<commit_message>
Add description (first task MSW)
</commit_message>
<xml_diff>
--- a/MSW/zapocet/Ondřej Švorc - MSW, Zápočet.docx
+++ b/MSW/zapocet/Ondřej Švorc - MSW, Zápočet.docx
@@ -166,21 +166,7 @@
           <w:b/>
         </w:rPr>
         <w:br/>
-        <w:t xml:space="preserve">Odkaz na </w:t>
-      </w:r>
-      <w:proofErr w:type="spellStart"/>
-      <w:r>
-        <w:rPr>
-          <w:b/>
-        </w:rPr>
-        <w:t>repozitář</w:t>
-      </w:r>
-      <w:proofErr w:type="spellEnd"/>
-      <w:r>
-        <w:rPr>
-          <w:b/>
-        </w:rPr>
-        <w:t>:</w:t>
+        <w:t>Odkaz na repozitář:</w:t>
       </w:r>
       <w:r>
         <w:tab/>
@@ -193,7 +179,7 @@
           <w:rPr>
             <w:rStyle w:val="Hypertextovodkaz"/>
           </w:rPr>
-          <w:t>https://github.com/ondrejsvorc/UJEP/tree/main/MSW</w:t>
+          <w:t>https://github.com/ondrejsvorc/UJEP/tree/main/MSW/zapocet</w:t>
         </w:r>
       </w:hyperlink>
     </w:p>
@@ -372,55 +358,7 @@
         </w:numPr>
       </w:pPr>
       <w:r>
-        <w:t>Kód je čistý (</w:t>
-      </w:r>
-      <w:proofErr w:type="spellStart"/>
-      <w:r>
-        <w:t>vygooglete</w:t>
-      </w:r>
-      <w:proofErr w:type="spellEnd"/>
-      <w:r>
-        <w:t xml:space="preserve"> termín </w:t>
-      </w:r>
-      <w:proofErr w:type="spellStart"/>
-      <w:r>
-        <w:t>clean</w:t>
-      </w:r>
-      <w:proofErr w:type="spellEnd"/>
-      <w:r>
-        <w:t xml:space="preserve"> </w:t>
-      </w:r>
-      <w:proofErr w:type="spellStart"/>
-      <w:r>
-        <w:t>code</w:t>
-      </w:r>
-      <w:proofErr w:type="spellEnd"/>
-      <w:r>
-        <w:t xml:space="preserve">) s tím, že je akceptovatelné mít ho rozdělen do </w:t>
-      </w:r>
-      <w:proofErr w:type="spellStart"/>
-      <w:r>
-        <w:t>Jupyter</w:t>
-      </w:r>
-      <w:proofErr w:type="spellEnd"/>
-      <w:r>
-        <w:t xml:space="preserve"> notebook buněk (s tímhle </w:t>
-      </w:r>
-      <w:proofErr w:type="spellStart"/>
-      <w:r>
-        <w:t>clean</w:t>
-      </w:r>
-      <w:proofErr w:type="spellEnd"/>
-      <w:r>
-        <w:t xml:space="preserve"> </w:t>
-      </w:r>
-      <w:proofErr w:type="spellStart"/>
-      <w:r>
-        <w:t>code</w:t>
-      </w:r>
-      <w:proofErr w:type="spellEnd"/>
-      <w:r>
-        <w:t xml:space="preserve"> nepočítá)</w:t>
+        <w:t>Kód je čistý (vygooglete termín clean code) s tím, že je akceptovatelné mít ho rozdělen do Jupyter notebook buněk (s tímhle clean code nepočítá)</w:t>
       </w:r>
     </w:p>
     <w:p>
@@ -505,13 +443,8 @@
           <w:between w:val="nil"/>
         </w:pBdr>
       </w:pPr>
-      <w:proofErr w:type="spellStart"/>
-      <w:r>
-        <w:t>Repozitář</w:t>
-      </w:r>
-      <w:proofErr w:type="spellEnd"/>
-      <w:r>
-        <w:t xml:space="preserve"> s kódem</w:t>
+      <w:r>
+        <w:t>Repozitář s kódem</w:t>
       </w:r>
     </w:p>
     <w:p>
@@ -539,39 +472,7 @@
         <w:jc w:val="both"/>
       </w:pPr>
       <w:r>
-        <w:t xml:space="preserve">Zápočtový dokument (vyplněný tento dokument, který čtete) bude v PDF formátu. V řešení úloh uveďte důležité fragmenty kódu a grafy/obrázky/textový výpis pro ověření funkčnosti. Stačí tedy uvést jen ty fragmenty kódu, které přispívají k jádru řešení zadání. Kód nahrajte na veřejně přístupný </w:t>
-      </w:r>
-      <w:proofErr w:type="spellStart"/>
-      <w:r>
-        <w:t>repozitář</w:t>
-      </w:r>
-      <w:proofErr w:type="spellEnd"/>
-      <w:r>
-        <w:t xml:space="preserve"> (</w:t>
-      </w:r>
-      <w:proofErr w:type="spellStart"/>
-      <w:r>
-        <w:t>github</w:t>
-      </w:r>
-      <w:proofErr w:type="spellEnd"/>
-      <w:r>
-        <w:t xml:space="preserve">, </w:t>
-      </w:r>
-      <w:proofErr w:type="spellStart"/>
-      <w:r>
-        <w:t>gitlab</w:t>
-      </w:r>
-      <w:proofErr w:type="spellEnd"/>
-      <w:r>
-        <w:t xml:space="preserve">) a uveďte v práci na něj odkaz v titulní straně dokumentu. Strukturujte </w:t>
-      </w:r>
-      <w:proofErr w:type="spellStart"/>
-      <w:r>
-        <w:t>repozitář</w:t>
-      </w:r>
-      <w:proofErr w:type="spellEnd"/>
-      <w:r>
-        <w:t xml:space="preserve"> tak, aby bylo intuitivní se vyznat v</w:t>
+        <w:t>Zápočtový dokument (vyplněný tento dokument, který čtete) bude v PDF formátu. V řešení úloh uveďte důležité fragmenty kódu a grafy/obrázky/textový výpis pro ověření funkčnosti. Stačí tedy uvést jen ty fragmenty kódu, které přispívají k jádru řešení zadání. Kód nahrajte na veřejně přístupný repozitář (github, gitlab) a uveďte v práci na něj odkaz v titulní straně dokumentu. Strukturujte repozitář tak, aby bylo intuitivní se vyznat v</w:t>
       </w:r>
       <w:r>
         <w:t> </w:t>
@@ -734,39 +635,7 @@
         <w:t>,</w:t>
       </w:r>
       <w:r>
-        <w:t xml:space="preserve"> jako </w:t>
-      </w:r>
-      <w:proofErr w:type="spellStart"/>
-      <w:r>
-        <w:t>numpy</w:t>
-      </w:r>
-      <w:proofErr w:type="spellEnd"/>
-      <w:r>
-        <w:t>, některé mají naprogramovány symbolické manipulace, které lze převést na numerické reprezentace (</w:t>
-      </w:r>
-      <w:proofErr w:type="spellStart"/>
-      <w:r>
-        <w:t>sympy</w:t>
-      </w:r>
-      <w:proofErr w:type="spellEnd"/>
-      <w:r>
-        <w:t>), některé mají v sobě funkce pro numerickou integraci (</w:t>
-      </w:r>
-      <w:proofErr w:type="spellStart"/>
-      <w:r>
-        <w:t>scipy</w:t>
-      </w:r>
-      <w:proofErr w:type="spellEnd"/>
-      <w:r>
-        <w:t>). Některé slouží i pro rychlé základní operace s čísly (</w:t>
-      </w:r>
-      <w:proofErr w:type="spellStart"/>
-      <w:r>
-        <w:t>numba</w:t>
-      </w:r>
-      <w:proofErr w:type="spellEnd"/>
-      <w:r>
-        <w:t>).</w:t>
+        <w:t xml:space="preserve"> jako numpy, některé mají naprogramovány symbolické manipulace, které lze převést na numerické reprezentace (sympy), některé mají v sobě funkce pro numerickou integraci (scipy). Některé slouží i pro rychlé základní operace s čísly (numba).</w:t>
       </w:r>
     </w:p>
     <w:p>
@@ -796,10 +665,420 @@
         <w:t>Řešení:</w:t>
       </w:r>
     </w:p>
-    <w:p>
-      <w:r>
-        <w:t>doplňte</w:t>
-      </w:r>
+    <w:p/>
+    <w:p>
+      <w:pPr>
+        <w:jc w:val="both"/>
+      </w:pPr>
+      <w:r>
+        <w:t xml:space="preserve">Ve svém řešení jsem provedl měření na </w:t>
+      </w:r>
+      <w:r>
+        <w:rPr>
+          <w:b/>
+          <w:bCs/>
+        </w:rPr>
+        <w:t>5</w:t>
+      </w:r>
+      <w:r>
+        <w:t xml:space="preserve"> různých úlohách:</w:t>
+      </w:r>
+    </w:p>
+    <w:p>
+      <w:pPr>
+        <w:jc w:val="both"/>
+      </w:pPr>
+    </w:p>
+    <w:p>
+      <w:pPr>
+        <w:jc w:val="both"/>
+        <w:rPr>
+          <w:b/>
+          <w:bCs/>
+        </w:rPr>
+      </w:pPr>
+      <w:r>
+        <w:t xml:space="preserve">1. Porovnání dob provádění </w:t>
+      </w:r>
+      <w:r>
+        <w:rPr>
+          <w:b/>
+          <w:bCs/>
+        </w:rPr>
+        <w:t>skalárního součinu</w:t>
+      </w:r>
+    </w:p>
+    <w:p>
+      <w:pPr>
+        <w:jc w:val="both"/>
+      </w:pPr>
+      <w:r>
+        <w:t xml:space="preserve">2. Porovnání dob provádění </w:t>
+      </w:r>
+      <w:r>
+        <w:rPr>
+          <w:b/>
+          <w:bCs/>
+        </w:rPr>
+        <w:t>výpočtu derivace</w:t>
+      </w:r>
+    </w:p>
+    <w:p>
+      <w:pPr>
+        <w:jc w:val="both"/>
+      </w:pPr>
+      <w:r>
+        <w:t xml:space="preserve">3. Porovnání dob provádění </w:t>
+      </w:r>
+      <w:r>
+        <w:rPr>
+          <w:b/>
+          <w:bCs/>
+        </w:rPr>
+        <w:t>maticového součinu</w:t>
+      </w:r>
+    </w:p>
+    <w:p>
+      <w:pPr>
+        <w:jc w:val="both"/>
+      </w:pPr>
+      <w:r>
+        <w:t xml:space="preserve">4. Porovnání dob výpočtu </w:t>
+      </w:r>
+      <w:r>
+        <w:rPr>
+          <w:b/>
+          <w:bCs/>
+        </w:rPr>
+        <w:t>faktoriálu</w:t>
+      </w:r>
+    </w:p>
+    <w:p>
+      <w:pPr>
+        <w:jc w:val="both"/>
+      </w:pPr>
+      <w:r>
+        <w:t xml:space="preserve">5. Porovnání dob výpočtu </w:t>
+      </w:r>
+      <w:r>
+        <w:rPr>
+          <w:b/>
+          <w:bCs/>
+        </w:rPr>
+        <w:t>statistických funkcí</w:t>
+      </w:r>
+    </w:p>
+    <w:p>
+      <w:pPr>
+        <w:jc w:val="both"/>
+      </w:pPr>
+    </w:p>
+    <w:p>
+      <w:pPr>
+        <w:jc w:val="both"/>
+      </w:pPr>
+      <w:r>
+        <w:t>V měřeních j</w:t>
+      </w:r>
+      <w:r>
+        <w:t xml:space="preserve">e primárně porovnáván standardní </w:t>
+      </w:r>
+      <w:r>
+        <w:rPr>
+          <w:b/>
+          <w:bCs/>
+        </w:rPr>
+        <w:t>Python</w:t>
+      </w:r>
+      <w:r>
+        <w:t xml:space="preserve"> s knihovnou </w:t>
+      </w:r>
+      <w:r>
+        <w:rPr>
+          <w:b/>
+          <w:bCs/>
+        </w:rPr>
+        <w:t>NumPy</w:t>
+      </w:r>
+      <w:r>
+        <w:t>.</w:t>
+      </w:r>
+      <w:r>
+        <w:t xml:space="preserve"> </w:t>
+      </w:r>
+      <w:r>
+        <w:t xml:space="preserve">V případě 2. </w:t>
+      </w:r>
+      <w:r>
+        <w:t xml:space="preserve">měření je porovnáván </w:t>
+      </w:r>
+      <w:r>
+        <w:rPr>
+          <w:b/>
+          <w:bCs/>
+        </w:rPr>
+        <w:t>Python</w:t>
+      </w:r>
+      <w:r>
+        <w:t xml:space="preserve"> s knihovnou </w:t>
+      </w:r>
+      <w:r>
+        <w:rPr>
+          <w:b/>
+          <w:bCs/>
+        </w:rPr>
+        <w:t>SymPy</w:t>
+      </w:r>
+      <w:r>
+        <w:t>.</w:t>
+      </w:r>
+      <w:r>
+        <w:t xml:space="preserve"> </w:t>
+      </w:r>
+      <w:r>
+        <w:t>Všechna</w:t>
+      </w:r>
+      <w:r>
+        <w:t xml:space="preserve"> měření jsou doplněna o </w:t>
+      </w:r>
+      <w:r>
+        <w:rPr>
+          <w:b/>
+          <w:bCs/>
+        </w:rPr>
+        <w:t>grafy</w:t>
+      </w:r>
+      <w:r>
+        <w:t xml:space="preserve">, z nichž lze </w:t>
+      </w:r>
+      <w:r>
+        <w:t>lehce vydedukovat</w:t>
+      </w:r>
+      <w:r>
+        <w:t xml:space="preserve"> </w:t>
+      </w:r>
+      <w:r>
+        <w:t xml:space="preserve">rychlost Pythonu a </w:t>
+      </w:r>
+      <w:r>
+        <w:t>porovnávané</w:t>
+      </w:r>
+      <w:r>
+        <w:t xml:space="preserve"> knihovny při </w:t>
+      </w:r>
+      <w:r>
+        <w:t>různě velkých</w:t>
+      </w:r>
+      <w:r>
+        <w:t xml:space="preserve"> </w:t>
+      </w:r>
+      <w:r>
+        <w:t>vstupech.</w:t>
+      </w:r>
+    </w:p>
+    <w:p>
+      <w:pPr>
+        <w:jc w:val="both"/>
+      </w:pPr>
+    </w:p>
+    <w:p>
+      <w:pPr>
+        <w:jc w:val="both"/>
+      </w:pPr>
+      <w:r>
+        <w:t xml:space="preserve">U </w:t>
+      </w:r>
+      <w:r>
+        <w:t xml:space="preserve">téměř </w:t>
+      </w:r>
+      <w:r>
+        <w:t>všech</w:t>
+      </w:r>
+      <w:r>
+        <w:t xml:space="preserve"> měření</w:t>
+      </w:r>
+      <w:r>
+        <w:t xml:space="preserve"> </w:t>
+      </w:r>
+      <w:r>
+        <w:t>rychlostně zvítězila</w:t>
+      </w:r>
+      <w:r>
+        <w:t xml:space="preserve"> daná knihovna nad Pythonem</w:t>
+      </w:r>
+      <w:r>
+        <w:t>.</w:t>
+      </w:r>
+      <w:r>
+        <w:t xml:space="preserve"> </w:t>
+      </w:r>
+      <w:r>
+        <w:t>P</w:t>
+      </w:r>
+      <w:r>
+        <w:t xml:space="preserve">ři </w:t>
+      </w:r>
+      <w:r>
+        <w:t xml:space="preserve">velmi </w:t>
+      </w:r>
+      <w:r>
+        <w:t>malých vstupech</w:t>
+      </w:r>
+      <w:r>
+        <w:t xml:space="preserve"> </w:t>
+      </w:r>
+      <w:r>
+        <w:t>(</w:t>
+      </w:r>
+      <w:r>
+        <w:t xml:space="preserve">cca </w:t>
+      </w:r>
+      <w:r>
+        <w:t xml:space="preserve">do </w:t>
+      </w:r>
+      <w:r>
+        <w:t xml:space="preserve">velikosti </w:t>
+      </w:r>
+      <w:r>
+        <w:t xml:space="preserve">100) </w:t>
+      </w:r>
+      <w:r>
+        <w:t xml:space="preserve">byla </w:t>
+      </w:r>
+      <w:r>
+        <w:t xml:space="preserve">u 1. a 4. </w:t>
+      </w:r>
+      <w:r>
+        <w:t>m</w:t>
+      </w:r>
+      <w:r>
+        <w:t>ěření</w:t>
+      </w:r>
+      <w:r>
+        <w:t xml:space="preserve"> </w:t>
+      </w:r>
+      <w:r>
+        <w:t xml:space="preserve">porovnávaná knihovna </w:t>
+      </w:r>
+      <w:r>
+        <w:t>pomalejší, ale to se při překročení zmíněné hranice změnilo, a to již nastálo.</w:t>
+      </w:r>
+      <w:r>
+        <w:t xml:space="preserve"> Zajímavé bylo </w:t>
+      </w:r>
+      <w:r>
+        <w:t xml:space="preserve">porovnání výpočtu statistických funkcí </w:t>
+      </w:r>
+      <w:r>
+        <w:t>(tedy měření č. 5)</w:t>
+      </w:r>
+      <w:r>
+        <w:t xml:space="preserve">, kdy </w:t>
+      </w:r>
+      <w:r>
+        <w:t xml:space="preserve">byl standardní Python při jakémkoliv vstupu </w:t>
+      </w:r>
+      <w:r>
+        <w:t>nejrychlejší</w:t>
+      </w:r>
+      <w:r>
+        <w:t xml:space="preserve">; pouze v případě kumulativní sumy </w:t>
+      </w:r>
+      <w:r>
+        <w:t>od vstupu 1000 začala být knihovna NumPy nepatrně rychlejší</w:t>
+      </w:r>
+      <w:r>
+        <w:t>.</w:t>
+      </w:r>
+      <w:r>
+        <w:t xml:space="preserve"> Další </w:t>
+      </w:r>
+      <w:r>
+        <w:t>zajímavý</w:t>
+      </w:r>
+      <w:r>
+        <w:t xml:space="preserve"> poznatek se objevil při měření č. 4 (výpočet faktoriálu), kdy </w:t>
+      </w:r>
+      <w:r>
+        <w:t xml:space="preserve">bylo </w:t>
+      </w:r>
+      <w:r>
+        <w:t xml:space="preserve">rekurzivní řešení </w:t>
+      </w:r>
+      <w:r>
+        <w:t>pomalejší než</w:t>
+      </w:r>
+      <w:r>
+        <w:t xml:space="preserve"> </w:t>
+      </w:r>
+      <w:r>
+        <w:t>iterativní řešení</w:t>
+      </w:r>
+      <w:r>
+        <w:t xml:space="preserve">; </w:t>
+      </w:r>
+      <w:r>
+        <w:t xml:space="preserve">knihovna </w:t>
+      </w:r>
+      <w:r>
+        <w:t>NumPy byla pomalejší</w:t>
+      </w:r>
+      <w:r>
+        <w:t xml:space="preserve"> než obě zmíněné metody</w:t>
+      </w:r>
+      <w:r>
+        <w:t xml:space="preserve"> pouze do zmíněného vstupu 100</w:t>
+      </w:r>
+      <w:r>
+        <w:t>.</w:t>
+      </w:r>
+    </w:p>
+    <w:p>
+      <w:pPr>
+        <w:jc w:val="both"/>
+      </w:pPr>
+    </w:p>
+    <w:p>
+      <w:pPr>
+        <w:jc w:val="both"/>
+      </w:pPr>
+      <w:r>
+        <w:t>Vešker</w:t>
+      </w:r>
+      <w:r>
+        <w:t xml:space="preserve">ý kód a </w:t>
+      </w:r>
+      <w:r>
+        <w:t>doprovodné grafy</w:t>
+      </w:r>
+      <w:r>
+        <w:t xml:space="preserve"> </w:t>
+      </w:r>
+      <w:r>
+        <w:t xml:space="preserve">potvrzující </w:t>
+      </w:r>
+      <w:r>
+        <w:t xml:space="preserve">má tvrzení </w:t>
+      </w:r>
+      <w:r>
+        <w:t xml:space="preserve">jsou k dispozici </w:t>
+      </w:r>
+      <w:hyperlink r:id="rId6" w:history="1">
+        <w:r>
+          <w:rPr>
+            <w:rStyle w:val="Hypertextovodkaz"/>
+          </w:rPr>
+          <w:t>zde</w:t>
+        </w:r>
+      </w:hyperlink>
+      <w:r>
+        <w:t>.</w:t>
+      </w:r>
+    </w:p>
+    <w:p>
+      <w:pPr>
+        <w:jc w:val="both"/>
+      </w:pPr>
       <w:r>
         <w:br w:type="page"/>
       </w:r>
@@ -834,47 +1113,7 @@
         <w:jc w:val="both"/>
       </w:pPr>
       <w:r>
-        <w:t xml:space="preserve">V jednom ze cvičení jste probírali práci s moduly pro vizualizaci dat. Mezi nejznámější moduly patří </w:t>
-      </w:r>
-      <w:proofErr w:type="spellStart"/>
-      <w:r>
-        <w:t>matplotlib</w:t>
-      </w:r>
-      <w:proofErr w:type="spellEnd"/>
-      <w:r>
-        <w:t xml:space="preserve"> (a jeho nadstavby jako </w:t>
-      </w:r>
-      <w:proofErr w:type="spellStart"/>
-      <w:r>
-        <w:t>seaborn</w:t>
-      </w:r>
-      <w:proofErr w:type="spellEnd"/>
-      <w:r>
-        <w:t xml:space="preserve">), </w:t>
-      </w:r>
-      <w:proofErr w:type="spellStart"/>
-      <w:r>
-        <w:t>pillow</w:t>
-      </w:r>
-      <w:proofErr w:type="spellEnd"/>
-      <w:r>
-        <w:t xml:space="preserve">, </w:t>
-      </w:r>
-      <w:proofErr w:type="spellStart"/>
-      <w:r>
-        <w:t>opencv</w:t>
-      </w:r>
-      <w:proofErr w:type="spellEnd"/>
-      <w:r>
-        <w:t xml:space="preserve">, aj. Vyberte si nějakou zajímavou datovou sadu na webovém portále </w:t>
-      </w:r>
-      <w:proofErr w:type="spellStart"/>
-      <w:r>
-        <w:t>Kaggle</w:t>
-      </w:r>
-      <w:proofErr w:type="spellEnd"/>
-      <w:r>
-        <w:t xml:space="preserve"> a proveďte datovou analýzu datové sady. Využijte k tomu různé typy grafů a interpretujte je (minimálně alespoň 5 zajímavých grafů)​. Příklad interpretace: z datové sady pro počasí vyplynulo z liniového grafu, že v létě je vyšší rozptyl mezi minimální a maximální hodnotou teploty. Z jiného grafu vyplývá, že v létě je vyšší průměrná vlhkost vzduchu. Důvodem vyššího rozptylu může být absorpce záření vzduchem, který má v létě vyšší tepelnou kapacitu.</w:t>
+        <w:t>V jednom ze cvičení jste probírali práci s moduly pro vizualizaci dat. Mezi nejznámější moduly patří matplotlib (a jeho nadstavby jako seaborn), pillow, opencv, aj. Vyberte si nějakou zajímavou datovou sadu na webovém portále Kaggle a proveďte datovou analýzu datové sady. Využijte k tomu různé typy grafů a interpretujte je (minimálně alespoň 5 zajímavých grafů)​. Příklad interpretace: z datové sady pro počasí vyplynulo z liniového grafu, že v létě je vyšší rozptyl mezi minimální a maximální hodnotou teploty. Z jiného grafu vyplývá, že v létě je vyšší průměrná vlhkost vzduchu. Důvodem vyššího rozptylu může být absorpce záření vzduchem, který má v létě vyšší tepelnou kapacitu.</w:t>
       </w:r>
     </w:p>
     <w:p/>
@@ -891,9 +1130,213 @@
         <w:t>Řešení:</w:t>
       </w:r>
     </w:p>
-    <w:p>
-      <w:r>
-        <w:t>doplňte</w:t>
+    <w:p/>
+    <w:p>
+      <w:pPr>
+        <w:jc w:val="both"/>
+      </w:pPr>
+      <w:r>
+        <w:t>Ve svém řešení jsem provedl měření na</w:t>
+      </w:r>
+      <w:r>
+        <w:t xml:space="preserve"> </w:t>
+      </w:r>
+      <w:r>
+        <w:rPr>
+          <w:b/>
+          <w:bCs/>
+        </w:rPr>
+        <w:t>7</w:t>
+      </w:r>
+      <w:r>
+        <w:t xml:space="preserve"> různých úlohách:</w:t>
+      </w:r>
+    </w:p>
+    <w:p/>
+    <w:p>
+      <w:pPr>
+        <w:jc w:val="both"/>
+      </w:pPr>
+      <w:r>
+        <w:t>1. Poměr výskytu seriálů a filmů na platformě Netflix</w:t>
+      </w:r>
+      <w:r>
+        <w:t xml:space="preserve"> (</w:t>
+      </w:r>
+      <w:r>
+        <w:rPr>
+          <w:b/>
+          <w:bCs/>
+        </w:rPr>
+        <w:t>koláčový graf</w:t>
+      </w:r>
+      <w:r>
+        <w:t>)</w:t>
+      </w:r>
+    </w:p>
+    <w:p>
+      <w:pPr>
+        <w:jc w:val="both"/>
+      </w:pPr>
+      <w:r>
+        <w:t>2. 10 nejvíce produkujících zemí na platformě Netflix</w:t>
+      </w:r>
+      <w:r>
+        <w:t xml:space="preserve"> (</w:t>
+      </w:r>
+      <w:r>
+        <w:rPr>
+          <w:b/>
+          <w:bCs/>
+        </w:rPr>
+        <w:t>sloupcový graf</w:t>
+      </w:r>
+      <w:r>
+        <w:t>)</w:t>
+      </w:r>
+    </w:p>
+    <w:p>
+      <w:pPr>
+        <w:jc w:val="both"/>
+      </w:pPr>
+      <w:r>
+        <w:t>3. Počet filmů, vydaných v daném roce, na platformě Netflix</w:t>
+      </w:r>
+      <w:r>
+        <w:t xml:space="preserve"> </w:t>
+      </w:r>
+      <w:r>
+        <w:t>(</w:t>
+      </w:r>
+      <w:r>
+        <w:rPr>
+          <w:b/>
+          <w:bCs/>
+        </w:rPr>
+        <w:t>histogram</w:t>
+      </w:r>
+      <w:r>
+        <w:t>)</w:t>
+      </w:r>
+    </w:p>
+    <w:p>
+      <w:pPr>
+        <w:jc w:val="both"/>
+      </w:pPr>
+      <w:r>
+        <w:t>4. Režiséři s největším počtem titulů na platformě Netflix</w:t>
+      </w:r>
+      <w:r>
+        <w:t xml:space="preserve"> </w:t>
+      </w:r>
+      <w:r>
+        <w:t>(</w:t>
+      </w:r>
+      <w:r>
+        <w:rPr>
+          <w:b/>
+          <w:bCs/>
+        </w:rPr>
+        <w:t>vodorovný pruhový graf</w:t>
+      </w:r>
+      <w:r>
+        <w:t>)</w:t>
+      </w:r>
+    </w:p>
+    <w:p>
+      <w:pPr>
+        <w:jc w:val="both"/>
+      </w:pPr>
+      <w:r>
+        <w:t>5. Herci vyskytující se v největším počtu titulů na platformě Netflix</w:t>
+      </w:r>
+      <w:r>
+        <w:t xml:space="preserve"> </w:t>
+      </w:r>
+      <w:r>
+        <w:t>(</w:t>
+      </w:r>
+      <w:r>
+        <w:rPr>
+          <w:b/>
+          <w:bCs/>
+        </w:rPr>
+        <w:t>vodorovný pruhový graf</w:t>
+      </w:r>
+      <w:r>
+        <w:t>)</w:t>
+      </w:r>
+    </w:p>
+    <w:p>
+      <w:pPr>
+        <w:jc w:val="both"/>
+      </w:pPr>
+      <w:r>
+        <w:t>6. 50 filmů na platformě Netflix začínajících na písmeno 'A' vydan</w:t>
+      </w:r>
+      <w:r>
+        <w:t>ých</w:t>
+      </w:r>
+      <w:r>
+        <w:t xml:space="preserve"> mezi lety </w:t>
+      </w:r>
+      <w:r>
+        <w:t>2000–2020</w:t>
+      </w:r>
+      <w:r>
+        <w:t xml:space="preserve"> (včetně)</w:t>
+      </w:r>
+      <w:r>
+        <w:t xml:space="preserve"> </w:t>
+      </w:r>
+      <w:r>
+        <w:t>(</w:t>
+      </w:r>
+      <w:r>
+        <w:rPr>
+          <w:b/>
+          <w:bCs/>
+        </w:rPr>
+        <w:t>spojnicový graf</w:t>
+      </w:r>
+      <w:r>
+        <w:t>)</w:t>
+      </w:r>
+    </w:p>
+    <w:p>
+      <w:pPr>
+        <w:jc w:val="both"/>
+      </w:pPr>
+      <w:r>
+        <w:t>7. 50 seriálů na platformě Netflix začínajících na písmeno 'A' vydan</w:t>
+      </w:r>
+      <w:r>
+        <w:t>ých</w:t>
+      </w:r>
+      <w:r>
+        <w:t xml:space="preserve"> mezi lety </w:t>
+      </w:r>
+      <w:r>
+        <w:t>2000–2020</w:t>
+      </w:r>
+      <w:r>
+        <w:t xml:space="preserve"> (včetně)</w:t>
+      </w:r>
+      <w:r>
+        <w:t xml:space="preserve"> </w:t>
+      </w:r>
+      <w:r>
+        <w:t>(</w:t>
+      </w:r>
+      <w:r>
+        <w:rPr>
+          <w:b/>
+          <w:bCs/>
+        </w:rPr>
+        <w:t>spojnicový graf</w:t>
+      </w:r>
+      <w:r>
+        <w:t>)</w:t>
       </w:r>
       <w:r>
         <w:br w:type="page"/>
@@ -903,125 +1346,8 @@
       <w:pPr>
         <w:pStyle w:val="Nadpis1"/>
       </w:pPr>
-      <w:bookmarkStart w:id="12" w:name="_n1mjxsnfc2l1" w:colFirst="0" w:colLast="0"/>
+      <w:bookmarkStart w:id="12" w:name="_ukiziziajhm7" w:colFirst="0" w:colLast="0"/>
       <w:bookmarkEnd w:id="12"/>
-      <w:r>
-        <w:lastRenderedPageBreak/>
-        <w:t>3. Úvod do lineární algebry</w:t>
-      </w:r>
-    </w:p>
-    <w:p/>
-    <w:p>
-      <w:pPr>
-        <w:rPr>
-          <w:b/>
-        </w:rPr>
-      </w:pPr>
-      <w:r>
-        <w:rPr>
-          <w:b/>
-        </w:rPr>
-        <w:t>Zadání:</w:t>
-      </w:r>
-    </w:p>
-    <w:p>
-      <w:pPr>
-        <w:jc w:val="both"/>
-      </w:pPr>
-      <w:r>
-        <w:t>Důležitou částí studia na přírodovědecké fakultě je podobor matematiky zvaný lineární algebra. Poznatky tohoto oboru jsou základem pro oblasti jako zpracování obrazu, strojové učení nebo návrh mechanických soustav s definovanou stabilitou. Základní úlohou v lineární algebře je nalezení neznámých v soustavě lineárních rovnic. Na hodinách jste byli obeznámeni s přímou a iterační metodou pro řešení soustav lineárních rovnic. Vaším úkolem je vytvořit graf, kde na ose x bude velikost čtvercové matice a na ose y průměrný čas potřebný k nalezení uspokojivého řešení. Cílem je nalézt takovou velikost matice, od které je výhodnější využít iterační metodu.</w:t>
-      </w:r>
-    </w:p>
-    <w:p/>
-    <w:p>
-      <w:pPr>
-        <w:rPr>
-          <w:b/>
-        </w:rPr>
-      </w:pPr>
-      <w:r>
-        <w:rPr>
-          <w:b/>
-        </w:rPr>
-        <w:t>Řešení:</w:t>
-      </w:r>
-    </w:p>
-    <w:p>
-      <w:r>
-        <w:t>doplňte</w:t>
-      </w:r>
-    </w:p>
-    <w:p>
-      <w:pPr>
-        <w:pStyle w:val="Nadpis1"/>
-      </w:pPr>
-      <w:bookmarkStart w:id="13" w:name="_7y31wlm6pbl8" w:colFirst="0" w:colLast="0"/>
-      <w:bookmarkEnd w:id="13"/>
-      <w:r>
-        <w:br w:type="page"/>
-      </w:r>
-    </w:p>
-    <w:p>
-      <w:pPr>
-        <w:pStyle w:val="Nadpis1"/>
-      </w:pPr>
-      <w:bookmarkStart w:id="14" w:name="_wiu4scfmx3vb" w:colFirst="0" w:colLast="0"/>
-      <w:bookmarkEnd w:id="14"/>
-      <w:r>
-        <w:lastRenderedPageBreak/>
-        <w:t>4. Interpolace a aproximace funkce jedné proměnné</w:t>
-      </w:r>
-    </w:p>
-    <w:p/>
-    <w:p>
-      <w:pPr>
-        <w:rPr>
-          <w:b/>
-        </w:rPr>
-      </w:pPr>
-      <w:r>
-        <w:rPr>
-          <w:b/>
-        </w:rPr>
-        <w:t>Zadání:</w:t>
-      </w:r>
-    </w:p>
-    <w:p>
-      <w:pPr>
-        <w:jc w:val="both"/>
-      </w:pPr>
-      <w:r>
-        <w:t>Během měření v laboratoři získáte diskrétní sadu dat. Často potřebujete data i mezi těmito diskrétními hodnotami a to takové, které by nejpřesněji odpovídaly reálnému naměření. Proto je důležité využít vhodnou interpolační metodu. Cílem tohoto zadání je vybrat si 3 rozdílné funkce (např. polynom, harmonická funkce, logaritmus), přidat do nich šum (trošku je v každém z bodů rozkmitejte), a vyberte náhodně některé body. Poté proveďte interpolaci nebo aproximaci funkce pomocí alespoň 3 rozdílných metod a porovnejte, jak jsou přesné. Přesnost porovnáte s daty, které měly původně vyjít. Vhodnou metrikou pro porovnání přesnosti je součet čtverců (rozptylů), které vzniknou ze směrodatné odchylky mezi odhadnutou hodnotou a skutečnou hodnotou.</w:t>
-      </w:r>
-    </w:p>
-    <w:p/>
-    <w:p>
-      <w:pPr>
-        <w:rPr>
-          <w:b/>
-        </w:rPr>
-      </w:pPr>
-      <w:r>
-        <w:rPr>
-          <w:b/>
-        </w:rPr>
-        <w:t>Řešení:</w:t>
-      </w:r>
-    </w:p>
-    <w:p>
-      <w:r>
-        <w:t>doplňte</w:t>
-      </w:r>
-      <w:r>
-        <w:br w:type="page"/>
-      </w:r>
-    </w:p>
-    <w:p>
-      <w:pPr>
-        <w:pStyle w:val="Nadpis1"/>
-      </w:pPr>
-      <w:bookmarkStart w:id="15" w:name="_ukiziziajhm7" w:colFirst="0" w:colLast="0"/>
-      <w:bookmarkEnd w:id="15"/>
       <w:r>
         <w:lastRenderedPageBreak/>
         <w:t>5. Hledání kořenů rovnice</w:t>
@@ -1081,8 +1407,8 @@
       <w:pPr>
         <w:pStyle w:val="Nadpis1"/>
       </w:pPr>
-      <w:bookmarkStart w:id="16" w:name="_vjf63jw7gmrb" w:colFirst="0" w:colLast="0"/>
-      <w:bookmarkEnd w:id="16"/>
+      <w:bookmarkStart w:id="13" w:name="_vjf63jw7gmrb" w:colFirst="0" w:colLast="0"/>
+      <w:bookmarkEnd w:id="13"/>
       <w:r>
         <w:lastRenderedPageBreak/>
         <w:t>6. Generování náhodných čísel a testování generátorů</w:t>
@@ -1126,7 +1452,7 @@
     </w:p>
     <w:p>
       <w:r>
-        <w:t xml:space="preserve">doplňte </w:t>
+        <w:t>doplňte</w:t>
       </w:r>
       <w:r>
         <w:br w:type="page"/>
@@ -1136,83 +1462,10 @@
       <w:pPr>
         <w:pStyle w:val="Nadpis1"/>
       </w:pPr>
-      <w:bookmarkStart w:id="17" w:name="_s5ftnxe5i346" w:colFirst="0" w:colLast="0"/>
-      <w:bookmarkEnd w:id="17"/>
-      <w:r>
-        <w:lastRenderedPageBreak/>
-        <w:t>7. Metoda Monte Carlo</w:t>
-      </w:r>
-    </w:p>
-    <w:p/>
-    <w:p>
-      <w:pPr>
-        <w:rPr>
-          <w:b/>
-        </w:rPr>
-      </w:pPr>
-      <w:r>
-        <w:rPr>
-          <w:b/>
-        </w:rPr>
-        <w:t>Zadání:</w:t>
-      </w:r>
-    </w:p>
-    <w:p>
-      <w:pPr>
-        <w:jc w:val="both"/>
-      </w:pPr>
-      <w:r>
-        <w:t xml:space="preserve">Metoda Monte Carlo představuje rodinu metod a </w:t>
-      </w:r>
-      <w:r>
-        <w:t>filozofický</w:t>
-      </w:r>
-      <w:r>
-        <w:t xml:space="preserve"> přístup k modelování jevů, který využívá vzorkování prostoru (například prostor čísel na herní kostce, které mohou padnout) pomocí pseudonáhodného generátoru čísel. Jelikož se jedná spíše o </w:t>
-      </w:r>
-      <w:r>
-        <w:t>filozofii</w:t>
-      </w:r>
-      <w:r>
-        <w:t xml:space="preserve"> řešení problému, tak využití je téměř neomezené. Na hodinách jste viděli několik aplikací (optimalizace portfolia aktiv, řešení Monty </w:t>
-      </w:r>
-      <w:proofErr w:type="spellStart"/>
-      <w:r>
-        <w:t>Hall</w:t>
-      </w:r>
-      <w:proofErr w:type="spellEnd"/>
-      <w:r>
-        <w:t xml:space="preserve"> problému, integrace funkce, aj.). Nalezněte nějaký zajímavý problém, který nebyl na hodině řešen, a získejte o jeho řešení informace pomocí metody Monte Carlo. Můžete využít kódy ze sešitu z hodin, ale kontext úlohy se musí lišit.</w:t>
-      </w:r>
-    </w:p>
-    <w:p/>
-    <w:p>
-      <w:pPr>
-        <w:rPr>
-          <w:b/>
-        </w:rPr>
-      </w:pPr>
-      <w:r>
-        <w:rPr>
-          <w:b/>
-        </w:rPr>
-        <w:t>Řešení:</w:t>
-      </w:r>
-    </w:p>
-    <w:p>
-      <w:r>
-        <w:t>doplňte</w:t>
-      </w:r>
-      <w:r>
-        <w:br w:type="page"/>
-      </w:r>
-    </w:p>
-    <w:p>
-      <w:pPr>
-        <w:pStyle w:val="Nadpis1"/>
-      </w:pPr>
-      <w:bookmarkStart w:id="18" w:name="_a7pvo63nven" w:colFirst="0" w:colLast="0"/>
-      <w:bookmarkEnd w:id="18"/>
+      <w:bookmarkStart w:id="14" w:name="_s5ftnxe5i346" w:colFirst="0" w:colLast="0"/>
+      <w:bookmarkStart w:id="15" w:name="_a7pvo63nven" w:colFirst="0" w:colLast="0"/>
+      <w:bookmarkEnd w:id="14"/>
+      <w:bookmarkEnd w:id="15"/>
       <w:r>
         <w:lastRenderedPageBreak/>
         <w:t>8. Derivace funkce jedné proměnné</w:t>
@@ -1258,133 +1511,13 @@
       <w:r>
         <w:t>doplňte</w:t>
       </w:r>
-    </w:p>
-    <w:p>
-      <w:pPr>
-        <w:pStyle w:val="Nadpis1"/>
-      </w:pPr>
-      <w:bookmarkStart w:id="19" w:name="_jgubfxdu2z23" w:colFirst="0" w:colLast="0"/>
-      <w:bookmarkEnd w:id="19"/>
-      <w:r>
-        <w:br w:type="page"/>
-      </w:r>
-    </w:p>
-    <w:p>
-      <w:pPr>
-        <w:pStyle w:val="Nadpis1"/>
-      </w:pPr>
-      <w:bookmarkStart w:id="20" w:name="_fagn9fmu0wxo" w:colFirst="0" w:colLast="0"/>
-      <w:bookmarkEnd w:id="20"/>
-      <w:r>
-        <w:lastRenderedPageBreak/>
-        <w:t>9. Integrace funkce jedné proměnné</w:t>
-      </w:r>
-    </w:p>
-    <w:p/>
-    <w:p>
-      <w:pPr>
-        <w:rPr>
-          <w:b/>
-        </w:rPr>
-      </w:pPr>
-      <w:r>
-        <w:rPr>
-          <w:b/>
-        </w:rPr>
-        <w:t>Zadání:</w:t>
-      </w:r>
-    </w:p>
-    <w:p>
-      <w:pPr>
-        <w:jc w:val="both"/>
-      </w:pPr>
-      <w:r>
-        <w:t xml:space="preserve">V oblasti přírodních a sociálních věd je velice důležitým pojmem integrál, který představuje funkci součtů malých změn (počet nakažených covidem za čas, hustota monomerů daného typu při posouvání se v řetízku polymeru, aj.). Integraci lze provádět pro velmi jednoduché funkce prostou </w:t>
-      </w:r>
-      <w:proofErr w:type="spellStart"/>
-      <w:r>
-        <w:t>Riemannovým</w:t>
-      </w:r>
-      <w:proofErr w:type="spellEnd"/>
-      <w:r>
-        <w:t xml:space="preserve"> součtem, avšak pro složitější funkce je nutné využít pokročilé metody. Vaším úkolem je vybrat si 3 různorodé funkce (polynom, harmonická funkce, logaritmus/exponenciála) a vypočíst určitý integrál na dané funkci od nějakého počátku do nějakého konečného bodu. Porovnejte, jak si každá z metod poradila s vámi vybranou funkcí na základě přesnosti vůči analytickému řešení.</w:t>
-      </w:r>
-    </w:p>
-    <w:p/>
-    <w:p>
-      <w:pPr>
-        <w:rPr>
-          <w:b/>
-        </w:rPr>
-      </w:pPr>
-      <w:r>
-        <w:rPr>
-          <w:b/>
-        </w:rPr>
-        <w:t>Řešení:</w:t>
-      </w:r>
-    </w:p>
-    <w:p>
-      <w:r>
-        <w:t>doplňte</w:t>
-      </w:r>
-      <w:r>
-        <w:br w:type="page"/>
-      </w:r>
-    </w:p>
-    <w:p>
-      <w:pPr>
-        <w:pStyle w:val="Nadpis1"/>
-      </w:pPr>
-      <w:bookmarkStart w:id="21" w:name="_fcz88boq1lsa" w:colFirst="0" w:colLast="0"/>
-      <w:bookmarkEnd w:id="21"/>
-      <w:r>
-        <w:lastRenderedPageBreak/>
-        <w:t>10. Řešení obyčejných diferenciálních rovnic</w:t>
-      </w:r>
-    </w:p>
-    <w:p/>
-    <w:p>
-      <w:pPr>
-        <w:rPr>
-          <w:b/>
-        </w:rPr>
-      </w:pPr>
-      <w:r>
-        <w:rPr>
-          <w:b/>
-        </w:rPr>
-        <w:t>Zadání:</w:t>
-      </w:r>
-    </w:p>
-    <w:p>
-      <w:pPr>
-        <w:jc w:val="both"/>
-      </w:pPr>
-      <w:r>
-        <w:t>Diferenciální rovnice představují jeden z nejdůležitějších nástrojů každého přírodovědně vzdělaného člověka pro modelování jevů kolem nás. Vaším úkolem je vybrat si nějakou zajímavou soustavu diferenciálních rovnic, která nebyla zmíněna v sešitech z hodin a pomocí vhodné numerické metody je vyřešit. Řešením se rozumí vizualizace jejich průběhu a jiných zajímavých informací, které lze z rovnic odvodit. Proveďte také slovní okomentování toho, co lze z grafu o modelovaném procesu vyčíst.</w:t>
-      </w:r>
-    </w:p>
-    <w:p/>
-    <w:p>
-      <w:pPr>
-        <w:rPr>
-          <w:b/>
-        </w:rPr>
-      </w:pPr>
-      <w:r>
-        <w:rPr>
-          <w:b/>
-        </w:rPr>
-        <w:t>Řešení:</w:t>
-      </w:r>
-    </w:p>
-    <w:p>
-      <w:r>
-        <w:t>doplňte</w:t>
-      </w:r>
-    </w:p>
-    <w:p/>
+      <w:bookmarkStart w:id="16" w:name="_jgubfxdu2z23" w:colFirst="0" w:colLast="0"/>
+      <w:bookmarkStart w:id="17" w:name="_fagn9fmu0wxo" w:colFirst="0" w:colLast="0"/>
+      <w:bookmarkStart w:id="18" w:name="_fcz88boq1lsa" w:colFirst="0" w:colLast="0"/>
+      <w:bookmarkEnd w:id="16"/>
+      <w:bookmarkEnd w:id="17"/>
+      <w:bookmarkEnd w:id="18"/>
+    </w:p>
     <w:sectPr>
       <w:pgSz w:w="11909" w:h="16834"/>
       <w:pgMar w:top="1440" w:right="1440" w:bottom="1440" w:left="1440" w:header="720" w:footer="720" w:gutter="0"/>
@@ -2238,6 +2371,18 @@
       <w:shd w:val="clear" w:color="auto" w:fill="E1DFDD"/>
     </w:rPr>
   </w:style>
+  <w:style w:type="character" w:styleId="Sledovanodkaz">
+    <w:name w:val="FollowedHyperlink"/>
+    <w:basedOn w:val="Standardnpsmoodstavce"/>
+    <w:uiPriority w:val="99"/>
+    <w:semiHidden/>
+    <w:unhideWhenUsed/>
+    <w:rsid w:val="0040235D"/>
+    <w:rPr>
+      <w:color w:val="800080" w:themeColor="followedHyperlink"/>
+      <w:u w:val="single"/>
+    </w:rPr>
+  </w:style>
 </w:styles>
 </file>
 

</xml_diff>

<commit_message>
Add more text to the documentation explaining the solution to MSW tasks
</commit_message>
<xml_diff>
--- a/MSW/zapocet/Ondřej Švorc - MSW, Zápočet.docx
+++ b/MSW/zapocet/Ondřej Švorc - MSW, Zápočet.docx
@@ -166,7 +166,21 @@
           <w:b/>
         </w:rPr>
         <w:br/>
-        <w:t>Odkaz na repozitář:</w:t>
+        <w:t xml:space="preserve">Odkaz na </w:t>
+      </w:r>
+      <w:proofErr w:type="spellStart"/>
+      <w:r>
+        <w:rPr>
+          <w:b/>
+        </w:rPr>
+        <w:t>repozitář</w:t>
+      </w:r>
+      <w:proofErr w:type="spellEnd"/>
+      <w:r>
+        <w:rPr>
+          <w:b/>
+        </w:rPr>
+        <w:t>:</w:t>
       </w:r>
       <w:r>
         <w:tab/>
@@ -358,7 +372,55 @@
         </w:numPr>
       </w:pPr>
       <w:r>
-        <w:t>Kód je čistý (vygooglete termín clean code) s tím, že je akceptovatelné mít ho rozdělen do Jupyter notebook buněk (s tímhle clean code nepočítá)</w:t>
+        <w:t>Kód je čistý (</w:t>
+      </w:r>
+      <w:proofErr w:type="spellStart"/>
+      <w:r>
+        <w:t>vygooglete</w:t>
+      </w:r>
+      <w:proofErr w:type="spellEnd"/>
+      <w:r>
+        <w:t xml:space="preserve"> termín </w:t>
+      </w:r>
+      <w:proofErr w:type="spellStart"/>
+      <w:r>
+        <w:t>clean</w:t>
+      </w:r>
+      <w:proofErr w:type="spellEnd"/>
+      <w:r>
+        <w:t xml:space="preserve"> </w:t>
+      </w:r>
+      <w:proofErr w:type="spellStart"/>
+      <w:r>
+        <w:t>code</w:t>
+      </w:r>
+      <w:proofErr w:type="spellEnd"/>
+      <w:r>
+        <w:t xml:space="preserve">) s tím, že je akceptovatelné mít ho rozdělen do </w:t>
+      </w:r>
+      <w:proofErr w:type="spellStart"/>
+      <w:r>
+        <w:t>Jupyter</w:t>
+      </w:r>
+      <w:proofErr w:type="spellEnd"/>
+      <w:r>
+        <w:t xml:space="preserve"> notebook buněk (s tímhle </w:t>
+      </w:r>
+      <w:proofErr w:type="spellStart"/>
+      <w:r>
+        <w:t>clean</w:t>
+      </w:r>
+      <w:proofErr w:type="spellEnd"/>
+      <w:r>
+        <w:t xml:space="preserve"> </w:t>
+      </w:r>
+      <w:proofErr w:type="spellStart"/>
+      <w:r>
+        <w:t>code</w:t>
+      </w:r>
+      <w:proofErr w:type="spellEnd"/>
+      <w:r>
+        <w:t xml:space="preserve"> nepočítá)</w:t>
       </w:r>
     </w:p>
     <w:p>
@@ -443,8 +505,13 @@
           <w:between w:val="nil"/>
         </w:pBdr>
       </w:pPr>
-      <w:r>
-        <w:t>Repozitář s kódem</w:t>
+      <w:proofErr w:type="spellStart"/>
+      <w:r>
+        <w:t>Repozitář</w:t>
+      </w:r>
+      <w:proofErr w:type="spellEnd"/>
+      <w:r>
+        <w:t xml:space="preserve"> s kódem</w:t>
       </w:r>
     </w:p>
     <w:p>
@@ -472,7 +539,39 @@
         <w:jc w:val="both"/>
       </w:pPr>
       <w:r>
-        <w:t>Zápočtový dokument (vyplněný tento dokument, který čtete) bude v PDF formátu. V řešení úloh uveďte důležité fragmenty kódu a grafy/obrázky/textový výpis pro ověření funkčnosti. Stačí tedy uvést jen ty fragmenty kódu, které přispívají k jádru řešení zadání. Kód nahrajte na veřejně přístupný repozitář (github, gitlab) a uveďte v práci na něj odkaz v titulní straně dokumentu. Strukturujte repozitář tak, aby bylo intuitivní se vyznat v</w:t>
+        <w:t xml:space="preserve">Zápočtový dokument (vyplněný tento dokument, který čtete) bude v PDF formátu. V řešení úloh uveďte důležité fragmenty kódu a grafy/obrázky/textový výpis pro ověření funkčnosti. Stačí tedy uvést jen ty fragmenty kódu, které přispívají k jádru řešení zadání. Kód nahrajte na veřejně přístupný </w:t>
+      </w:r>
+      <w:proofErr w:type="spellStart"/>
+      <w:r>
+        <w:t>repozitář</w:t>
+      </w:r>
+      <w:proofErr w:type="spellEnd"/>
+      <w:r>
+        <w:t xml:space="preserve"> (</w:t>
+      </w:r>
+      <w:proofErr w:type="spellStart"/>
+      <w:r>
+        <w:t>github</w:t>
+      </w:r>
+      <w:proofErr w:type="spellEnd"/>
+      <w:r>
+        <w:t xml:space="preserve">, </w:t>
+      </w:r>
+      <w:proofErr w:type="spellStart"/>
+      <w:r>
+        <w:t>gitlab</w:t>
+      </w:r>
+      <w:proofErr w:type="spellEnd"/>
+      <w:r>
+        <w:t xml:space="preserve">) a uveďte v práci na něj odkaz v titulní straně dokumentu. Strukturujte </w:t>
+      </w:r>
+      <w:proofErr w:type="spellStart"/>
+      <w:r>
+        <w:t>repozitář</w:t>
+      </w:r>
+      <w:proofErr w:type="spellEnd"/>
+      <w:r>
+        <w:t xml:space="preserve"> tak, aby bylo intuitivní se vyznat v</w:t>
       </w:r>
       <w:r>
         <w:t> </w:t>
@@ -635,7 +734,39 @@
         <w:t>,</w:t>
       </w:r>
       <w:r>
-        <w:t xml:space="preserve"> jako numpy, některé mají naprogramovány symbolické manipulace, které lze převést na numerické reprezentace (sympy), některé mají v sobě funkce pro numerickou integraci (scipy). Některé slouží i pro rychlé základní operace s čísly (numba).</w:t>
+        <w:t xml:space="preserve"> jako </w:t>
+      </w:r>
+      <w:proofErr w:type="spellStart"/>
+      <w:r>
+        <w:t>numpy</w:t>
+      </w:r>
+      <w:proofErr w:type="spellEnd"/>
+      <w:r>
+        <w:t>, některé mají naprogramovány symbolické manipulace, které lze převést na numerické reprezentace (</w:t>
+      </w:r>
+      <w:proofErr w:type="spellStart"/>
+      <w:r>
+        <w:t>sympy</w:t>
+      </w:r>
+      <w:proofErr w:type="spellEnd"/>
+      <w:r>
+        <w:t>), některé mají v sobě funkce pro numerickou integraci (</w:t>
+      </w:r>
+      <w:proofErr w:type="spellStart"/>
+      <w:r>
+        <w:t>scipy</w:t>
+      </w:r>
+      <w:proofErr w:type="spellEnd"/>
+      <w:r>
+        <w:t>). Některé slouží i pro rychlé základní operace s čísly (</w:t>
+      </w:r>
+      <w:proofErr w:type="spellStart"/>
+      <w:r>
+        <w:t>numba</w:t>
+      </w:r>
+      <w:proofErr w:type="spellEnd"/>
+      <w:r>
+        <w:t>).</w:t>
       </w:r>
     </w:p>
     <w:p>
@@ -793,6 +924,7 @@
       <w:r>
         <w:t xml:space="preserve"> s knihovnou </w:t>
       </w:r>
+      <w:proofErr w:type="spellStart"/>
       <w:r>
         <w:rPr>
           <w:b/>
@@ -800,6 +932,7 @@
         </w:rPr>
         <w:t>NumPy</w:t>
       </w:r>
+      <w:proofErr w:type="spellEnd"/>
       <w:r>
         <w:t>.</w:t>
       </w:r>
@@ -822,6 +955,7 @@
       <w:r>
         <w:t xml:space="preserve"> s knihovnou </w:t>
       </w:r>
+      <w:proofErr w:type="spellStart"/>
       <w:r>
         <w:rPr>
           <w:b/>
@@ -829,6 +963,7 @@
         </w:rPr>
         <w:t>SymPy</w:t>
       </w:r>
+      <w:proofErr w:type="spellEnd"/>
       <w:r>
         <w:t>.</w:t>
       </w:r>
@@ -985,7 +1120,15 @@
         <w:t xml:space="preserve">; pouze v případě kumulativní sumy </w:t>
       </w:r>
       <w:r>
-        <w:t>od vstupu 1000 začala být knihovna NumPy nepatrně rychlejší</w:t>
+        <w:t xml:space="preserve">od vstupu 1000 začala být knihovna </w:t>
+      </w:r>
+      <w:proofErr w:type="spellStart"/>
+      <w:r>
+        <w:t>NumPy</w:t>
+      </w:r>
+      <w:proofErr w:type="spellEnd"/>
+      <w:r>
+        <w:t xml:space="preserve"> nepatrně rychlejší</w:t>
       </w:r>
       <w:r>
         <w:t>.</w:t>
@@ -1020,8 +1163,13 @@
       <w:r>
         <w:t xml:space="preserve">knihovna </w:t>
       </w:r>
-      <w:r>
-        <w:t>NumPy byla pomalejší</w:t>
+      <w:proofErr w:type="spellStart"/>
+      <w:r>
+        <w:t>NumPy</w:t>
+      </w:r>
+      <w:proofErr w:type="spellEnd"/>
+      <w:r>
+        <w:t xml:space="preserve"> byla pomalejší</w:t>
       </w:r>
       <w:r>
         <w:t xml:space="preserve"> než obě zmíněné metody</w:t>
@@ -1113,7 +1261,47 @@
         <w:jc w:val="both"/>
       </w:pPr>
       <w:r>
-        <w:t>V jednom ze cvičení jste probírali práci s moduly pro vizualizaci dat. Mezi nejznámější moduly patří matplotlib (a jeho nadstavby jako seaborn), pillow, opencv, aj. Vyberte si nějakou zajímavou datovou sadu na webovém portále Kaggle a proveďte datovou analýzu datové sady. Využijte k tomu různé typy grafů a interpretujte je (minimálně alespoň 5 zajímavých grafů)​. Příklad interpretace: z datové sady pro počasí vyplynulo z liniového grafu, že v létě je vyšší rozptyl mezi minimální a maximální hodnotou teploty. Z jiného grafu vyplývá, že v létě je vyšší průměrná vlhkost vzduchu. Důvodem vyššího rozptylu může být absorpce záření vzduchem, který má v létě vyšší tepelnou kapacitu.</w:t>
+        <w:t xml:space="preserve">V jednom ze cvičení jste probírali práci s moduly pro vizualizaci dat. Mezi nejznámější moduly patří </w:t>
+      </w:r>
+      <w:proofErr w:type="spellStart"/>
+      <w:r>
+        <w:t>matplotlib</w:t>
+      </w:r>
+      <w:proofErr w:type="spellEnd"/>
+      <w:r>
+        <w:t xml:space="preserve"> (a jeho nadstavby jako </w:t>
+      </w:r>
+      <w:proofErr w:type="spellStart"/>
+      <w:r>
+        <w:t>seaborn</w:t>
+      </w:r>
+      <w:proofErr w:type="spellEnd"/>
+      <w:r>
+        <w:t xml:space="preserve">), </w:t>
+      </w:r>
+      <w:proofErr w:type="spellStart"/>
+      <w:r>
+        <w:t>pillow</w:t>
+      </w:r>
+      <w:proofErr w:type="spellEnd"/>
+      <w:r>
+        <w:t xml:space="preserve">, </w:t>
+      </w:r>
+      <w:proofErr w:type="spellStart"/>
+      <w:r>
+        <w:t>opencv</w:t>
+      </w:r>
+      <w:proofErr w:type="spellEnd"/>
+      <w:r>
+        <w:t xml:space="preserve">, aj. Vyberte si nějakou zajímavou datovou sadu na webovém portále </w:t>
+      </w:r>
+      <w:proofErr w:type="spellStart"/>
+      <w:r>
+        <w:t>Kaggle</w:t>
+      </w:r>
+      <w:proofErr w:type="spellEnd"/>
+      <w:r>
+        <w:t xml:space="preserve"> a proveďte datovou analýzu datové sady. Využijte k tomu různé typy grafů a interpretujte je (minimálně alespoň 5 zajímavých grafů)​. Příklad interpretace: z datové sady pro počasí vyplynulo z liniového grafu, že v létě je vyšší rozptyl mezi minimální a maximální hodnotou teploty. Z jiného grafu vyplývá, že v létě je vyšší průměrná vlhkost vzduchu. Důvodem vyššího rozptylu může být absorpce záření vzduchem, který má v létě vyšší tepelnou kapacitu.</w:t>
       </w:r>
     </w:p>
     <w:p/>
@@ -1136,29 +1324,152 @@
         <w:jc w:val="both"/>
       </w:pPr>
       <w:r>
-        <w:t>Ve svém řešení jsem provedl měření na</w:t>
+        <w:t xml:space="preserve">Ve svém řešení jsem provedl měření na </w:t>
+      </w:r>
+      <w:r>
+        <w:rPr>
+          <w:b/>
+          <w:bCs/>
+        </w:rPr>
+        <w:t>7</w:t>
+      </w:r>
+      <w:r>
+        <w:t xml:space="preserve"> různých úlohách:</w:t>
+      </w:r>
+    </w:p>
+    <w:p/>
+    <w:p>
+      <w:pPr>
+        <w:jc w:val="both"/>
+      </w:pPr>
+      <w:r>
+        <w:t>1. Poměr výskytu seriálů a filmů na platformě Netflix</w:t>
+      </w:r>
+      <w:r>
+        <w:t xml:space="preserve"> (</w:t>
+      </w:r>
+      <w:r>
+        <w:rPr>
+          <w:b/>
+          <w:bCs/>
+        </w:rPr>
+        <w:t>koláčový graf</w:t>
+      </w:r>
+      <w:r>
+        <w:t>)</w:t>
+      </w:r>
+    </w:p>
+    <w:p>
+      <w:pPr>
+        <w:jc w:val="both"/>
+      </w:pPr>
+      <w:r>
+        <w:t>2. 10 nejvíce produkujících zemí na platformě Netflix</w:t>
+      </w:r>
+      <w:r>
+        <w:t xml:space="preserve"> (</w:t>
+      </w:r>
+      <w:r>
+        <w:rPr>
+          <w:b/>
+          <w:bCs/>
+        </w:rPr>
+        <w:t>sloupcový graf</w:t>
+      </w:r>
+      <w:r>
+        <w:t>)</w:t>
+      </w:r>
+    </w:p>
+    <w:p>
+      <w:pPr>
+        <w:jc w:val="both"/>
+      </w:pPr>
+      <w:r>
+        <w:t>3. Počet filmů, vydaných v daném roce, na platformě Netflix</w:t>
       </w:r>
       <w:r>
         <w:t xml:space="preserve"> </w:t>
       </w:r>
       <w:r>
+        <w:t>(</w:t>
+      </w:r>
+      <w:r>
         <w:rPr>
           <w:b/>
           <w:bCs/>
         </w:rPr>
-        <w:t>7</w:t>
-      </w:r>
-      <w:r>
-        <w:t xml:space="preserve"> různých úlohách:</w:t>
-      </w:r>
-    </w:p>
-    <w:p/>
-    <w:p>
-      <w:pPr>
-        <w:jc w:val="both"/>
-      </w:pPr>
-      <w:r>
-        <w:t>1. Poměr výskytu seriálů a filmů na platformě Netflix</w:t>
+        <w:t>histogram</w:t>
+      </w:r>
+      <w:r>
+        <w:t>)</w:t>
+      </w:r>
+    </w:p>
+    <w:p>
+      <w:pPr>
+        <w:jc w:val="both"/>
+      </w:pPr>
+      <w:r>
+        <w:t>4. Režiséři s největším počtem titulů na platformě Netflix</w:t>
+      </w:r>
+      <w:r>
+        <w:t xml:space="preserve"> </w:t>
+      </w:r>
+      <w:r>
+        <w:t>(</w:t>
+      </w:r>
+      <w:r>
+        <w:rPr>
+          <w:b/>
+          <w:bCs/>
+        </w:rPr>
+        <w:t>vodorovný pruhový graf</w:t>
+      </w:r>
+      <w:r>
+        <w:t>)</w:t>
+      </w:r>
+    </w:p>
+    <w:p>
+      <w:pPr>
+        <w:jc w:val="both"/>
+      </w:pPr>
+      <w:r>
+        <w:t>5. Herci vyskytující se v největším počtu titulů na platformě Netflix</w:t>
+      </w:r>
+      <w:r>
+        <w:t xml:space="preserve"> </w:t>
+      </w:r>
+      <w:r>
+        <w:t>(</w:t>
+      </w:r>
+      <w:r>
+        <w:rPr>
+          <w:b/>
+          <w:bCs/>
+        </w:rPr>
+        <w:t>vodorovný pruhový graf</w:t>
+      </w:r>
+      <w:r>
+        <w:t>)</w:t>
+      </w:r>
+    </w:p>
+    <w:p>
+      <w:pPr>
+        <w:jc w:val="both"/>
+      </w:pPr>
+      <w:r>
+        <w:t>6. 50 filmů na platformě Netflix začínajících na písmeno 'A' vydan</w:t>
+      </w:r>
+      <w:r>
+        <w:t>ých</w:t>
+      </w:r>
+      <w:r>
+        <w:t xml:space="preserve"> mezi lety </w:t>
+      </w:r>
+      <w:r>
+        <w:t>2000–2020</w:t>
+      </w:r>
+      <w:r>
+        <w:t xml:space="preserve"> (včetně)</w:t>
       </w:r>
       <w:r>
         <w:t xml:space="preserve"> (</w:t>
@@ -1168,7 +1479,7 @@
           <w:b/>
           <w:bCs/>
         </w:rPr>
-        <w:t>koláčový graf</w:t>
+        <w:t>spojnicový graf</w:t>
       </w:r>
       <w:r>
         <w:t>)</w:t>
@@ -1179,100 +1490,7 @@
         <w:jc w:val="both"/>
       </w:pPr>
       <w:r>
-        <w:t>2. 10 nejvíce produkujících zemí na platformě Netflix</w:t>
-      </w:r>
-      <w:r>
-        <w:t xml:space="preserve"> (</w:t>
-      </w:r>
-      <w:r>
-        <w:rPr>
-          <w:b/>
-          <w:bCs/>
-        </w:rPr>
-        <w:t>sloupcový graf</w:t>
-      </w:r>
-      <w:r>
-        <w:t>)</w:t>
-      </w:r>
-    </w:p>
-    <w:p>
-      <w:pPr>
-        <w:jc w:val="both"/>
-      </w:pPr>
-      <w:r>
-        <w:t>3. Počet filmů, vydaných v daném roce, na platformě Netflix</w:t>
-      </w:r>
-      <w:r>
-        <w:t xml:space="preserve"> </w:t>
-      </w:r>
-      <w:r>
-        <w:t>(</w:t>
-      </w:r>
-      <w:r>
-        <w:rPr>
-          <w:b/>
-          <w:bCs/>
-        </w:rPr>
-        <w:t>histogram</w:t>
-      </w:r>
-      <w:r>
-        <w:t>)</w:t>
-      </w:r>
-    </w:p>
-    <w:p>
-      <w:pPr>
-        <w:jc w:val="both"/>
-      </w:pPr>
-      <w:r>
-        <w:t>4. Režiséři s největším počtem titulů na platformě Netflix</w:t>
-      </w:r>
-      <w:r>
-        <w:t xml:space="preserve"> </w:t>
-      </w:r>
-      <w:r>
-        <w:t>(</w:t>
-      </w:r>
-      <w:r>
-        <w:rPr>
-          <w:b/>
-          <w:bCs/>
-        </w:rPr>
-        <w:t>vodorovný pruhový graf</w:t>
-      </w:r>
-      <w:r>
-        <w:t>)</w:t>
-      </w:r>
-    </w:p>
-    <w:p>
-      <w:pPr>
-        <w:jc w:val="both"/>
-      </w:pPr>
-      <w:r>
-        <w:t>5. Herci vyskytující se v největším počtu titulů na platformě Netflix</w:t>
-      </w:r>
-      <w:r>
-        <w:t xml:space="preserve"> </w:t>
-      </w:r>
-      <w:r>
-        <w:t>(</w:t>
-      </w:r>
-      <w:r>
-        <w:rPr>
-          <w:b/>
-          <w:bCs/>
-        </w:rPr>
-        <w:t>vodorovný pruhový graf</w:t>
-      </w:r>
-      <w:r>
-        <w:t>)</w:t>
-      </w:r>
-    </w:p>
-    <w:p>
-      <w:pPr>
-        <w:jc w:val="both"/>
-      </w:pPr>
-      <w:r>
-        <w:t>6. 50 filmů na platformě Netflix začínajících na písmeno 'A' vydan</w:t>
+        <w:t>7. 50 seriálů na platformě Netflix začínajících na písmeno 'A' vydan</w:t>
       </w:r>
       <w:r>
         <w:t>ých</w:t>
@@ -1284,46 +1502,7 @@
         <w:t>2000–2020</w:t>
       </w:r>
       <w:r>
-        <w:t xml:space="preserve"> (včetně)</w:t>
-      </w:r>
-      <w:r>
-        <w:t xml:space="preserve"> </w:t>
-      </w:r>
-      <w:r>
-        <w:t>(</w:t>
-      </w:r>
-      <w:r>
-        <w:rPr>
-          <w:b/>
-          <w:bCs/>
-        </w:rPr>
-        <w:t>spojnicový graf</w:t>
-      </w:r>
-      <w:r>
-        <w:t>)</w:t>
-      </w:r>
-    </w:p>
-    <w:p>
-      <w:pPr>
-        <w:jc w:val="both"/>
-      </w:pPr>
-      <w:r>
-        <w:t>7. 50 seriálů na platformě Netflix začínajících na písmeno 'A' vydan</w:t>
-      </w:r>
-      <w:r>
-        <w:t>ých</w:t>
-      </w:r>
-      <w:r>
-        <w:t xml:space="preserve"> mezi lety </w:t>
-      </w:r>
-      <w:r>
-        <w:t>2000–2020</w:t>
-      </w:r>
-      <w:r>
-        <w:t xml:space="preserve"> (včetně)</w:t>
-      </w:r>
-      <w:r>
-        <w:t xml:space="preserve"> </w:t>
+        <w:t xml:space="preserve"> (včetně) </w:t>
       </w:r>
       <w:r>
         <w:t>(</w:t>
@@ -1348,6 +1527,67 @@
       </w:pPr>
       <w:bookmarkStart w:id="12" w:name="_ukiziziajhm7" w:colFirst="0" w:colLast="0"/>
       <w:bookmarkEnd w:id="12"/>
+      <w:r>
+        <w:lastRenderedPageBreak/>
+        <w:t>3. Úvod do lineární algebry</w:t>
+      </w:r>
+    </w:p>
+    <w:p/>
+    <w:p>
+      <w:pPr>
+        <w:rPr>
+          <w:b/>
+        </w:rPr>
+      </w:pPr>
+      <w:r>
+        <w:rPr>
+          <w:b/>
+        </w:rPr>
+        <w:t>Zadání:</w:t>
+      </w:r>
+    </w:p>
+    <w:p>
+      <w:pPr>
+        <w:jc w:val="both"/>
+      </w:pPr>
+      <w:r>
+        <w:t>Důležitou částí studia na přírodovědecké fakultě je podobor matematiky zvaný lineární algebra. Poznatky tohoto oboru jsou základem pro oblasti jako zpracování obrazu, strojové učení nebo návrh mechanických soustav s definovanou stabilitou. Základní úlohou v lineární algebře je nalezení neznámých v soustavě lineárních rovnic. Na hodinách jste byli obeznámeni s přímou a iterační metodou pro řešení soustav lineárních rovnic. Vaším úkolem je vytvořit graf, kde na ose x bude velikost čtvercové matice a na ose y průměrný čas potřebný k nalezení uspokojivého řešení. Cílem je nalézt takovou velikost matice, od které je výhodnější využít iterační metodu.</w:t>
+      </w:r>
+    </w:p>
+    <w:p/>
+    <w:p>
+      <w:pPr>
+        <w:rPr>
+          <w:b/>
+        </w:rPr>
+      </w:pPr>
+      <w:r>
+        <w:rPr>
+          <w:b/>
+        </w:rPr>
+        <w:t>Řešení:</w:t>
+      </w:r>
+    </w:p>
+    <w:p>
+      <w:r>
+        <w:t>doplňte</w:t>
+      </w:r>
+    </w:p>
+    <w:p>
+      <w:pPr>
+        <w:rPr>
+          <w:sz w:val="36"/>
+          <w:szCs w:val="36"/>
+        </w:rPr>
+      </w:pPr>
+      <w:r>
+        <w:br w:type="page"/>
+      </w:r>
+    </w:p>
+    <w:p>
+      <w:pPr>
+        <w:pStyle w:val="Nadpis1"/>
+      </w:pPr>
       <w:r>
         <w:lastRenderedPageBreak/>
         <w:t>5. Hledání kořenů rovnice</w:t>

</xml_diff>

<commit_message>
Add final word document (MSW)
</commit_message>
<xml_diff>
--- a/MSW/zapocet/Ondřej Švorc - MSW, Zápočet.docx
+++ b/MSW/zapocet/Ondřej Švorc - MSW, Zápočet.docx
@@ -157,7 +157,25 @@
         <w:tab/>
       </w:r>
       <w:r>
-        <w:t>xx.xx.2024</w:t>
+        <w:t>3</w:t>
+      </w:r>
+      <w:r>
+        <w:t>1</w:t>
+      </w:r>
+      <w:r>
+        <w:t>.</w:t>
+      </w:r>
+      <w:r>
+        <w:t xml:space="preserve"> 5</w:t>
+      </w:r>
+      <w:r>
+        <w:t>.</w:t>
+      </w:r>
+      <w:r>
+        <w:t xml:space="preserve"> </w:t>
+      </w:r>
+      <w:r>
+        <w:t>2024</w:t>
       </w:r>
     </w:p>
     <w:p>
@@ -166,21 +184,7 @@
           <w:b/>
         </w:rPr>
         <w:br/>
-        <w:t xml:space="preserve">Odkaz na </w:t>
-      </w:r>
-      <w:proofErr w:type="spellStart"/>
-      <w:r>
-        <w:rPr>
-          <w:b/>
-        </w:rPr>
-        <w:t>repozitář</w:t>
-      </w:r>
-      <w:proofErr w:type="spellEnd"/>
-      <w:r>
-        <w:rPr>
-          <w:b/>
-        </w:rPr>
-        <w:t>:</w:t>
+        <w:t>Odkaz na repozitář:</w:t>
       </w:r>
       <w:r>
         <w:tab/>
@@ -372,55 +376,7 @@
         </w:numPr>
       </w:pPr>
       <w:r>
-        <w:t>Kód je čistý (</w:t>
-      </w:r>
-      <w:proofErr w:type="spellStart"/>
-      <w:r>
-        <w:t>vygooglete</w:t>
-      </w:r>
-      <w:proofErr w:type="spellEnd"/>
-      <w:r>
-        <w:t xml:space="preserve"> termín </w:t>
-      </w:r>
-      <w:proofErr w:type="spellStart"/>
-      <w:r>
-        <w:t>clean</w:t>
-      </w:r>
-      <w:proofErr w:type="spellEnd"/>
-      <w:r>
-        <w:t xml:space="preserve"> </w:t>
-      </w:r>
-      <w:proofErr w:type="spellStart"/>
-      <w:r>
-        <w:t>code</w:t>
-      </w:r>
-      <w:proofErr w:type="spellEnd"/>
-      <w:r>
-        <w:t xml:space="preserve">) s tím, že je akceptovatelné mít ho rozdělen do </w:t>
-      </w:r>
-      <w:proofErr w:type="spellStart"/>
-      <w:r>
-        <w:t>Jupyter</w:t>
-      </w:r>
-      <w:proofErr w:type="spellEnd"/>
-      <w:r>
-        <w:t xml:space="preserve"> notebook buněk (s tímhle </w:t>
-      </w:r>
-      <w:proofErr w:type="spellStart"/>
-      <w:r>
-        <w:t>clean</w:t>
-      </w:r>
-      <w:proofErr w:type="spellEnd"/>
-      <w:r>
-        <w:t xml:space="preserve"> </w:t>
-      </w:r>
-      <w:proofErr w:type="spellStart"/>
-      <w:r>
-        <w:t>code</w:t>
-      </w:r>
-      <w:proofErr w:type="spellEnd"/>
-      <w:r>
-        <w:t xml:space="preserve"> nepočítá)</w:t>
+        <w:t>Kód je čistý (vygooglete termín clean code) s tím, že je akceptovatelné mít ho rozdělen do Jupyter notebook buněk (s tímhle clean code nepočítá)</w:t>
       </w:r>
     </w:p>
     <w:p>
@@ -505,13 +461,8 @@
           <w:between w:val="nil"/>
         </w:pBdr>
       </w:pPr>
-      <w:proofErr w:type="spellStart"/>
-      <w:r>
-        <w:t>Repozitář</w:t>
-      </w:r>
-      <w:proofErr w:type="spellEnd"/>
-      <w:r>
-        <w:t xml:space="preserve"> s kódem</w:t>
+      <w:r>
+        <w:t>Repozitář s kódem</w:t>
       </w:r>
     </w:p>
     <w:p>
@@ -539,39 +490,7 @@
         <w:jc w:val="both"/>
       </w:pPr>
       <w:r>
-        <w:t xml:space="preserve">Zápočtový dokument (vyplněný tento dokument, který čtete) bude v PDF formátu. V řešení úloh uveďte důležité fragmenty kódu a grafy/obrázky/textový výpis pro ověření funkčnosti. Stačí tedy uvést jen ty fragmenty kódu, které přispívají k jádru řešení zadání. Kód nahrajte na veřejně přístupný </w:t>
-      </w:r>
-      <w:proofErr w:type="spellStart"/>
-      <w:r>
-        <w:t>repozitář</w:t>
-      </w:r>
-      <w:proofErr w:type="spellEnd"/>
-      <w:r>
-        <w:t xml:space="preserve"> (</w:t>
-      </w:r>
-      <w:proofErr w:type="spellStart"/>
-      <w:r>
-        <w:t>github</w:t>
-      </w:r>
-      <w:proofErr w:type="spellEnd"/>
-      <w:r>
-        <w:t xml:space="preserve">, </w:t>
-      </w:r>
-      <w:proofErr w:type="spellStart"/>
-      <w:r>
-        <w:t>gitlab</w:t>
-      </w:r>
-      <w:proofErr w:type="spellEnd"/>
-      <w:r>
-        <w:t xml:space="preserve">) a uveďte v práci na něj odkaz v titulní straně dokumentu. Strukturujte </w:t>
-      </w:r>
-      <w:proofErr w:type="spellStart"/>
-      <w:r>
-        <w:t>repozitář</w:t>
-      </w:r>
-      <w:proofErr w:type="spellEnd"/>
-      <w:r>
-        <w:t xml:space="preserve"> tak, aby bylo intuitivní se vyznat v</w:t>
+        <w:t>Zápočtový dokument (vyplněný tento dokument, který čtete) bude v PDF formátu. V řešení úloh uveďte důležité fragmenty kódu a grafy/obrázky/textový výpis pro ověření funkčnosti. Stačí tedy uvést jen ty fragmenty kódu, které přispívají k jádru řešení zadání. Kód nahrajte na veřejně přístupný repozitář (github, gitlab) a uveďte v práci na něj odkaz v titulní straně dokumentu. Strukturujte repozitář tak, aby bylo intuitivní se vyznat v</w:t>
       </w:r>
       <w:r>
         <w:t> </w:t>
@@ -734,39 +653,7 @@
         <w:t>,</w:t>
       </w:r>
       <w:r>
-        <w:t xml:space="preserve"> jako </w:t>
-      </w:r>
-      <w:proofErr w:type="spellStart"/>
-      <w:r>
-        <w:t>numpy</w:t>
-      </w:r>
-      <w:proofErr w:type="spellEnd"/>
-      <w:r>
-        <w:t>, některé mají naprogramovány symbolické manipulace, které lze převést na numerické reprezentace (</w:t>
-      </w:r>
-      <w:proofErr w:type="spellStart"/>
-      <w:r>
-        <w:t>sympy</w:t>
-      </w:r>
-      <w:proofErr w:type="spellEnd"/>
-      <w:r>
-        <w:t>), některé mají v sobě funkce pro numerickou integraci (</w:t>
-      </w:r>
-      <w:proofErr w:type="spellStart"/>
-      <w:r>
-        <w:t>scipy</w:t>
-      </w:r>
-      <w:proofErr w:type="spellEnd"/>
-      <w:r>
-        <w:t>). Některé slouží i pro rychlé základní operace s čísly (</w:t>
-      </w:r>
-      <w:proofErr w:type="spellStart"/>
-      <w:r>
-        <w:t>numba</w:t>
-      </w:r>
-      <w:proofErr w:type="spellEnd"/>
-      <w:r>
-        <w:t>).</w:t>
+        <w:t xml:space="preserve"> jako numpy, některé mají naprogramovány symbolické manipulace, které lze převést na numerické reprezentace (sympy), některé mají v sobě funkce pro numerickou integraci (scipy). Některé slouží i pro rychlé základní operace s čísly (numba).</w:t>
       </w:r>
     </w:p>
     <w:p>
@@ -924,7 +811,6 @@
       <w:r>
         <w:t xml:space="preserve"> s knihovnou </w:t>
       </w:r>
-      <w:proofErr w:type="spellStart"/>
       <w:r>
         <w:rPr>
           <w:b/>
@@ -932,7 +818,6 @@
         </w:rPr>
         <w:t>NumPy</w:t>
       </w:r>
-      <w:proofErr w:type="spellEnd"/>
       <w:r>
         <w:t>.</w:t>
       </w:r>
@@ -955,7 +840,6 @@
       <w:r>
         <w:t xml:space="preserve"> s knihovnou </w:t>
       </w:r>
-      <w:proofErr w:type="spellStart"/>
       <w:r>
         <w:rPr>
           <w:b/>
@@ -963,7 +847,6 @@
         </w:rPr>
         <w:t>SymPy</w:t>
       </w:r>
-      <w:proofErr w:type="spellEnd"/>
       <w:r>
         <w:t>.</w:t>
       </w:r>
@@ -1120,15 +1003,7 @@
         <w:t xml:space="preserve">; pouze v případě kumulativní sumy </w:t>
       </w:r>
       <w:r>
-        <w:t xml:space="preserve">od vstupu 1000 začala být knihovna </w:t>
-      </w:r>
-      <w:proofErr w:type="spellStart"/>
-      <w:r>
-        <w:t>NumPy</w:t>
-      </w:r>
-      <w:proofErr w:type="spellEnd"/>
-      <w:r>
-        <w:t xml:space="preserve"> nepatrně rychlejší</w:t>
+        <w:t>od vstupu 1000 začala být knihovna NumPy nepatrně rychlejší</w:t>
       </w:r>
       <w:r>
         <w:t>.</w:t>
@@ -1163,13 +1038,8 @@
       <w:r>
         <w:t xml:space="preserve">knihovna </w:t>
       </w:r>
-      <w:proofErr w:type="spellStart"/>
-      <w:r>
-        <w:t>NumPy</w:t>
-      </w:r>
-      <w:proofErr w:type="spellEnd"/>
-      <w:r>
-        <w:t xml:space="preserve"> byla pomalejší</w:t>
+      <w:r>
+        <w:t>NumPy byla pomalejší</w:t>
       </w:r>
       <w:r>
         <w:t xml:space="preserve"> než obě zmíněné metody</w:t>
@@ -1185,33 +1055,124 @@
       <w:pPr>
         <w:jc w:val="both"/>
       </w:pPr>
-    </w:p>
-    <w:p>
-      <w:pPr>
-        <w:jc w:val="both"/>
-      </w:pPr>
-      <w:r>
-        <w:t>Vešker</w:t>
-      </w:r>
-      <w:r>
-        <w:t xml:space="preserve">ý kód a </w:t>
-      </w:r>
-      <w:r>
-        <w:t>doprovodné grafy</w:t>
-      </w:r>
-      <w:r>
-        <w:t xml:space="preserve"> </w:t>
-      </w:r>
-      <w:r>
-        <w:t xml:space="preserve">potvrzující </w:t>
-      </w:r>
-      <w:r>
-        <w:t xml:space="preserve">má tvrzení </w:t>
-      </w:r>
-      <w:r>
-        <w:t xml:space="preserve">jsou k dispozici </w:t>
-      </w:r>
-      <w:hyperlink r:id="rId6" w:history="1">
+      <w:r>
+        <w:rPr>
+          <w:noProof/>
+        </w:rPr>
+        <w:lastRenderedPageBreak/>
+        <w:drawing>
+          <wp:inline distT="0" distB="0" distL="0" distR="0" wp14:anchorId="0B553BDA" wp14:editId="04C4A0EB">
+            <wp:extent cx="3991708" cy="2978429"/>
+            <wp:effectExtent l="0" t="0" r="8890" b="0"/>
+            <wp:docPr id="1408723184" name="Obrázek 1" descr="Obsah obrázku text, řada/pruh, Vykreslený graf, snímek obrazovky&#10;&#10;Popis byl vytvořen automaticky"/>
+            <wp:cNvGraphicFramePr>
+              <a:graphicFrameLocks xmlns:a="http://schemas.openxmlformats.org/drawingml/2006/main" noChangeAspect="1"/>
+            </wp:cNvGraphicFramePr>
+            <a:graphic xmlns:a="http://schemas.openxmlformats.org/drawingml/2006/main">
+              <a:graphicData uri="http://schemas.openxmlformats.org/drawingml/2006/picture">
+                <pic:pic xmlns:pic="http://schemas.openxmlformats.org/drawingml/2006/picture">
+                  <pic:nvPicPr>
+                    <pic:cNvPr id="1408723184" name="Obrázek 1" descr="Obsah obrázku text, řada/pruh, Vykreslený graf, snímek obrazovky&#10;&#10;Popis byl vytvořen automaticky"/>
+                    <pic:cNvPicPr/>
+                  </pic:nvPicPr>
+                  <pic:blipFill>
+                    <a:blip r:embed="rId6"/>
+                    <a:stretch>
+                      <a:fillRect/>
+                    </a:stretch>
+                  </pic:blipFill>
+                  <pic:spPr>
+                    <a:xfrm>
+                      <a:off x="0" y="0"/>
+                      <a:ext cx="4001696" cy="2985882"/>
+                    </a:xfrm>
+                    <a:prstGeom prst="rect">
+                      <a:avLst/>
+                    </a:prstGeom>
+                  </pic:spPr>
+                </pic:pic>
+              </a:graphicData>
+            </a:graphic>
+          </wp:inline>
+        </w:drawing>
+      </w:r>
+    </w:p>
+    <w:p>
+      <w:pPr>
+        <w:jc w:val="both"/>
+      </w:pPr>
+    </w:p>
+    <w:p>
+      <w:pPr>
+        <w:jc w:val="both"/>
+      </w:pPr>
+      <w:r>
+        <w:rPr>
+          <w:noProof/>
+        </w:rPr>
+        <w:drawing>
+          <wp:inline distT="0" distB="0" distL="0" distR="0" wp14:anchorId="25A9DDB5" wp14:editId="6336FA68">
+            <wp:extent cx="4005862" cy="2965938"/>
+            <wp:effectExtent l="0" t="0" r="0" b="6350"/>
+            <wp:docPr id="677483062" name="Obrázek 1" descr="Obsah obrázku text, řada/pruh, Vykreslený graf, diagram&#10;&#10;Popis byl vytvořen automaticky"/>
+            <wp:cNvGraphicFramePr>
+              <a:graphicFrameLocks xmlns:a="http://schemas.openxmlformats.org/drawingml/2006/main" noChangeAspect="1"/>
+            </wp:cNvGraphicFramePr>
+            <a:graphic xmlns:a="http://schemas.openxmlformats.org/drawingml/2006/main">
+              <a:graphicData uri="http://schemas.openxmlformats.org/drawingml/2006/picture">
+                <pic:pic xmlns:pic="http://schemas.openxmlformats.org/drawingml/2006/picture">
+                  <pic:nvPicPr>
+                    <pic:cNvPr id="677483062" name="Obrázek 1" descr="Obsah obrázku text, řada/pruh, Vykreslený graf, diagram&#10;&#10;Popis byl vytvořen automaticky"/>
+                    <pic:cNvPicPr/>
+                  </pic:nvPicPr>
+                  <pic:blipFill>
+                    <a:blip r:embed="rId7"/>
+                    <a:stretch>
+                      <a:fillRect/>
+                    </a:stretch>
+                  </pic:blipFill>
+                  <pic:spPr>
+                    <a:xfrm>
+                      <a:off x="0" y="0"/>
+                      <a:ext cx="4017582" cy="2974615"/>
+                    </a:xfrm>
+                    <a:prstGeom prst="rect">
+                      <a:avLst/>
+                    </a:prstGeom>
+                  </pic:spPr>
+                </pic:pic>
+              </a:graphicData>
+            </a:graphic>
+          </wp:inline>
+        </w:drawing>
+      </w:r>
+    </w:p>
+    <w:p>
+      <w:pPr>
+        <w:jc w:val="both"/>
+      </w:pPr>
+    </w:p>
+    <w:p>
+      <w:pPr>
+        <w:jc w:val="both"/>
+      </w:pPr>
+      <w:r>
+        <w:t>Další grafy jsou k dispozici ve vypracovaném řešení.</w:t>
+      </w:r>
+    </w:p>
+    <w:p>
+      <w:pPr>
+        <w:jc w:val="both"/>
+      </w:pPr>
+    </w:p>
+    <w:p>
+      <w:pPr>
+        <w:jc w:val="both"/>
+      </w:pPr>
+      <w:r>
+        <w:t xml:space="preserve">Vypracované řešení je k dispozici </w:t>
+      </w:r>
+      <w:hyperlink r:id="rId8" w:history="1">
         <w:r>
           <w:rPr>
             <w:rStyle w:val="Hypertextovodkaz"/>
@@ -1261,61 +1222,58 @@
         <w:jc w:val="both"/>
       </w:pPr>
       <w:r>
-        <w:t xml:space="preserve">V jednom ze cvičení jste probírali práci s moduly pro vizualizaci dat. Mezi nejznámější moduly patří </w:t>
-      </w:r>
-      <w:proofErr w:type="spellStart"/>
-      <w:r>
-        <w:t>matplotlib</w:t>
-      </w:r>
-      <w:proofErr w:type="spellEnd"/>
-      <w:r>
-        <w:t xml:space="preserve"> (a jeho nadstavby jako </w:t>
-      </w:r>
-      <w:proofErr w:type="spellStart"/>
-      <w:r>
-        <w:t>seaborn</w:t>
-      </w:r>
-      <w:proofErr w:type="spellEnd"/>
-      <w:r>
-        <w:t xml:space="preserve">), </w:t>
-      </w:r>
-      <w:proofErr w:type="spellStart"/>
-      <w:r>
-        <w:t>pillow</w:t>
-      </w:r>
-      <w:proofErr w:type="spellEnd"/>
-      <w:r>
-        <w:t xml:space="preserve">, </w:t>
-      </w:r>
-      <w:proofErr w:type="spellStart"/>
-      <w:r>
-        <w:t>opencv</w:t>
-      </w:r>
-      <w:proofErr w:type="spellEnd"/>
-      <w:r>
-        <w:t xml:space="preserve">, aj. Vyberte si nějakou zajímavou datovou sadu na webovém portále </w:t>
-      </w:r>
-      <w:proofErr w:type="spellStart"/>
-      <w:r>
-        <w:t>Kaggle</w:t>
-      </w:r>
-      <w:proofErr w:type="spellEnd"/>
-      <w:r>
-        <w:t xml:space="preserve"> a proveďte datovou analýzu datové sady. Využijte k tomu různé typy grafů a interpretujte je (minimálně alespoň 5 zajímavých grafů)​. Příklad interpretace: z datové sady pro počasí vyplynulo z liniového grafu, že v létě je vyšší rozptyl mezi minimální a maximální hodnotou teploty. Z jiného grafu vyplývá, že v létě je vyšší průměrná vlhkost vzduchu. Důvodem vyššího rozptylu může být absorpce záření vzduchem, který má v létě vyšší tepelnou kapacitu.</w:t>
+        <w:t>V jednom ze cvičení jste probírali práci s moduly pro vizualizaci dat. Mezi nejznámější moduly patří matplotlib (a jeho nadstavby jako seaborn), pillow, opencv, aj. Vyberte si nějakou zajímavou datovou sadu na webovém portále Kaggle a proveďte datovou analýzu datové sady. Využijte k tomu různé typy grafů a interpretujte je (minimálně alespoň 5 zajímavých grafů)​. Příklad interpretace: z datové sady pro počasí vyplynulo z liniového grafu, že v létě je vyšší rozptyl mezi minimální a maximální hodnotou teploty. Z jiného grafu vyplývá, že v létě je vyšší průměrná vlhkost vzduchu. Důvodem vyššího rozptylu může být absorpce záření vzduchem, který má v létě vyšší tepelnou kapacitu.</w:t>
+      </w:r>
+    </w:p>
+    <w:p>
+      <w:pPr>
+        <w:rPr>
+          <w:b/>
+        </w:rPr>
+      </w:pPr>
+    </w:p>
+    <w:p>
+      <w:pPr>
+        <w:rPr>
+          <w:b/>
+        </w:rPr>
+      </w:pPr>
+      <w:r>
+        <w:rPr>
+          <w:b/>
+        </w:rPr>
+        <w:t>Řešení:</w:t>
       </w:r>
     </w:p>
     <w:p/>
     <w:p>
       <w:pPr>
-        <w:rPr>
-          <w:b/>
-        </w:rPr>
-      </w:pPr>
-      <w:r>
-        <w:rPr>
-          <w:b/>
-        </w:rPr>
-        <w:t>Řešení:</w:t>
+        <w:jc w:val="both"/>
+      </w:pPr>
+      <w:r>
+        <w:t xml:space="preserve">Ve svém řešení jsem </w:t>
+      </w:r>
+      <w:r>
+        <w:t>vizualizovat</w:t>
+      </w:r>
+      <w:r>
+        <w:t xml:space="preserve"> </w:t>
+      </w:r>
+      <w:r>
+        <w:rPr>
+          <w:b/>
+          <w:bCs/>
+        </w:rPr>
+        <w:t>7</w:t>
+      </w:r>
+      <w:r>
+        <w:t xml:space="preserve"> různých </w:t>
+      </w:r>
+      <w:r>
+        <w:t>situací</w:t>
+      </w:r>
+      <w:r>
+        <w:t>:</w:t>
       </w:r>
     </w:p>
     <w:p/>
@@ -1324,39 +1282,10 @@
         <w:jc w:val="both"/>
       </w:pPr>
       <w:r>
-        <w:t xml:space="preserve">Ve svém řešení jsem provedl měření na </w:t>
-      </w:r>
-      <w:r>
-        <w:rPr>
-          <w:b/>
-          <w:bCs/>
-        </w:rPr>
-        <w:t>7</w:t>
-      </w:r>
-      <w:r>
-        <w:t xml:space="preserve"> různých úlohách:</w:t>
-      </w:r>
-    </w:p>
-    <w:p/>
-    <w:p>
-      <w:pPr>
-        <w:jc w:val="both"/>
-      </w:pPr>
-      <w:r>
         <w:t>1. Poměr výskytu seriálů a filmů na platformě Netflix</w:t>
       </w:r>
       <w:r>
-        <w:t xml:space="preserve"> (</w:t>
-      </w:r>
-      <w:r>
-        <w:rPr>
-          <w:b/>
-          <w:bCs/>
-        </w:rPr>
-        <w:t>koláčový graf</w:t>
-      </w:r>
-      <w:r>
-        <w:t>)</w:t>
+        <w:t xml:space="preserve"> </w:t>
       </w:r>
     </w:p>
     <w:p>
@@ -1367,17 +1296,7 @@
         <w:t>2. 10 nejvíce produkujících zemí na platformě Netflix</w:t>
       </w:r>
       <w:r>
-        <w:t xml:space="preserve"> (</w:t>
-      </w:r>
-      <w:r>
-        <w:rPr>
-          <w:b/>
-          <w:bCs/>
-        </w:rPr>
-        <w:t>sloupcový graf</w:t>
-      </w:r>
-      <w:r>
-        <w:t>)</w:t>
+        <w:t xml:space="preserve"> </w:t>
       </w:r>
     </w:p>
     <w:p>
@@ -1387,201 +1306,660 @@
       <w:r>
         <w:t>3. Počet filmů, vydaných v daném roce, na platformě Netflix</w:t>
       </w:r>
+    </w:p>
+    <w:p>
+      <w:pPr>
+        <w:jc w:val="both"/>
+      </w:pPr>
+      <w:r>
+        <w:t>4. Režiséři s největším počtem titulů na platformě Netflix</w:t>
+      </w:r>
+    </w:p>
+    <w:p>
+      <w:pPr>
+        <w:jc w:val="both"/>
+      </w:pPr>
+      <w:r>
+        <w:t>5. Herci vyskytující se v největším počtu titulů na platformě Netflix</w:t>
+      </w:r>
+    </w:p>
+    <w:p>
+      <w:pPr>
+        <w:jc w:val="both"/>
+      </w:pPr>
+      <w:r>
+        <w:t>6. 50 filmů na platformě Netflix začínajících na písmeno 'A' vydan</w:t>
+      </w:r>
+      <w:r>
+        <w:t>ých</w:t>
+      </w:r>
+      <w:r>
+        <w:t xml:space="preserve"> mezi lety </w:t>
+      </w:r>
+      <w:r>
+        <w:t>2000–2020</w:t>
+      </w:r>
+    </w:p>
+    <w:p>
+      <w:pPr>
+        <w:jc w:val="both"/>
+      </w:pPr>
+      <w:r>
+        <w:t>7. 50 seriálů na platformě Netflix začínajících na písmeno 'A' vydan</w:t>
+      </w:r>
+      <w:r>
+        <w:t>ých</w:t>
+      </w:r>
+      <w:r>
+        <w:t xml:space="preserve"> mezi lety </w:t>
+      </w:r>
+      <w:r>
+        <w:t>2000–2020</w:t>
+      </w:r>
       <w:r>
         <w:t xml:space="preserve"> </w:t>
       </w:r>
-      <w:r>
-        <w:t>(</w:t>
-      </w:r>
-      <w:r>
-        <w:rPr>
-          <w:b/>
-          <w:bCs/>
-        </w:rPr>
-        <w:t>histogram</w:t>
-      </w:r>
-      <w:r>
-        <w:t>)</w:t>
-      </w:r>
-    </w:p>
-    <w:p>
-      <w:pPr>
-        <w:jc w:val="both"/>
-      </w:pPr>
-      <w:r>
-        <w:t>4. Režiséři s největším počtem titulů na platformě Netflix</w:t>
-      </w:r>
-      <w:r>
-        <w:t xml:space="preserve"> </w:t>
-      </w:r>
-      <w:r>
-        <w:t>(</w:t>
-      </w:r>
-      <w:r>
-        <w:rPr>
-          <w:b/>
-          <w:bCs/>
-        </w:rPr>
-        <w:t>vodorovný pruhový graf</w:t>
-      </w:r>
-      <w:r>
-        <w:t>)</w:t>
-      </w:r>
-    </w:p>
-    <w:p>
-      <w:pPr>
-        <w:jc w:val="both"/>
-      </w:pPr>
-      <w:r>
-        <w:t>5. Herci vyskytující se v největším počtu titulů na platformě Netflix</w:t>
-      </w:r>
-      <w:r>
-        <w:t xml:space="preserve"> </w:t>
-      </w:r>
-      <w:r>
-        <w:t>(</w:t>
-      </w:r>
-      <w:r>
-        <w:rPr>
-          <w:b/>
-          <w:bCs/>
-        </w:rPr>
-        <w:t>vodorovný pruhový graf</w:t>
-      </w:r>
-      <w:r>
-        <w:t>)</w:t>
-      </w:r>
-    </w:p>
-    <w:p>
-      <w:pPr>
-        <w:jc w:val="both"/>
-      </w:pPr>
-      <w:r>
-        <w:t>6. 50 filmů na platformě Netflix začínajících na písmeno 'A' vydan</w:t>
-      </w:r>
-      <w:r>
-        <w:t>ých</w:t>
-      </w:r>
-      <w:r>
-        <w:t xml:space="preserve"> mezi lety </w:t>
-      </w:r>
-      <w:r>
-        <w:t>2000–2020</w:t>
-      </w:r>
-      <w:r>
-        <w:t xml:space="preserve"> (včetně)</w:t>
-      </w:r>
-      <w:r>
-        <w:t xml:space="preserve"> (</w:t>
-      </w:r>
-      <w:r>
-        <w:rPr>
-          <w:b/>
-          <w:bCs/>
-        </w:rPr>
-        <w:t>spojnicový graf</w:t>
-      </w:r>
-      <w:r>
-        <w:t>)</w:t>
-      </w:r>
-    </w:p>
-    <w:p>
-      <w:pPr>
-        <w:jc w:val="both"/>
-      </w:pPr>
-      <w:r>
-        <w:t>7. 50 seriálů na platformě Netflix začínajících na písmeno 'A' vydan</w:t>
-      </w:r>
-      <w:r>
-        <w:t>ých</w:t>
-      </w:r>
-      <w:r>
-        <w:t xml:space="preserve"> mezi lety </w:t>
-      </w:r>
-      <w:r>
-        <w:t>2000–2020</w:t>
-      </w:r>
-      <w:r>
-        <w:t xml:space="preserve"> (včetně) </w:t>
-      </w:r>
-      <w:r>
-        <w:t>(</w:t>
-      </w:r>
-      <w:r>
-        <w:rPr>
-          <w:b/>
-          <w:bCs/>
-        </w:rPr>
-        <w:t>spojnicový graf</w:t>
-      </w:r>
-      <w:r>
-        <w:t>)</w:t>
-      </w:r>
-      <w:r>
-        <w:br w:type="page"/>
-      </w:r>
-    </w:p>
-    <w:p>
-      <w:pPr>
-        <w:pStyle w:val="Nadpis1"/>
-      </w:pPr>
       <w:bookmarkStart w:id="12" w:name="_ukiziziajhm7" w:colFirst="0" w:colLast="0"/>
       <w:bookmarkEnd w:id="12"/>
-      <w:r>
+    </w:p>
+    <w:p>
+      <w:pPr>
+        <w:jc w:val="both"/>
+      </w:pPr>
+    </w:p>
+    <w:p>
+      <w:pPr>
+        <w:jc w:val="both"/>
+      </w:pPr>
+      <w:r>
+        <w:t xml:space="preserve">Pro vizualizaci situací jsem použil </w:t>
+      </w:r>
+      <w:r>
+        <w:rPr>
+          <w:b/>
+          <w:bCs/>
+        </w:rPr>
+        <w:t>5</w:t>
+      </w:r>
+      <w:r>
+        <w:t xml:space="preserve"> různých grafů:</w:t>
+      </w:r>
+    </w:p>
+    <w:p>
+      <w:pPr>
+        <w:jc w:val="both"/>
+      </w:pPr>
+    </w:p>
+    <w:p>
+      <w:pPr>
+        <w:jc w:val="both"/>
+      </w:pPr>
+      <w:r>
+        <w:t>1.</w:t>
+      </w:r>
+      <w:r>
+        <w:t xml:space="preserve"> </w:t>
+      </w:r>
+      <w:r>
+        <w:rPr>
+          <w:b/>
+          <w:bCs/>
+        </w:rPr>
+        <w:t>koláčový graf</w:t>
+      </w:r>
+    </w:p>
+    <w:p>
+      <w:pPr>
+        <w:jc w:val="both"/>
+      </w:pPr>
+      <w:r>
+        <w:t>2.</w:t>
+      </w:r>
+      <w:r>
+        <w:t xml:space="preserve"> </w:t>
+      </w:r>
+      <w:r>
+        <w:rPr>
+          <w:b/>
+          <w:bCs/>
+        </w:rPr>
+        <w:t>sloupcový graf</w:t>
+      </w:r>
+    </w:p>
+    <w:p>
+      <w:pPr>
+        <w:jc w:val="both"/>
+      </w:pPr>
+      <w:r>
+        <w:t>3.</w:t>
+      </w:r>
+      <w:r>
+        <w:rPr>
+          <w:b/>
+          <w:bCs/>
+        </w:rPr>
+        <w:t xml:space="preserve"> </w:t>
+      </w:r>
+      <w:r>
+        <w:rPr>
+          <w:b/>
+          <w:bCs/>
+        </w:rPr>
+        <w:t>histogram</w:t>
+      </w:r>
+    </w:p>
+    <w:p>
+      <w:pPr>
+        <w:jc w:val="both"/>
+      </w:pPr>
+      <w:r>
+        <w:t>4. – 5.</w:t>
+      </w:r>
+      <w:r>
+        <w:rPr>
+          <w:b/>
+          <w:bCs/>
+        </w:rPr>
+        <w:t xml:space="preserve"> </w:t>
+      </w:r>
+      <w:r>
+        <w:rPr>
+          <w:b/>
+          <w:bCs/>
+        </w:rPr>
+        <w:t>vodorovný pruhový graf</w:t>
+      </w:r>
+    </w:p>
+    <w:p>
+      <w:pPr>
+        <w:jc w:val="both"/>
+        <w:rPr>
+          <w:b/>
+          <w:bCs/>
+        </w:rPr>
+      </w:pPr>
+      <w:r>
+        <w:t>6. – 7.</w:t>
+      </w:r>
+      <w:r>
+        <w:rPr>
+          <w:b/>
+          <w:bCs/>
+        </w:rPr>
+        <w:t xml:space="preserve"> </w:t>
+      </w:r>
+      <w:r>
+        <w:rPr>
+          <w:b/>
+          <w:bCs/>
+        </w:rPr>
+        <w:t>spojnicový graf</w:t>
+      </w:r>
+    </w:p>
+    <w:p>
+      <w:pPr>
+        <w:jc w:val="both"/>
+        <w:rPr>
+          <w:b/>
+          <w:bCs/>
+        </w:rPr>
+      </w:pPr>
+    </w:p>
+    <w:p>
+      <w:pPr>
+        <w:jc w:val="both"/>
+      </w:pPr>
+      <w:r>
+        <w:t xml:space="preserve">Vybraná </w:t>
+      </w:r>
+      <w:hyperlink r:id="rId9" w:history="1">
+        <w:r>
+          <w:rPr>
+            <w:rStyle w:val="Hypertextovodkaz"/>
+          </w:rPr>
+          <w:t>datová sada</w:t>
+        </w:r>
+      </w:hyperlink>
+      <w:r>
+        <w:t xml:space="preserve"> </w:t>
+      </w:r>
+      <w:r>
+        <w:t>se zabývá</w:t>
+      </w:r>
+      <w:r>
+        <w:t xml:space="preserve"> film</w:t>
+      </w:r>
+      <w:r>
+        <w:t>y</w:t>
+      </w:r>
+      <w:r>
+        <w:t xml:space="preserve"> a </w:t>
+      </w:r>
+      <w:r>
+        <w:t>seriály</w:t>
+      </w:r>
+      <w:r>
+        <w:t xml:space="preserve"> dostupný</w:t>
+      </w:r>
+      <w:r>
+        <w:t>mi</w:t>
+      </w:r>
+      <w:r>
+        <w:t xml:space="preserve"> na </w:t>
+      </w:r>
+      <w:r>
+        <w:t xml:space="preserve">platformě </w:t>
+      </w:r>
+      <w:r>
+        <w:t>Netflix</w:t>
+      </w:r>
+      <w:r>
+        <w:t>.</w:t>
+      </w:r>
+      <w:r>
+        <w:t xml:space="preserve"> </w:t>
+      </w:r>
+      <w:r>
+        <w:t>Obsahuje</w:t>
+      </w:r>
+      <w:r>
+        <w:t xml:space="preserve"> různé </w:t>
+      </w:r>
+      <w:r>
+        <w:t>informace</w:t>
+      </w:r>
+      <w:r>
+        <w:t xml:space="preserve">, jako je typ titulu, režisér, obsazení, země výroby, rok vydání, hodnocení, délka trvání </w:t>
+      </w:r>
+      <w:r>
+        <w:t>apod.</w:t>
+      </w:r>
+      <w:r>
+        <w:t xml:space="preserve"> </w:t>
+      </w:r>
+      <w:r>
+        <w:t>Textová data</w:t>
+      </w:r>
+      <w:r>
+        <w:t xml:space="preserve"> </w:t>
+      </w:r>
+      <w:r>
+        <w:t xml:space="preserve">této datové </w:t>
+      </w:r>
+      <w:r>
+        <w:t>sady jsou primárně v</w:t>
+      </w:r>
+      <w:r>
+        <w:t> </w:t>
+      </w:r>
+      <w:r>
+        <w:t>angličtině</w:t>
+      </w:r>
+      <w:r>
+        <w:t xml:space="preserve">, a proto jsem je pro lepší interpretaci česky mluvícím člověk přeložil </w:t>
+      </w:r>
+      <w:r>
+        <w:t>při vizualizacích do</w:t>
+      </w:r>
+      <w:r>
+        <w:t xml:space="preserve"> češtiny.</w:t>
+      </w:r>
+    </w:p>
+    <w:p>
+      <w:pPr>
+        <w:jc w:val="both"/>
+      </w:pPr>
+    </w:p>
+    <w:p>
+      <w:pPr>
+        <w:jc w:val="both"/>
+      </w:pPr>
+      <w:r>
+        <w:t>Z grafů vyplívá hned několik</w:t>
+      </w:r>
+      <w:r>
+        <w:t xml:space="preserve"> zajímavých</w:t>
+      </w:r>
+      <w:r>
+        <w:t xml:space="preserve"> faktů, a těmi jsou</w:t>
+      </w:r>
+      <w:r>
+        <w:t xml:space="preserve"> např.</w:t>
+      </w:r>
+      <w:r>
+        <w:t>:</w:t>
+      </w:r>
+    </w:p>
+    <w:p>
+      <w:pPr>
+        <w:jc w:val="both"/>
+      </w:pPr>
+    </w:p>
+    <w:p>
+      <w:pPr>
+        <w:pStyle w:val="Odstavecseseznamem"/>
+        <w:numPr>
+          <w:ilvl w:val="0"/>
+          <w:numId w:val="5"/>
+        </w:numPr>
+        <w:tabs>
+          <w:tab w:val="left" w:pos="284"/>
+        </w:tabs>
+        <w:ind w:hanging="720"/>
+        <w:jc w:val="both"/>
+      </w:pPr>
+      <w:r>
+        <w:t>cca 70 % obsahu na platformě Netflix jsou filmy; zbývajících 30 % pak seriály</w:t>
+      </w:r>
+    </w:p>
+    <w:p>
+      <w:pPr>
+        <w:pStyle w:val="Odstavecseseznamem"/>
+        <w:numPr>
+          <w:ilvl w:val="0"/>
+          <w:numId w:val="5"/>
+        </w:numPr>
+        <w:tabs>
+          <w:tab w:val="left" w:pos="284"/>
+        </w:tabs>
+        <w:ind w:hanging="720"/>
+        <w:jc w:val="both"/>
+      </w:pPr>
+      <w:r>
+        <w:t>nejvíce titulů</w:t>
+      </w:r>
+      <w:r>
+        <w:t xml:space="preserve"> pochází ze </w:t>
+      </w:r>
+      <w:r>
+        <w:t>Spojen</w:t>
+      </w:r>
+      <w:r>
+        <w:t>ých</w:t>
+      </w:r>
+      <w:r>
+        <w:t xml:space="preserve"> stát</w:t>
+      </w:r>
+      <w:r>
+        <w:t xml:space="preserve">ů </w:t>
+      </w:r>
+      <w:r>
+        <w:t>americk</w:t>
+      </w:r>
+      <w:r>
+        <w:t>ých</w:t>
+      </w:r>
+      <w:r>
+        <w:t xml:space="preserve"> (více než 2500)</w:t>
+      </w:r>
+    </w:p>
+    <w:p>
+      <w:pPr>
+        <w:pStyle w:val="Odstavecseseznamem"/>
+        <w:numPr>
+          <w:ilvl w:val="0"/>
+          <w:numId w:val="5"/>
+        </w:numPr>
+        <w:tabs>
+          <w:tab w:val="left" w:pos="284"/>
+        </w:tabs>
+        <w:ind w:hanging="720"/>
+        <w:jc w:val="both"/>
+      </w:pPr>
+      <w:r>
+        <w:t>nejvíce filmů</w:t>
+      </w:r>
+      <w:r>
+        <w:t xml:space="preserve"> </w:t>
+      </w:r>
+      <w:r>
+        <w:t>na platformě Netflix</w:t>
+      </w:r>
+      <w:r>
+        <w:t xml:space="preserve"> pochází</w:t>
+      </w:r>
+      <w:r>
+        <w:t xml:space="preserve"> </w:t>
+      </w:r>
+      <w:r>
+        <w:t xml:space="preserve">z období </w:t>
+      </w:r>
+      <w:r>
+        <w:t xml:space="preserve">okolo </w:t>
+      </w:r>
+      <w:r>
+        <w:t xml:space="preserve">roku </w:t>
+      </w:r>
+      <w:r>
+        <w:t>2020</w:t>
+      </w:r>
+    </w:p>
+    <w:p>
+      <w:pPr>
+        <w:pStyle w:val="Odstavecseseznamem"/>
+        <w:numPr>
+          <w:ilvl w:val="0"/>
+          <w:numId w:val="5"/>
+        </w:numPr>
+        <w:tabs>
+          <w:tab w:val="left" w:pos="284"/>
+        </w:tabs>
+        <w:ind w:hanging="720"/>
+        <w:jc w:val="both"/>
+      </w:pPr>
+      <w:r>
+        <w:t xml:space="preserve">režisér s největším počtem </w:t>
+      </w:r>
+      <w:r>
+        <w:t xml:space="preserve">titulů je </w:t>
+      </w:r>
+      <w:r>
+        <w:t>Ind,</w:t>
+      </w:r>
+      <w:r>
+        <w:t xml:space="preserve"> Rajiv Chilaka</w:t>
+      </w:r>
+      <w:r>
+        <w:t xml:space="preserve"> (</w:t>
+      </w:r>
+      <w:r>
+        <w:t>18+ titulů</w:t>
+      </w:r>
+      <w:r>
+        <w:t>)</w:t>
+      </w:r>
+    </w:p>
+    <w:p>
+      <w:pPr>
+        <w:pStyle w:val="Odstavecseseznamem"/>
+        <w:numPr>
+          <w:ilvl w:val="0"/>
+          <w:numId w:val="5"/>
+        </w:numPr>
+        <w:tabs>
+          <w:tab w:val="left" w:pos="284"/>
+        </w:tabs>
+        <w:ind w:hanging="720"/>
+        <w:jc w:val="both"/>
+      </w:pPr>
+      <w:r>
+        <w:t xml:space="preserve">herec vyskytující se v největším počtu titulů je </w:t>
+      </w:r>
+      <w:r>
+        <w:t xml:space="preserve">též Ind, </w:t>
+      </w:r>
+      <w:r>
+        <w:t>Anupam Kher</w:t>
+      </w:r>
+      <w:r>
+        <w:t xml:space="preserve"> (</w:t>
+      </w:r>
+      <w:r>
+        <w:t>40+ titulů)</w:t>
+      </w:r>
+    </w:p>
+    <w:p>
+      <w:pPr>
+        <w:tabs>
+          <w:tab w:val="left" w:pos="284"/>
+        </w:tabs>
+        <w:jc w:val="both"/>
+      </w:pPr>
+    </w:p>
+    <w:p>
+      <w:pPr>
+        <w:tabs>
+          <w:tab w:val="left" w:pos="284"/>
+        </w:tabs>
+        <w:jc w:val="both"/>
+      </w:pPr>
+    </w:p>
+    <w:p>
+      <w:pPr>
+        <w:tabs>
+          <w:tab w:val="left" w:pos="284"/>
+        </w:tabs>
+        <w:jc w:val="both"/>
+      </w:pPr>
+      <w:r>
+        <w:rPr>
+          <w:noProof/>
+        </w:rPr>
         <w:lastRenderedPageBreak/>
-        <w:t>3. Úvod do lineární algebry</w:t>
-      </w:r>
-    </w:p>
-    <w:p/>
-    <w:p>
-      <w:pPr>
-        <w:rPr>
-          <w:b/>
-        </w:rPr>
-      </w:pPr>
-      <w:r>
-        <w:rPr>
-          <w:b/>
-        </w:rPr>
-        <w:t>Zadání:</w:t>
-      </w:r>
-    </w:p>
-    <w:p>
-      <w:pPr>
-        <w:jc w:val="both"/>
-      </w:pPr>
-      <w:r>
-        <w:t>Důležitou částí studia na přírodovědecké fakultě je podobor matematiky zvaný lineární algebra. Poznatky tohoto oboru jsou základem pro oblasti jako zpracování obrazu, strojové učení nebo návrh mechanických soustav s definovanou stabilitou. Základní úlohou v lineární algebře je nalezení neznámých v soustavě lineárních rovnic. Na hodinách jste byli obeznámeni s přímou a iterační metodou pro řešení soustav lineárních rovnic. Vaším úkolem je vytvořit graf, kde na ose x bude velikost čtvercové matice a na ose y průměrný čas potřebný k nalezení uspokojivého řešení. Cílem je nalézt takovou velikost matice, od které je výhodnější využít iterační metodu.</w:t>
-      </w:r>
-    </w:p>
-    <w:p/>
-    <w:p>
-      <w:pPr>
-        <w:rPr>
-          <w:b/>
-        </w:rPr>
-      </w:pPr>
-      <w:r>
-        <w:rPr>
-          <w:b/>
-        </w:rPr>
-        <w:t>Řešení:</w:t>
-      </w:r>
-    </w:p>
-    <w:p>
-      <w:r>
-        <w:t>doplňte</w:t>
-      </w:r>
-    </w:p>
-    <w:p>
-      <w:pPr>
-        <w:rPr>
-          <w:sz w:val="36"/>
-          <w:szCs w:val="36"/>
-        </w:rPr>
-      </w:pPr>
-      <w:r>
-        <w:br w:type="page"/>
+        <w:drawing>
+          <wp:inline distT="0" distB="0" distL="0" distR="0" wp14:anchorId="45302B34" wp14:editId="5699E6C7">
+            <wp:extent cx="4103077" cy="4272729"/>
+            <wp:effectExtent l="0" t="0" r="0" b="0"/>
+            <wp:docPr id="966754094" name="Obrázek 1" descr="Obsah obrázku text, snímek obrazovky, diagram, kruh&#10;&#10;Popis byl vytvořen automaticky"/>
+            <wp:cNvGraphicFramePr>
+              <a:graphicFrameLocks xmlns:a="http://schemas.openxmlformats.org/drawingml/2006/main" noChangeAspect="1"/>
+            </wp:cNvGraphicFramePr>
+            <a:graphic xmlns:a="http://schemas.openxmlformats.org/drawingml/2006/main">
+              <a:graphicData uri="http://schemas.openxmlformats.org/drawingml/2006/picture">
+                <pic:pic xmlns:pic="http://schemas.openxmlformats.org/drawingml/2006/picture">
+                  <pic:nvPicPr>
+                    <pic:cNvPr id="966754094" name="Obrázek 1" descr="Obsah obrázku text, snímek obrazovky, diagram, kruh&#10;&#10;Popis byl vytvořen automaticky"/>
+                    <pic:cNvPicPr/>
+                  </pic:nvPicPr>
+                  <pic:blipFill>
+                    <a:blip r:embed="rId10"/>
+                    <a:stretch>
+                      <a:fillRect/>
+                    </a:stretch>
+                  </pic:blipFill>
+                  <pic:spPr>
+                    <a:xfrm>
+                      <a:off x="0" y="0"/>
+                      <a:ext cx="4116139" cy="4286331"/>
+                    </a:xfrm>
+                    <a:prstGeom prst="rect">
+                      <a:avLst/>
+                    </a:prstGeom>
+                  </pic:spPr>
+                </pic:pic>
+              </a:graphicData>
+            </a:graphic>
+          </wp:inline>
+        </w:drawing>
+      </w:r>
+    </w:p>
+    <w:p>
+      <w:pPr>
+        <w:tabs>
+          <w:tab w:val="left" w:pos="284"/>
+        </w:tabs>
+        <w:jc w:val="both"/>
+      </w:pPr>
+      <w:r>
+        <w:rPr>
+          <w:noProof/>
+        </w:rPr>
+        <w:drawing>
+          <wp:inline distT="0" distB="0" distL="0" distR="0" wp14:anchorId="5F8921F5" wp14:editId="03A96C74">
+            <wp:extent cx="5363308" cy="3556332"/>
+            <wp:effectExtent l="0" t="0" r="8890" b="6350"/>
+            <wp:docPr id="1118299794" name="Obrázek 1" descr="Obsah obrázku text, snímek obrazovky, diagram, Vykreslený graf&#10;&#10;Popis byl vytvořen automaticky"/>
+            <wp:cNvGraphicFramePr>
+              <a:graphicFrameLocks xmlns:a="http://schemas.openxmlformats.org/drawingml/2006/main" noChangeAspect="1"/>
+            </wp:cNvGraphicFramePr>
+            <a:graphic xmlns:a="http://schemas.openxmlformats.org/drawingml/2006/main">
+              <a:graphicData uri="http://schemas.openxmlformats.org/drawingml/2006/picture">
+                <pic:pic xmlns:pic="http://schemas.openxmlformats.org/drawingml/2006/picture">
+                  <pic:nvPicPr>
+                    <pic:cNvPr id="1118299794" name="Obrázek 1" descr="Obsah obrázku text, snímek obrazovky, diagram, Vykreslený graf&#10;&#10;Popis byl vytvořen automaticky"/>
+                    <pic:cNvPicPr/>
+                  </pic:nvPicPr>
+                  <pic:blipFill>
+                    <a:blip r:embed="rId11"/>
+                    <a:stretch>
+                      <a:fillRect/>
+                    </a:stretch>
+                  </pic:blipFill>
+                  <pic:spPr>
+                    <a:xfrm>
+                      <a:off x="0" y="0"/>
+                      <a:ext cx="5370167" cy="3560880"/>
+                    </a:xfrm>
+                    <a:prstGeom prst="rect">
+                      <a:avLst/>
+                    </a:prstGeom>
+                  </pic:spPr>
+                </pic:pic>
+              </a:graphicData>
+            </a:graphic>
+          </wp:inline>
+        </w:drawing>
+      </w:r>
+    </w:p>
+    <w:p>
+      <w:pPr>
+        <w:tabs>
+          <w:tab w:val="left" w:pos="284"/>
+        </w:tabs>
+        <w:jc w:val="both"/>
+      </w:pPr>
+    </w:p>
+    <w:p>
+      <w:pPr>
+        <w:tabs>
+          <w:tab w:val="left" w:pos="284"/>
+        </w:tabs>
+        <w:jc w:val="both"/>
+      </w:pPr>
+    </w:p>
+    <w:p>
+      <w:pPr>
+        <w:jc w:val="both"/>
+      </w:pPr>
+      <w:r>
+        <w:t>Další grafy jsou k dispozici ve vypracovaném řešení.</w:t>
+      </w:r>
+    </w:p>
+    <w:p>
+      <w:pPr>
+        <w:tabs>
+          <w:tab w:val="left" w:pos="284"/>
+        </w:tabs>
+        <w:jc w:val="both"/>
+      </w:pPr>
+    </w:p>
+    <w:p>
+      <w:pPr>
+        <w:jc w:val="both"/>
+      </w:pPr>
+      <w:r>
+        <w:t xml:space="preserve">Vypracované řešení je k dispozici </w:t>
+      </w:r>
+      <w:hyperlink r:id="rId12" w:history="1">
+        <w:r>
+          <w:rPr>
+            <w:rStyle w:val="Hypertextovodkaz"/>
+          </w:rPr>
+          <w:t>zde</w:t>
+        </w:r>
+      </w:hyperlink>
+      <w:r>
+        <w:t>.</w:t>
       </w:r>
     </w:p>
     <w:p>
@@ -1621,28 +1999,590 @@
         <w:t xml:space="preserve"> avšak metody typicky konvergují pomalu. Druhý typ metod se nazývá neohraničené, které konvergují rychle, avšak svojí povahou nemusí nalézt řešení (metody využívající derivace). Vaším úkolem je vybrat tři různorodé funkce (například polynomiální, exponenciální/logaritmickou, harmonickou se směrnicí, aj.), které mají alespoň jeden kořen a nalézt ho jednou uzavřenou a jednou otevřenou metodou. Porovnejte časovou náročnost nalezení kořene a přesnost nalezení. </w:t>
       </w:r>
     </w:p>
+    <w:p>
+      <w:pPr>
+        <w:rPr>
+          <w:b/>
+        </w:rPr>
+      </w:pPr>
+    </w:p>
+    <w:p>
+      <w:pPr>
+        <w:rPr>
+          <w:b/>
+        </w:rPr>
+      </w:pPr>
+      <w:r>
+        <w:rPr>
+          <w:b/>
+        </w:rPr>
+        <w:t>Řešení:</w:t>
+      </w:r>
+    </w:p>
+    <w:p>
+      <w:pPr>
+        <w:rPr>
+          <w:b/>
+        </w:rPr>
+      </w:pPr>
+    </w:p>
+    <w:p>
+      <w:pPr>
+        <w:jc w:val="both"/>
+      </w:pPr>
+      <w:r>
+        <w:t>Mé řešení se skládá z</w:t>
+      </w:r>
+      <w:r>
+        <w:t xml:space="preserve"> </w:t>
+      </w:r>
+      <w:r>
+        <w:rPr>
+          <w:b/>
+          <w:bCs/>
+        </w:rPr>
+        <w:t>5</w:t>
+      </w:r>
+      <w:r>
+        <w:t xml:space="preserve"> </w:t>
+      </w:r>
+      <w:r>
+        <w:t>kroků</w:t>
+      </w:r>
+      <w:r>
+        <w:t>:</w:t>
+      </w:r>
+    </w:p>
     <w:p/>
     <w:p>
-      <w:pPr>
-        <w:rPr>
-          <w:b/>
-        </w:rPr>
-      </w:pPr>
-      <w:r>
-        <w:rPr>
-          <w:b/>
-        </w:rPr>
-        <w:t>Řešení:</w:t>
-      </w:r>
-    </w:p>
-    <w:p>
-      <w:r>
-        <w:t>doplňte</w:t>
-      </w:r>
+      <w:r>
+        <w:t>1. Vybrání konkrétních funkcí a definování jejich derivace</w:t>
+      </w:r>
+    </w:p>
+    <w:p>
+      <w:r>
+        <w:t>2. Vizualizace funkcí v grafu</w:t>
+      </w:r>
+    </w:p>
+    <w:p>
+      <w:r>
+        <w:t>3. Implementace metody půlení intervalů</w:t>
+      </w:r>
+    </w:p>
+    <w:p>
+      <w:r>
+        <w:t>4. Implementace Newtonovy metody</w:t>
+      </w:r>
+    </w:p>
+    <w:p>
+      <w:r>
+        <w:t>5. Porovnání metod</w:t>
+      </w:r>
+    </w:p>
+    <w:p/>
+    <w:p>
+      <w:r>
+        <w:t>Zvolené matematické funkce:</w:t>
+      </w:r>
+    </w:p>
+    <w:p>
+      <w:pPr>
+        <w:pStyle w:val="Odstavecseseznamem"/>
+        <w:numPr>
+          <w:ilvl w:val="0"/>
+          <w:numId w:val="6"/>
+        </w:numPr>
+        <w:ind w:left="284" w:hanging="284"/>
+      </w:pPr>
+      <w:r>
+        <w:t xml:space="preserve">polynomiální: </w:t>
+      </w:r>
+      <m:oMath>
+        <m:sSup>
+          <m:sSupPr>
+            <m:ctrlPr>
+              <w:rPr>
+                <w:rFonts w:ascii="Cambria Math" w:hAnsi="Cambria Math"/>
+                <w:i/>
+              </w:rPr>
+            </m:ctrlPr>
+          </m:sSupPr>
+          <m:e>
+            <m:r>
+              <w:rPr>
+                <w:rFonts w:ascii="Cambria Math" w:hAnsi="Cambria Math"/>
+              </w:rPr>
+              <m:t>x</m:t>
+            </m:r>
+          </m:e>
+          <m:sup>
+            <m:r>
+              <w:rPr>
+                <w:rFonts w:ascii="Cambria Math" w:hAnsi="Cambria Math"/>
+              </w:rPr>
+              <m:t>3</m:t>
+            </m:r>
+          </m:sup>
+        </m:sSup>
+        <m:r>
+          <w:rPr>
+            <w:rFonts w:ascii="Cambria Math" w:hAnsi="Cambria Math"/>
+          </w:rPr>
+          <m:t>-2</m:t>
+        </m:r>
+        <m:sSup>
+          <m:sSupPr>
+            <m:ctrlPr>
+              <w:rPr>
+                <w:rFonts w:ascii="Cambria Math" w:hAnsi="Cambria Math"/>
+                <w:i/>
+              </w:rPr>
+            </m:ctrlPr>
+          </m:sSupPr>
+          <m:e>
+            <m:r>
+              <w:rPr>
+                <w:rFonts w:ascii="Cambria Math" w:hAnsi="Cambria Math"/>
+              </w:rPr>
+              <m:t>x</m:t>
+            </m:r>
+          </m:e>
+          <m:sup>
+            <m:r>
+              <w:rPr>
+                <w:rFonts w:ascii="Cambria Math" w:hAnsi="Cambria Math"/>
+              </w:rPr>
+              <m:t>2</m:t>
+            </m:r>
+          </m:sup>
+        </m:sSup>
+        <m:r>
+          <w:rPr>
+            <w:rFonts w:ascii="Cambria Math" w:hAnsi="Cambria Math"/>
+          </w:rPr>
+          <m:t>-5x+6</m:t>
+        </m:r>
+      </m:oMath>
+    </w:p>
+    <w:p>
+      <w:pPr>
+        <w:pStyle w:val="Odstavecseseznamem"/>
+        <w:numPr>
+          <w:ilvl w:val="0"/>
+          <w:numId w:val="6"/>
+        </w:numPr>
+        <w:ind w:left="284" w:hanging="284"/>
+      </w:pPr>
+      <w:r>
+        <w:t xml:space="preserve">exponenciální: </w:t>
+      </w:r>
+      <m:oMath>
+        <m:sSup>
+          <m:sSupPr>
+            <m:ctrlPr>
+              <w:rPr>
+                <w:rFonts w:ascii="Cambria Math" w:hAnsi="Cambria Math"/>
+                <w:i/>
+              </w:rPr>
+            </m:ctrlPr>
+          </m:sSupPr>
+          <m:e>
+            <m:r>
+              <w:rPr>
+                <w:rFonts w:ascii="Cambria Math" w:hAnsi="Cambria Math"/>
+              </w:rPr>
+              <m:t>e</m:t>
+            </m:r>
+          </m:e>
+          <m:sup>
+            <m:r>
+              <w:rPr>
+                <w:rFonts w:ascii="Cambria Math" w:hAnsi="Cambria Math"/>
+              </w:rPr>
+              <m:t>x</m:t>
+            </m:r>
+          </m:sup>
+        </m:sSup>
+        <m:r>
+          <w:rPr>
+            <w:rFonts w:ascii="Cambria Math" w:hAnsi="Cambria Math"/>
+          </w:rPr>
+          <m:t>-4</m:t>
+        </m:r>
+      </m:oMath>
+    </w:p>
+    <w:p>
+      <w:pPr>
+        <w:pStyle w:val="Odstavecseseznamem"/>
+        <w:numPr>
+          <w:ilvl w:val="0"/>
+          <w:numId w:val="6"/>
+        </w:numPr>
+        <w:ind w:left="284" w:hanging="284"/>
+      </w:pPr>
+      <w:r>
+        <w:t xml:space="preserve">harmonická: </w:t>
+      </w:r>
+      <m:oMath>
+        <m:func>
+          <m:funcPr>
+            <m:ctrlPr>
+              <w:rPr>
+                <w:rFonts w:ascii="Cambria Math" w:hAnsi="Cambria Math"/>
+                <w:i/>
+              </w:rPr>
+            </m:ctrlPr>
+          </m:funcPr>
+          <m:fName>
+            <m:r>
+              <m:rPr>
+                <m:sty m:val="p"/>
+              </m:rPr>
+              <w:rPr>
+                <w:rFonts w:ascii="Cambria Math" w:hAnsi="Cambria Math"/>
+              </w:rPr>
+              <m:t>sin</m:t>
+            </m:r>
+          </m:fName>
+          <m:e>
+            <m:r>
+              <w:rPr>
+                <w:rFonts w:ascii="Cambria Math" w:hAnsi="Cambria Math"/>
+              </w:rPr>
+              <m:t>x</m:t>
+            </m:r>
+          </m:e>
+        </m:func>
+      </m:oMath>
+    </w:p>
+    <w:p/>
+    <w:p>
+      <w:pPr>
+        <w:jc w:val="both"/>
+      </w:pPr>
+      <w:r>
+        <w:t>Jako ohraničenou metodu jsem zvolil metodu půlení intervalů</w:t>
+      </w:r>
+      <w:r>
+        <w:t xml:space="preserve"> (též </w:t>
+      </w:r>
+      <w:r>
+        <w:rPr>
+          <w:i/>
+          <w:iCs/>
+        </w:rPr>
+        <w:t>metoda bisekce</w:t>
+      </w:r>
+      <w:r>
+        <w:t>)</w:t>
+      </w:r>
+      <w:r>
+        <w:t xml:space="preserve"> a jako neohraničenou metodu jsem zvolil Newtonovu metodu</w:t>
+      </w:r>
+      <w:r>
+        <w:t xml:space="preserve"> (též </w:t>
+      </w:r>
+      <w:r>
+        <w:rPr>
+          <w:i/>
+          <w:iCs/>
+        </w:rPr>
+        <w:t>Newton-Raphsonova metoda</w:t>
+      </w:r>
+      <w:r>
+        <w:t>)</w:t>
+      </w:r>
+      <w:r>
+        <w:t>.</w:t>
+      </w:r>
+    </w:p>
+    <w:p>
+      <w:pPr>
+        <w:jc w:val="both"/>
+      </w:pPr>
+    </w:p>
+    <w:p>
+      <w:pPr>
+        <w:jc w:val="both"/>
+        <w:rPr>
+          <w:lang w:val="cs-CZ"/>
+        </w:rPr>
+      </w:pPr>
+      <w:r>
+        <w:t xml:space="preserve">Metoda bisekce byla pomalejší u nalezení </w:t>
+      </w:r>
+      <w:r>
+        <w:t>kořene u polynomiální a exponenciální funkce</w:t>
+      </w:r>
+      <w:r>
+        <w:t>; metoda byla pak rychlejší u nalezení kořene u harmonické funkce.</w:t>
+      </w:r>
+      <w:r>
+        <w:t xml:space="preserve"> Newtonsonova metoda byla naopak rychlejší u nalezení kořene u polynomiální a exponenciální funkce, ale pomalejší u nalezení kořene u harmonické funkce.</w:t>
+      </w:r>
+    </w:p>
+    <w:p/>
+    <w:p>
       <w:r>
         <w:br w:type="page"/>
       </w:r>
     </w:p>
+    <w:p>
+      <w:pPr>
+        <w:jc w:val="both"/>
+      </w:pPr>
+      <w:r>
+        <w:lastRenderedPageBreak/>
+        <w:t>Metoda bisekce</w:t>
+      </w:r>
+      <w:r>
+        <w:t>, jak již z jejího alternativního názvu metoda půlení intervalů vyplívá, je metoda, založená na půlení intervalů.</w:t>
+      </w:r>
+      <w:r>
+        <w:t xml:space="preserve"> </w:t>
+      </w:r>
+      <w:r>
+        <w:t>Jedná se o i</w:t>
+      </w:r>
+      <w:r>
+        <w:t>terativní metod</w:t>
+      </w:r>
+      <w:r>
+        <w:t>u</w:t>
+      </w:r>
+      <w:r>
+        <w:t>, která postupně zmenšuje interval, ve kterém se předpokládá, že je kořen funkce.</w:t>
+      </w:r>
+      <w:r>
+        <w:t xml:space="preserve"> </w:t>
+      </w:r>
+      <w:r>
+        <w:t xml:space="preserve">Na začátku je určen interval, ve kterém se </w:t>
+      </w:r>
+      <w:r>
+        <w:t xml:space="preserve">předpokládá, že </w:t>
+      </w:r>
+      <w:r>
+        <w:t>se kořen nachází</w:t>
+      </w:r>
+      <w:r>
+        <w:t xml:space="preserve">. Interval je </w:t>
+      </w:r>
+      <w:r>
+        <w:t>v mém řešení</w:t>
+      </w:r>
+      <w:r>
+        <w:t xml:space="preserve"> definován pomocí počátečního a koncového bodu.</w:t>
+      </w:r>
+      <w:r>
+        <w:t xml:space="preserve"> Principiálně to funguje tak, že metoda rozdělí interval na dva menší intervaly a zkontroluje, ve kterém z těchto intervalů se nachází kořen.</w:t>
+      </w:r>
+      <w:r>
+        <w:t xml:space="preserve"> Pro pokračování je vybrán ten interval, ve kterém je kořen.</w:t>
+      </w:r>
+      <w:r>
+        <w:t xml:space="preserve"> </w:t>
+      </w:r>
+      <w:r>
+        <w:t>Tento postup</w:t>
+      </w:r>
+      <w:r>
+        <w:t xml:space="preserve"> se opakuje, dokud se délka intervalu nepřiblíží požadované přesnosti (epsilon).</w:t>
+      </w:r>
+    </w:p>
+    <w:p>
+      <w:pPr>
+        <w:jc w:val="both"/>
+      </w:pPr>
+    </w:p>
+    <w:p>
+      <w:pPr>
+        <w:jc w:val="both"/>
+      </w:pPr>
+      <w:r>
+        <w:rPr>
+          <w:noProof/>
+        </w:rPr>
+        <w:drawing>
+          <wp:inline distT="0" distB="0" distL="0" distR="0" wp14:anchorId="64DFDAD5" wp14:editId="30BDF094">
+            <wp:extent cx="5697415" cy="3200360"/>
+            <wp:effectExtent l="0" t="0" r="0" b="635"/>
+            <wp:docPr id="727513652" name="Obrázek 1"/>
+            <wp:cNvGraphicFramePr>
+              <a:graphicFrameLocks xmlns:a="http://schemas.openxmlformats.org/drawingml/2006/main" noChangeAspect="1"/>
+            </wp:cNvGraphicFramePr>
+            <a:graphic xmlns:a="http://schemas.openxmlformats.org/drawingml/2006/main">
+              <a:graphicData uri="http://schemas.openxmlformats.org/drawingml/2006/picture">
+                <pic:pic xmlns:pic="http://schemas.openxmlformats.org/drawingml/2006/picture">
+                  <pic:nvPicPr>
+                    <pic:cNvPr id="727513652" name="Obrázek 1"/>
+                    <pic:cNvPicPr>
+                      <a:picLocks noChangeAspect="1" noChangeArrowheads="1"/>
+                    </pic:cNvPicPr>
+                  </pic:nvPicPr>
+                  <pic:blipFill>
+                    <a:blip r:embed="rId13">
+                      <a:extLst>
+                        <a:ext uri="{28A0092B-C50C-407E-A947-70E740481C1C}">
+                          <a14:useLocalDpi xmlns:a14="http://schemas.microsoft.com/office/drawing/2010/main" val="0"/>
+                        </a:ext>
+                      </a:extLst>
+                    </a:blip>
+                    <a:stretch>
+                      <a:fillRect/>
+                    </a:stretch>
+                  </pic:blipFill>
+                  <pic:spPr bwMode="auto">
+                    <a:xfrm>
+                      <a:off x="0" y="0"/>
+                      <a:ext cx="5746188" cy="3227757"/>
+                    </a:xfrm>
+                    <a:prstGeom prst="rect">
+                      <a:avLst/>
+                    </a:prstGeom>
+                    <a:noFill/>
+                    <a:ln>
+                      <a:noFill/>
+                    </a:ln>
+                  </pic:spPr>
+                </pic:pic>
+              </a:graphicData>
+            </a:graphic>
+          </wp:inline>
+        </w:drawing>
+      </w:r>
+    </w:p>
+    <w:p/>
+    <w:p>
+      <w:pPr>
+        <w:jc w:val="both"/>
+      </w:pPr>
+      <w:r>
+        <w:t>Newtonova metoda je též iterativní metoda</w:t>
+      </w:r>
+      <w:r>
+        <w:t>, která využívá derivaci funkce, jejíž kořen se snažíme nalézt.</w:t>
+      </w:r>
+      <w:r>
+        <w:t xml:space="preserve"> Začíná se s odhadem kořene (x</w:t>
+      </w:r>
+      <w:r>
+        <w:rPr>
+          <w:vertAlign w:val="subscript"/>
+        </w:rPr>
+        <w:t>0</w:t>
+      </w:r>
+      <w:r>
+        <w:t>)</w:t>
+      </w:r>
+      <w:r>
+        <w:t xml:space="preserve"> a t</w:t>
+      </w:r>
+      <w:r>
+        <w:t>ento odhad může být zvolen libovolně, ale čím blíže je k pravému kořeni, tím rychleji metoda konverguje.</w:t>
+      </w:r>
+      <w:r>
+        <w:t xml:space="preserve"> Iterativní proces </w:t>
+      </w:r>
+      <w:r>
+        <w:t xml:space="preserve">(tělo while cyklu) </w:t>
+      </w:r>
+      <w:r>
+        <w:t xml:space="preserve">aktualizuje tento odhad tak, aby se přibližoval </w:t>
+      </w:r>
+      <w:r>
+        <w:t>skutečné hodnotě</w:t>
+      </w:r>
+      <w:r>
+        <w:t xml:space="preserve"> kořenu funkce.</w:t>
+      </w:r>
+      <w:r>
+        <w:t xml:space="preserve"> Klíčový je tedy řádek </w:t>
+      </w:r>
+      <w:r>
+        <w:rPr>
+          <w:b/>
+          <w:bCs/>
+        </w:rPr>
+        <w:t>x0 = x0 - function(x0) / derivation_function(x0)</w:t>
+      </w:r>
+      <w:r>
+        <w:t>, kdy tato</w:t>
+      </w:r>
+      <w:r>
+        <w:t xml:space="preserve"> operace aktualizuje hodnotu x0 podle vzorce Newtonovy metody</w:t>
+      </w:r>
+      <w:r>
+        <w:t>.</w:t>
+      </w:r>
+    </w:p>
+    <w:p/>
+    <w:p>
+      <w:r>
+        <w:rPr>
+          <w:noProof/>
+        </w:rPr>
+        <w:drawing>
+          <wp:inline distT="0" distB="0" distL="0" distR="0" wp14:anchorId="67133CC7" wp14:editId="3D8415AE">
+            <wp:extent cx="5733415" cy="1689735"/>
+            <wp:effectExtent l="0" t="0" r="635" b="5715"/>
+            <wp:docPr id="142556805" name="Obrázek 1" descr="Obsah obrázku text, snímek obrazovky, Písmo&#10;&#10;Popis byl vytvořen automaticky"/>
+            <wp:cNvGraphicFramePr>
+              <a:graphicFrameLocks xmlns:a="http://schemas.openxmlformats.org/drawingml/2006/main" noChangeAspect="1"/>
+            </wp:cNvGraphicFramePr>
+            <a:graphic xmlns:a="http://schemas.openxmlformats.org/drawingml/2006/main">
+              <a:graphicData uri="http://schemas.openxmlformats.org/drawingml/2006/picture">
+                <pic:pic xmlns:pic="http://schemas.openxmlformats.org/drawingml/2006/picture">
+                  <pic:nvPicPr>
+                    <pic:cNvPr id="142556805" name="Obrázek 1" descr="Obsah obrázku text, snímek obrazovky, Písmo&#10;&#10;Popis byl vytvořen automaticky"/>
+                    <pic:cNvPicPr/>
+                  </pic:nvPicPr>
+                  <pic:blipFill>
+                    <a:blip r:embed="rId14"/>
+                    <a:stretch>
+                      <a:fillRect/>
+                    </a:stretch>
+                  </pic:blipFill>
+                  <pic:spPr>
+                    <a:xfrm>
+                      <a:off x="0" y="0"/>
+                      <a:ext cx="5733415" cy="1689735"/>
+                    </a:xfrm>
+                    <a:prstGeom prst="rect">
+                      <a:avLst/>
+                    </a:prstGeom>
+                  </pic:spPr>
+                </pic:pic>
+              </a:graphicData>
+            </a:graphic>
+          </wp:inline>
+        </w:drawing>
+      </w:r>
+    </w:p>
+    <w:p/>
+    <w:p>
+      <w:pPr>
+        <w:jc w:val="both"/>
+      </w:pPr>
+      <w:r>
+        <w:t xml:space="preserve">Vypracované řešení je k dispozici </w:t>
+      </w:r>
+      <w:hyperlink r:id="rId15" w:history="1">
+        <w:r>
+          <w:rPr>
+            <w:rStyle w:val="Hypertextovodkaz"/>
+          </w:rPr>
+          <w:t>zde</w:t>
+        </w:r>
+      </w:hyperlink>
+      <w:r>
+        <w:t>.</w:t>
+      </w:r>
+      <w:r>
+        <w:br w:type="page"/>
+      </w:r>
+    </w:p>
+    <w:p/>
     <w:p>
       <w:pPr>
         <w:pStyle w:val="Nadpis1"/>
@@ -1650,7 +2590,6 @@
       <w:bookmarkStart w:id="13" w:name="_vjf63jw7gmrb" w:colFirst="0" w:colLast="0"/>
       <w:bookmarkEnd w:id="13"/>
       <w:r>
-        <w:lastRenderedPageBreak/>
         <w:t>6. Generování náhodných čísel a testování generátorů</w:t>
       </w:r>
     </w:p>
@@ -1676,23 +2615,446 @@
         <w:t xml:space="preserve">Tento úkol bude poněkud kreativnější charakteru. Vaším úkolem je vytvořit vlastní generátor semínka do pseudonáhodných algoritmů. Jazyk Python umí sbírat přes ovladače hardwarových zařízení různá fyzická a fyzikální data. Můžete i sbírat data z historie prohlížeče, snímání pohybu myší, vyzvání uživatele zadat náhodné úhozy do klávesnice a jiná unikátní data uživatelů. </w:t>
       </w:r>
     </w:p>
+    <w:p>
+      <w:pPr>
+        <w:rPr>
+          <w:b/>
+        </w:rPr>
+      </w:pPr>
+    </w:p>
+    <w:p>
+      <w:pPr>
+        <w:rPr>
+          <w:b/>
+        </w:rPr>
+      </w:pPr>
+      <w:r>
+        <w:rPr>
+          <w:b/>
+        </w:rPr>
+        <w:t>Řešení:</w:t>
+      </w:r>
+    </w:p>
     <w:p/>
     <w:p>
       <w:pPr>
         <w:rPr>
-          <w:b/>
-        </w:rPr>
-      </w:pPr>
-      <w:r>
-        <w:rPr>
-          <w:b/>
-        </w:rPr>
-        <w:t>Řešení:</w:t>
-      </w:r>
-    </w:p>
-    <w:p>
-      <w:r>
-        <w:t>doplňte</w:t>
+          <w:lang w:val="cs-CZ"/>
+        </w:rPr>
+      </w:pPr>
+      <w:r>
+        <w:rPr>
+          <w:lang w:val="cs-CZ"/>
+        </w:rPr>
+        <w:t xml:space="preserve">Výsledný </w:t>
+      </w:r>
+      <w:r>
+        <w:rPr>
+          <w:b/>
+          <w:bCs/>
+          <w:lang w:val="cs-CZ"/>
+        </w:rPr>
+        <w:t>seed</w:t>
+      </w:r>
+      <w:r>
+        <w:rPr>
+          <w:lang w:val="cs-CZ"/>
+        </w:rPr>
+        <w:t xml:space="preserve"> (semínko) se</w:t>
+      </w:r>
+      <w:r>
+        <w:rPr>
+          <w:lang w:val="cs-CZ"/>
+        </w:rPr>
+        <w:t xml:space="preserve"> </w:t>
+      </w:r>
+      <w:r>
+        <w:rPr>
+          <w:lang w:val="cs-CZ"/>
+        </w:rPr>
+        <w:t xml:space="preserve">generuje na základě následujících </w:t>
+      </w:r>
+      <w:r>
+        <w:rPr>
+          <w:b/>
+          <w:bCs/>
+          <w:lang w:val="cs-CZ"/>
+        </w:rPr>
+        <w:t>5</w:t>
+      </w:r>
+      <w:r>
+        <w:rPr>
+          <w:lang w:val="cs-CZ"/>
+        </w:rPr>
+        <w:t xml:space="preserve"> bodech:</w:t>
+      </w:r>
+    </w:p>
+    <w:p>
+      <w:pPr>
+        <w:rPr>
+          <w:lang w:val="cs-CZ"/>
+        </w:rPr>
+      </w:pPr>
+    </w:p>
+    <w:p>
+      <w:r>
+        <w:t>1. Získávání dat z</w:t>
+      </w:r>
+      <w:r>
+        <w:t> </w:t>
+      </w:r>
+      <w:r>
+        <w:t>vestavěného</w:t>
+      </w:r>
+      <w:r>
+        <w:t xml:space="preserve"> generátoru pseudonáhodných čísel</w:t>
+      </w:r>
+    </w:p>
+    <w:p>
+      <w:r>
+        <w:t>2. Získávání dat z momentálních statistik HW komponent</w:t>
+      </w:r>
+    </w:p>
+    <w:p>
+      <w:r>
+        <w:t>3. Získávání dat z informací o počítači v síti</w:t>
+      </w:r>
+    </w:p>
+    <w:p>
+      <w:r>
+        <w:t>4. Získávání dat z informací o HW specifikací počítače</w:t>
+      </w:r>
+    </w:p>
+    <w:p>
+      <w:r>
+        <w:t>5. Získávání momentálního času v</w:t>
+      </w:r>
+      <w:r>
+        <w:t> </w:t>
+      </w:r>
+      <w:r>
+        <w:t>milisekundách</w:t>
+      </w:r>
+    </w:p>
+    <w:p/>
+    <w:p>
+      <w:r>
+        <w:t xml:space="preserve">Pro získání </w:t>
+      </w:r>
+      <w:r>
+        <w:t xml:space="preserve">daných dat jsem využil </w:t>
+      </w:r>
+      <w:r>
+        <w:t>následující</w:t>
+      </w:r>
+      <w:r>
+        <w:t xml:space="preserve"> </w:t>
+      </w:r>
+      <w:r>
+        <w:rPr>
+          <w:b/>
+          <w:bCs/>
+        </w:rPr>
+        <w:t>moduly</w:t>
+      </w:r>
+      <w:r>
+        <w:t>:</w:t>
+      </w:r>
+    </w:p>
+    <w:p>
+      <w:r>
+        <w:t xml:space="preserve">1. </w:t>
+      </w:r>
+      <w:r>
+        <w:t>random</w:t>
+      </w:r>
+      <w:r>
+        <w:t xml:space="preserve"> = </w:t>
+      </w:r>
+      <w:r>
+        <w:t>vygeneruje pseudonáhodné číslo</w:t>
+      </w:r>
+      <w:r>
+        <w:t xml:space="preserve"> (vestavěné)</w:t>
+      </w:r>
+    </w:p>
+    <w:p>
+      <w:r>
+        <w:t>2.</w:t>
+      </w:r>
+      <w:r>
+        <w:t xml:space="preserve"> </w:t>
+      </w:r>
+      <w:r>
+        <w:t>psutil</w:t>
+      </w:r>
+      <w:r>
+        <w:t xml:space="preserve"> = </w:t>
+      </w:r>
+      <w:r>
+        <w:t xml:space="preserve">získá data v reálném čase o </w:t>
+      </w:r>
+      <w:r>
+        <w:t>vytíženost</w:t>
+      </w:r>
+      <w:r>
+        <w:t>i</w:t>
+      </w:r>
+      <w:r>
+        <w:t xml:space="preserve"> procesoru</w:t>
+      </w:r>
+      <w:r>
+        <w:t>,</w:t>
+      </w:r>
+      <w:r>
+        <w:t xml:space="preserve"> pamět</w:t>
+      </w:r>
+      <w:r>
+        <w:t>i</w:t>
+      </w:r>
+      <w:r>
+        <w:t xml:space="preserve"> a disk</w:t>
+      </w:r>
+      <w:r>
+        <w:t>u</w:t>
+      </w:r>
+    </w:p>
+    <w:p>
+      <w:r>
+        <w:t>3.</w:t>
+      </w:r>
+      <w:r>
+        <w:t xml:space="preserve"> socket</w:t>
+      </w:r>
+      <w:r>
+        <w:t xml:space="preserve"> = </w:t>
+      </w:r>
+      <w:r>
+        <w:t>získá data o názvu zařízení a jeho IP adresu</w:t>
+      </w:r>
+    </w:p>
+    <w:p>
+      <w:r>
+        <w:t>4.</w:t>
+      </w:r>
+      <w:r>
+        <w:t xml:space="preserve"> platform</w:t>
+      </w:r>
+      <w:r>
+        <w:t xml:space="preserve"> = </w:t>
+      </w:r>
+      <w:r>
+        <w:t>získá data o HW architektuře</w:t>
+      </w:r>
+      <w:r>
+        <w:t xml:space="preserve"> (32/64bit, OS, </w:t>
+      </w:r>
+      <w:r>
+        <w:t>GPU</w:t>
+      </w:r>
+      <w:r>
+        <w:t>, ...)</w:t>
+      </w:r>
+    </w:p>
+    <w:p>
+      <w:r>
+        <w:t>5.</w:t>
+      </w:r>
+      <w:r>
+        <w:t xml:space="preserve"> hashlib</w:t>
+      </w:r>
+      <w:r>
+        <w:t xml:space="preserve"> = </w:t>
+      </w:r>
+      <w:r>
+        <w:t>hashuje získaná data</w:t>
+      </w:r>
+    </w:p>
+    <w:p/>
+    <w:p>
+      <w:pPr>
+        <w:jc w:val="both"/>
+      </w:pPr>
+      <w:r>
+        <w:t>Mnou vytvořený generátor semínka</w:t>
+      </w:r>
+      <w:r>
+        <w:t xml:space="preserve"> sbírá pro</w:t>
+      </w:r>
+      <w:r>
+        <w:t xml:space="preserve"> jeho vygenerování</w:t>
+      </w:r>
+      <w:r>
+        <w:t xml:space="preserve"> dat</w:t>
+      </w:r>
+      <w:r>
+        <w:t>a</w:t>
+      </w:r>
+      <w:r>
+        <w:t xml:space="preserve"> z různých zdrojů</w:t>
+      </w:r>
+      <w:r>
+        <w:t>.</w:t>
+      </w:r>
+      <w:r>
+        <w:t xml:space="preserve"> </w:t>
+      </w:r>
+      <w:r>
+        <w:t>Těmito zdroji jsou myšleny</w:t>
+      </w:r>
+      <w:r>
+        <w:t xml:space="preserve"> </w:t>
+      </w:r>
+      <w:r>
+        <w:t>data vygenerovaná</w:t>
+      </w:r>
+      <w:r>
+        <w:t xml:space="preserve"> </w:t>
+      </w:r>
+      <w:r>
+        <w:t>z vestavěného generátoru pseudonáhodných čísel (modul random</w:t>
+      </w:r>
+      <w:r>
+        <w:t>)</w:t>
+      </w:r>
+      <w:r>
+        <w:t xml:space="preserve"> nebo třeba</w:t>
+      </w:r>
+      <w:r>
+        <w:t xml:space="preserve"> statistik hardwarových komponent</w:t>
+      </w:r>
+      <w:r>
+        <w:t xml:space="preserve"> v reálném čase</w:t>
+      </w:r>
+      <w:r>
+        <w:t xml:space="preserve"> apod.</w:t>
+      </w:r>
+      <w:r>
+        <w:t xml:space="preserve"> </w:t>
+      </w:r>
+      <w:r>
+        <w:t xml:space="preserve">Tyto </w:t>
+      </w:r>
+      <w:r>
+        <w:t>data</w:t>
+      </w:r>
+      <w:r>
+        <w:t xml:space="preserve"> jsou dále zpracovány a sloučeny do jednoho </w:t>
+      </w:r>
+      <w:r>
+        <w:t>řetězce, který je dále zahashován, a tím vznikne semínko.</w:t>
+      </w:r>
+      <w:r>
+        <w:t xml:space="preserve"> Tímto způsobem je zajištěna vysoká míra náhodnosti při generování čísel, </w:t>
+      </w:r>
+      <w:r>
+        <w:t>a t</w:t>
+      </w:r>
+      <w:r>
+        <w:t>o jest</w:t>
+      </w:r>
+      <w:r>
+        <w:t xml:space="preserve"> </w:t>
+      </w:r>
+      <w:r>
+        <w:t>k</w:t>
+      </w:r>
+      <w:r>
+        <w:t>líčové</w:t>
+      </w:r>
+      <w:r>
+        <w:t>.</w:t>
+      </w:r>
+    </w:p>
+    <w:p>
+      <w:pPr>
+        <w:jc w:val="both"/>
+      </w:pPr>
+    </w:p>
+    <w:p>
+      <w:pPr>
+        <w:jc w:val="both"/>
+      </w:pPr>
+      <w:r>
+        <w:t>Informace o síti ani HW specifikace počítače</w:t>
+      </w:r>
+      <w:r>
+        <w:t xml:space="preserve"> sice generují na stejném zařízení stejn</w:t>
+      </w:r>
+      <w:r>
+        <w:t>á data,</w:t>
+      </w:r>
+      <w:r>
+        <w:t xml:space="preserve"> ale i přesto mohou být </w:t>
+      </w:r>
+      <w:r>
+        <w:t>někdy v budoucnu, náhodně obměněny</w:t>
+      </w:r>
+      <w:r>
+        <w:t xml:space="preserve"> (např. přidělení nové síťové konfigurace </w:t>
+      </w:r>
+      <w:r>
+        <w:t xml:space="preserve">službou </w:t>
+      </w:r>
+      <w:r>
+        <w:t>DHCP</w:t>
+      </w:r>
+      <w:r>
+        <w:t xml:space="preserve">, </w:t>
+      </w:r>
+      <w:r>
+        <w:t>výměna</w:t>
+      </w:r>
+      <w:r>
+        <w:t xml:space="preserve"> HW komponent</w:t>
+      </w:r>
+      <w:r>
+        <w:t>)</w:t>
+      </w:r>
+      <w:r>
+        <w:t>.</w:t>
+      </w:r>
+      <w:r>
+        <w:t xml:space="preserve"> Dané informace jsou také na každém zařízení různá.</w:t>
+      </w:r>
+      <w:r>
+        <w:t xml:space="preserve"> Nejdůležitějšími, dynamicky získávanými daty jsou tedy data o vytíženosti</w:t>
+      </w:r>
+      <w:r>
+        <w:t xml:space="preserve"> procesoru, paměti a disku.</w:t>
+      </w:r>
+    </w:p>
+    <w:p>
+      <w:pPr>
+        <w:jc w:val="both"/>
+      </w:pPr>
+    </w:p>
+    <w:p>
+      <w:pPr>
+        <w:jc w:val="both"/>
+      </w:pPr>
+      <w:r>
+        <w:t>Vypracované řešení</w:t>
+      </w:r>
+      <w:r>
+        <w:t xml:space="preserve"> </w:t>
+      </w:r>
+      <w:r>
+        <w:t>je</w:t>
+      </w:r>
+      <w:r>
+        <w:t xml:space="preserve"> k dispozici </w:t>
+      </w:r>
+      <w:hyperlink r:id="rId16" w:history="1">
+        <w:r>
+          <w:rPr>
+            <w:rStyle w:val="Hypertextovodkaz"/>
+          </w:rPr>
+          <w:t>zde</w:t>
+        </w:r>
+      </w:hyperlink>
+      <w:r>
+        <w:t>.</w:t>
       </w:r>
       <w:r>
         <w:br w:type="page"/>
@@ -1733,8 +3095,302 @@
         <w:t>Numerická derivace je velice krátké téma. V hodinách jste se dozvěděli o nejvyužívanějších typech numerické derivace (dopředná, zpětná, centrální). Jedno z neřešených témat na hodinách byl problém volby kroku. V praxi je vhodné mít krok dynamicky nastavitelný. Algoritmům tohoto typu se říká derivace s adaptabilním krokem. Cílem tohoto zadání je napsat program, který provede numerickou derivaci s adaptabilním krokem pro vámi vybranou funkci. Proveďte srovnání se statickým krokem a analytickým řešením.</w:t>
       </w:r>
     </w:p>
+    <w:p>
+      <w:pPr>
+        <w:rPr>
+          <w:b/>
+        </w:rPr>
+      </w:pPr>
+    </w:p>
+    <w:p>
+      <w:pPr>
+        <w:rPr>
+          <w:b/>
+        </w:rPr>
+      </w:pPr>
+      <w:r>
+        <w:rPr>
+          <w:b/>
+        </w:rPr>
+        <w:t>Řešení:</w:t>
+      </w:r>
+    </w:p>
     <w:p/>
     <w:p>
+      <w:r>
+        <w:t xml:space="preserve">Dle </w:t>
+      </w:r>
+      <w:r>
+        <w:t xml:space="preserve">nalezených </w:t>
+      </w:r>
+      <w:hyperlink r:id="rId17" w:history="1">
+        <w:r>
+          <w:rPr>
+            <w:rStyle w:val="Hypertextovodkaz"/>
+          </w:rPr>
+          <w:t>skript</w:t>
+        </w:r>
+      </w:hyperlink>
+      <w:r>
+        <w:t xml:space="preserve"> a dalších zdrojů jsem </w:t>
+      </w:r>
+      <w:r>
+        <w:t xml:space="preserve">naimplementoval </w:t>
+      </w:r>
+      <w:r>
+        <w:rPr>
+          <w:b/>
+          <w:bCs/>
+        </w:rPr>
+        <w:t>4</w:t>
+      </w:r>
+      <w:r>
+        <w:t xml:space="preserve"> způsoby derivace:</w:t>
+      </w:r>
+    </w:p>
+    <w:p/>
+    <w:p>
+      <w:r>
+        <w:t>1. Dopředná numerická derivace</w:t>
+      </w:r>
+    </w:p>
+    <w:p>
+      <w:r>
+        <w:t>2. Zpětná numerická derivace</w:t>
+      </w:r>
+    </w:p>
+    <w:p>
+      <w:r>
+        <w:t>3. Centrální numerická derivace</w:t>
+      </w:r>
+    </w:p>
+    <w:p>
+      <w:r>
+        <w:t>4. Derivace s adaptabilním krokem</w:t>
+      </w:r>
+    </w:p>
+    <w:p/>
+    <w:p>
+      <w:r>
+        <w:t xml:space="preserve">Derivovaná funkce: </w:t>
+      </w:r>
+      <m:oMath>
+        <m:sSup>
+          <m:sSupPr>
+            <m:ctrlPr>
+              <w:rPr>
+                <w:rFonts w:ascii="Cambria Math" w:hAnsi="Cambria Math"/>
+                <w:i/>
+              </w:rPr>
+            </m:ctrlPr>
+          </m:sSupPr>
+          <m:e>
+            <m:r>
+              <w:rPr>
+                <w:rFonts w:ascii="Cambria Math" w:hAnsi="Cambria Math"/>
+              </w:rPr>
+              <m:t>x</m:t>
+            </m:r>
+          </m:e>
+          <m:sup>
+            <m:r>
+              <w:rPr>
+                <w:rFonts w:ascii="Cambria Math" w:hAnsi="Cambria Math"/>
+              </w:rPr>
+              <m:t>2</m:t>
+            </m:r>
+          </m:sup>
+        </m:sSup>
+        <m:r>
+          <w:rPr>
+            <w:rFonts w:ascii="Cambria Math" w:hAnsi="Cambria Math"/>
+          </w:rPr>
+          <m:t>+2x+2</m:t>
+        </m:r>
+      </m:oMath>
+    </w:p>
+    <w:p>
+      <w:r>
+        <w:t>Derivace</w:t>
+      </w:r>
+      <w:r>
+        <w:t xml:space="preserve">: </w:t>
+      </w:r>
+      <m:oMath>
+        <m:r>
+          <w:rPr>
+            <w:rFonts w:ascii="Cambria Math" w:hAnsi="Cambria Math"/>
+          </w:rPr>
+          <m:t>2x+2</m:t>
+        </m:r>
+      </m:oMath>
+    </w:p>
+    <w:p/>
+    <w:tbl>
+      <w:tblPr>
+        <w:tblStyle w:val="Mkatabulky"/>
+        <w:tblW w:w="0" w:type="auto"/>
+        <w:tblLook w:val="04A0" w:firstRow="1" w:lastRow="0" w:firstColumn="1" w:lastColumn="0" w:noHBand="0" w:noVBand="1"/>
+      </w:tblPr>
+      <w:tblGrid>
+        <w:gridCol w:w="4509"/>
+        <w:gridCol w:w="4510"/>
+      </w:tblGrid>
+      <w:tr>
+        <w:tc>
+          <w:tcPr>
+            <w:tcW w:w="4509" w:type="dxa"/>
+          </w:tcPr>
+          <w:p>
+            <w:r>
+              <w:t>Analytická derivace</w:t>
+            </w:r>
+          </w:p>
+        </w:tc>
+        <w:tc>
+          <w:tcPr>
+            <w:tcW w:w="4510" w:type="dxa"/>
+          </w:tcPr>
+          <w:p>
+            <w:r>
+              <w:rPr>
+                <w:b/>
+                <w:bCs/>
+              </w:rPr>
+              <w:t>4.439999999</w:t>
+            </w:r>
+            <w:r>
+              <w:t>9999995</w:t>
+            </w:r>
+          </w:p>
+        </w:tc>
+      </w:tr>
+      <w:tr>
+        <w:tc>
+          <w:tcPr>
+            <w:tcW w:w="4509" w:type="dxa"/>
+          </w:tcPr>
+          <w:p>
+            <w:r>
+              <w:t>Numerická derivace s adaptabilním krokem</w:t>
+            </w:r>
+          </w:p>
+        </w:tc>
+        <w:tc>
+          <w:tcPr>
+            <w:tcW w:w="4510" w:type="dxa"/>
+          </w:tcPr>
+          <w:p>
+            <w:r>
+              <w:rPr>
+                <w:b/>
+                <w:bCs/>
+              </w:rPr>
+              <w:t>4.439999999</w:t>
+            </w:r>
+            <w:r>
+              <w:t>012798</w:t>
+            </w:r>
+          </w:p>
+        </w:tc>
+      </w:tr>
+    </w:tbl>
+    <w:p/>
+    <w:p>
+      <w:pPr>
+        <w:jc w:val="both"/>
+      </w:pPr>
+      <w:r>
+        <w:t>Derivace s adaptabilním krokem</w:t>
+      </w:r>
+      <w:r>
+        <w:t xml:space="preserve"> využívá všechny předchozí způsoby derivace. V porovnání s analytickou derivací se liší až od 10. desetinného místa, kdy je méně přesnější. Výsledkem derivace s adaptabilním krokem je též o 1 desetinné místo kratší.</w:t>
+      </w:r>
+      <w:r>
+        <w:t xml:space="preserve"> Oba způsoby </w:t>
+      </w:r>
+      <w:r>
+        <w:t>dávají správný</w:t>
+      </w:r>
+      <w:r>
+        <w:t xml:space="preserve"> a relativně dostatečně přesný </w:t>
+      </w:r>
+      <w:r>
+        <w:t>výsledek</w:t>
+      </w:r>
+      <w:r>
+        <w:t>.</w:t>
+      </w:r>
+    </w:p>
+    <w:p>
+      <w:pPr>
+        <w:jc w:val="both"/>
+      </w:pPr>
+    </w:p>
+    <w:p>
+      <w:pPr>
+        <w:jc w:val="both"/>
+      </w:pPr>
+      <w:r>
+        <w:t xml:space="preserve">Vypracované řešení je k dispozici </w:t>
+      </w:r>
+      <w:hyperlink r:id="rId18" w:history="1">
+        <w:r>
+          <w:rPr>
+            <w:rStyle w:val="Hypertextovodkaz"/>
+          </w:rPr>
+          <w:t>zde</w:t>
+        </w:r>
+      </w:hyperlink>
+      <w:r>
+        <w:t>.</w:t>
+      </w:r>
+    </w:p>
+    <w:p/>
+    <w:p>
+      <w:r>
+        <w:br w:type="page"/>
+      </w:r>
+    </w:p>
+    <w:p>
+      <w:pPr>
+        <w:pStyle w:val="Nadpis1"/>
+      </w:pPr>
+      <w:r>
+        <w:lastRenderedPageBreak/>
+        <w:t>9. Integrace funkce jedné proměnné</w:t>
+      </w:r>
+    </w:p>
+    <w:p/>
+    <w:p>
+      <w:pPr>
+        <w:rPr>
+          <w:b/>
+        </w:rPr>
+      </w:pPr>
+      <w:r>
+        <w:rPr>
+          <w:b/>
+        </w:rPr>
+        <w:t>Zadání:</w:t>
+      </w:r>
+    </w:p>
+    <w:p>
+      <w:pPr>
+        <w:jc w:val="both"/>
+      </w:pPr>
+      <w:r>
+        <w:t>V oblasti přírodních a sociálních věd je velice důležitým pojmem integrál, který představuje funkci součtů malých změn (počet nakažených covidem za čas, hustota monomerů daného typu při posouvání se v řetízku polymeru, aj.). Integraci lze provádět pro velmi jednoduché funkce prostou Riemannovým součtem, avšak pro složitější funkce je nutné využít pokročilé metody. Vaším úkolem je vybrat si 3 různorodé funkce (polynom, harmonická funkce, logaritmus/exponenciála) a vypočíst určitý integrál na dané funkci od nějakého počátku do nějakého konečného bodu. Porovnejte, jak si každá z metod poradila s vámi vybranou funkcí na základě přesnosti vůči analytickému řešení.</w:t>
+      </w:r>
+    </w:p>
+    <w:p>
+      <w:pPr>
+        <w:rPr>
+          <w:b/>
+        </w:rPr>
+      </w:pPr>
+    </w:p>
+    <w:p>
       <w:pPr>
         <w:rPr>
           <w:b/>
@@ -1747,16 +3403,571 @@
         <w:t>Řešení:</w:t>
       </w:r>
     </w:p>
-    <w:p>
-      <w:r>
-        <w:t>doplňte</w:t>
-      </w:r>
-      <w:bookmarkStart w:id="16" w:name="_jgubfxdu2z23" w:colFirst="0" w:colLast="0"/>
-      <w:bookmarkStart w:id="17" w:name="_fagn9fmu0wxo" w:colFirst="0" w:colLast="0"/>
-      <w:bookmarkStart w:id="18" w:name="_fcz88boq1lsa" w:colFirst="0" w:colLast="0"/>
-      <w:bookmarkEnd w:id="16"/>
-      <w:bookmarkEnd w:id="17"/>
-      <w:bookmarkEnd w:id="18"/>
+    <w:p/>
+    <w:p>
+      <w:r>
+        <w:t>1. Gaussova metoda numerické integrace</w:t>
+      </w:r>
+    </w:p>
+    <w:p>
+      <w:r>
+        <w:t xml:space="preserve">2. </w:t>
+      </w:r>
+      <w:r>
+        <w:t>Obdélníková</w:t>
+      </w:r>
+      <w:r>
+        <w:t xml:space="preserve"> metoda</w:t>
+      </w:r>
+    </w:p>
+    <w:p>
+      <w:r>
+        <w:t>3. Lichoběžníková metoda</w:t>
+      </w:r>
+    </w:p>
+    <w:p/>
+    <w:p>
+      <w:r>
+        <w:t>Zvolené matematické funkce:</w:t>
+      </w:r>
+    </w:p>
+    <w:p>
+      <w:pPr>
+        <w:pStyle w:val="Odstavecseseznamem"/>
+        <w:numPr>
+          <w:ilvl w:val="0"/>
+          <w:numId w:val="6"/>
+        </w:numPr>
+        <w:ind w:left="284" w:hanging="284"/>
+      </w:pPr>
+      <w:r>
+        <w:t>polynomiální</w:t>
+      </w:r>
+      <w:r>
+        <w:t xml:space="preserve">: </w:t>
+      </w:r>
+      <m:oMath>
+        <m:sSup>
+          <m:sSupPr>
+            <m:ctrlPr>
+              <w:rPr>
+                <w:rFonts w:ascii="Cambria Math" w:hAnsi="Cambria Math"/>
+                <w:i/>
+              </w:rPr>
+            </m:ctrlPr>
+          </m:sSupPr>
+          <m:e>
+            <m:r>
+              <w:rPr>
+                <w:rFonts w:ascii="Cambria Math" w:hAnsi="Cambria Math"/>
+              </w:rPr>
+              <m:t>x</m:t>
+            </m:r>
+          </m:e>
+          <m:sup>
+            <m:r>
+              <w:rPr>
+                <w:rFonts w:ascii="Cambria Math" w:hAnsi="Cambria Math"/>
+              </w:rPr>
+              <m:t>3</m:t>
+            </m:r>
+          </m:sup>
+        </m:sSup>
+        <m:r>
+          <w:rPr>
+            <w:rFonts w:ascii="Cambria Math" w:hAnsi="Cambria Math"/>
+          </w:rPr>
+          <m:t>-2</m:t>
+        </m:r>
+        <m:sSup>
+          <m:sSupPr>
+            <m:ctrlPr>
+              <w:rPr>
+                <w:rFonts w:ascii="Cambria Math" w:hAnsi="Cambria Math"/>
+                <w:i/>
+              </w:rPr>
+            </m:ctrlPr>
+          </m:sSupPr>
+          <m:e>
+            <m:r>
+              <w:rPr>
+                <w:rFonts w:ascii="Cambria Math" w:hAnsi="Cambria Math"/>
+              </w:rPr>
+              <m:t>x</m:t>
+            </m:r>
+          </m:e>
+          <m:sup>
+            <m:r>
+              <w:rPr>
+                <w:rFonts w:ascii="Cambria Math" w:hAnsi="Cambria Math"/>
+              </w:rPr>
+              <m:t>2</m:t>
+            </m:r>
+          </m:sup>
+        </m:sSup>
+        <m:r>
+          <w:rPr>
+            <w:rFonts w:ascii="Cambria Math" w:hAnsi="Cambria Math"/>
+          </w:rPr>
+          <m:t>-5x+6</m:t>
+        </m:r>
+      </m:oMath>
+    </w:p>
+    <w:p>
+      <w:pPr>
+        <w:pStyle w:val="Odstavecseseznamem"/>
+        <w:numPr>
+          <w:ilvl w:val="0"/>
+          <w:numId w:val="6"/>
+        </w:numPr>
+        <w:ind w:left="284" w:hanging="284"/>
+      </w:pPr>
+      <w:r>
+        <w:t>exponenciální</w:t>
+      </w:r>
+      <w:r>
+        <w:t xml:space="preserve">: </w:t>
+      </w:r>
+      <m:oMath>
+        <m:sSup>
+          <m:sSupPr>
+            <m:ctrlPr>
+              <w:rPr>
+                <w:rFonts w:ascii="Cambria Math" w:hAnsi="Cambria Math"/>
+                <w:i/>
+              </w:rPr>
+            </m:ctrlPr>
+          </m:sSupPr>
+          <m:e>
+            <m:r>
+              <w:rPr>
+                <w:rFonts w:ascii="Cambria Math" w:hAnsi="Cambria Math"/>
+              </w:rPr>
+              <m:t>e</m:t>
+            </m:r>
+          </m:e>
+          <m:sup>
+            <m:r>
+              <w:rPr>
+                <w:rFonts w:ascii="Cambria Math" w:hAnsi="Cambria Math"/>
+              </w:rPr>
+              <m:t>x</m:t>
+            </m:r>
+          </m:sup>
+        </m:sSup>
+        <m:r>
+          <w:rPr>
+            <w:rFonts w:ascii="Cambria Math" w:hAnsi="Cambria Math"/>
+          </w:rPr>
+          <m:t>-4</m:t>
+        </m:r>
+      </m:oMath>
+    </w:p>
+    <w:p>
+      <w:pPr>
+        <w:pStyle w:val="Odstavecseseznamem"/>
+        <w:numPr>
+          <w:ilvl w:val="0"/>
+          <w:numId w:val="6"/>
+        </w:numPr>
+        <w:ind w:left="284" w:hanging="284"/>
+      </w:pPr>
+      <w:r>
+        <w:t>harmonická</w:t>
+      </w:r>
+      <w:r>
+        <w:t xml:space="preserve">: </w:t>
+      </w:r>
+      <m:oMath>
+        <m:func>
+          <m:funcPr>
+            <m:ctrlPr>
+              <w:rPr>
+                <w:rFonts w:ascii="Cambria Math" w:hAnsi="Cambria Math"/>
+                <w:i/>
+              </w:rPr>
+            </m:ctrlPr>
+          </m:funcPr>
+          <m:fName>
+            <m:r>
+              <m:rPr>
+                <m:sty m:val="p"/>
+              </m:rPr>
+              <w:rPr>
+                <w:rFonts w:ascii="Cambria Math" w:hAnsi="Cambria Math"/>
+              </w:rPr>
+              <m:t>sin</m:t>
+            </m:r>
+          </m:fName>
+          <m:e>
+            <m:r>
+              <w:rPr>
+                <w:rFonts w:ascii="Cambria Math" w:hAnsi="Cambria Math"/>
+              </w:rPr>
+              <m:t>x</m:t>
+            </m:r>
+          </m:e>
+        </m:func>
+      </m:oMath>
+    </w:p>
+    <w:p/>
+    <w:p>
+      <w:r>
+        <w:t>Integrace polynomiální funkce</w:t>
+      </w:r>
+    </w:p>
+    <w:tbl>
+      <w:tblPr>
+        <w:tblStyle w:val="Mkatabulky"/>
+        <w:tblW w:w="0" w:type="auto"/>
+        <w:tblLook w:val="04A0" w:firstRow="1" w:lastRow="0" w:firstColumn="1" w:lastColumn="0" w:noHBand="0" w:noVBand="1"/>
+      </w:tblPr>
+      <w:tblGrid>
+        <w:gridCol w:w="4509"/>
+        <w:gridCol w:w="4510"/>
+      </w:tblGrid>
+      <w:tr>
+        <w:tc>
+          <w:tcPr>
+            <w:tcW w:w="4509" w:type="dxa"/>
+          </w:tcPr>
+          <w:p>
+            <w:r>
+              <w:t>Gausova kvadratura</w:t>
+            </w:r>
+          </w:p>
+        </w:tc>
+        <w:tc>
+          <w:tcPr>
+            <w:tcW w:w="4510" w:type="dxa"/>
+          </w:tcPr>
+          <w:p>
+            <w:r>
+              <w:rPr>
+                <w:b/>
+                <w:bCs/>
+              </w:rPr>
+              <w:t>3.0833</w:t>
+            </w:r>
+            <w:r>
+              <w:t>33333333334</w:t>
+            </w:r>
+          </w:p>
+        </w:tc>
+      </w:tr>
+      <w:tr>
+        <w:tc>
+          <w:tcPr>
+            <w:tcW w:w="4509" w:type="dxa"/>
+          </w:tcPr>
+          <w:p>
+            <w:r>
+              <w:t>Obdelníková metoda</w:t>
+            </w:r>
+          </w:p>
+        </w:tc>
+        <w:tc>
+          <w:tcPr>
+            <w:tcW w:w="4510" w:type="dxa"/>
+          </w:tcPr>
+          <w:p>
+            <w:r>
+              <w:rPr>
+                <w:b/>
+                <w:bCs/>
+              </w:rPr>
+              <w:t>3.0833</w:t>
+            </w:r>
+            <w:r>
+              <w:t>33333333333</w:t>
+            </w:r>
+          </w:p>
+        </w:tc>
+      </w:tr>
+      <w:tr>
+        <w:tc>
+          <w:tcPr>
+            <w:tcW w:w="4509" w:type="dxa"/>
+          </w:tcPr>
+          <w:p>
+            <w:r>
+              <w:t>Lichoběžníková metoda</w:t>
+            </w:r>
+          </w:p>
+        </w:tc>
+        <w:tc>
+          <w:tcPr>
+            <w:tcW w:w="4510" w:type="dxa"/>
+          </w:tcPr>
+          <w:p>
+            <w:r>
+              <w:rPr>
+                <w:b/>
+                <w:bCs/>
+              </w:rPr>
+              <w:t>3.0833</w:t>
+            </w:r>
+            <w:r>
+              <w:t>248307995786</w:t>
+            </w:r>
+          </w:p>
+        </w:tc>
+      </w:tr>
+    </w:tbl>
+    <w:p>
+      <w:r>
+        <w:t xml:space="preserve">Nejpřesnější je </w:t>
+      </w:r>
+      <w:r>
+        <w:t>G</w:t>
+      </w:r>
+      <w:r>
+        <w:t>ausova metoda.</w:t>
+      </w:r>
+    </w:p>
+    <w:p/>
+    <w:p>
+      <w:r>
+        <w:t>Integrace exponenciální funkce</w:t>
+      </w:r>
+    </w:p>
+    <w:tbl>
+      <w:tblPr>
+        <w:tblStyle w:val="Mkatabulky"/>
+        <w:tblW w:w="0" w:type="auto"/>
+        <w:tblLook w:val="04A0" w:firstRow="1" w:lastRow="0" w:firstColumn="1" w:lastColumn="0" w:noHBand="0" w:noVBand="1"/>
+      </w:tblPr>
+      <w:tblGrid>
+        <w:gridCol w:w="4509"/>
+        <w:gridCol w:w="4510"/>
+      </w:tblGrid>
+      <w:tr>
+        <w:tc>
+          <w:tcPr>
+            <w:tcW w:w="4509" w:type="dxa"/>
+          </w:tcPr>
+          <w:p>
+            <w:r>
+              <w:t>Gausova kvadratura</w:t>
+            </w:r>
+          </w:p>
+        </w:tc>
+        <w:tc>
+          <w:tcPr>
+            <w:tcW w:w="4510" w:type="dxa"/>
+          </w:tcPr>
+          <w:p>
+            <w:r>
+              <w:rPr>
+                <w:b/>
+                <w:bCs/>
+              </w:rPr>
+              <w:t>-2.2817</w:t>
+            </w:r>
+            <w:r>
+              <w:t>181715416086</w:t>
+            </w:r>
+          </w:p>
+        </w:tc>
+      </w:tr>
+      <w:tr>
+        <w:tc>
+          <w:tcPr>
+            <w:tcW w:w="4509" w:type="dxa"/>
+          </w:tcPr>
+          <w:p>
+            <w:r>
+              <w:t>Obdelníková metoda</w:t>
+            </w:r>
+          </w:p>
+        </w:tc>
+        <w:tc>
+          <w:tcPr>
+            <w:tcW w:w="4510" w:type="dxa"/>
+          </w:tcPr>
+          <w:p>
+            <w:r>
+              <w:rPr>
+                <w:b/>
+                <w:bCs/>
+              </w:rPr>
+              <w:t>-2.2817</w:t>
+            </w:r>
+            <w:r>
+              <w:t>181715409545</w:t>
+            </w:r>
+          </w:p>
+        </w:tc>
+      </w:tr>
+      <w:tr>
+        <w:tc>
+          <w:tcPr>
+            <w:tcW w:w="4509" w:type="dxa"/>
+          </w:tcPr>
+          <w:p>
+            <w:r>
+              <w:t>Lichoběžníková metoda</w:t>
+            </w:r>
+          </w:p>
+        </w:tc>
+        <w:tc>
+          <w:tcPr>
+            <w:tcW w:w="4510" w:type="dxa"/>
+          </w:tcPr>
+          <w:p>
+            <w:r>
+              <w:rPr>
+                <w:b/>
+                <w:bCs/>
+              </w:rPr>
+              <w:t>-2.2817</w:t>
+            </w:r>
+            <w:r>
+              <w:t>035618165513</w:t>
+            </w:r>
+          </w:p>
+        </w:tc>
+      </w:tr>
+    </w:tbl>
+    <w:p>
+      <w:r>
+        <w:t xml:space="preserve">Nejpřesnější je </w:t>
+      </w:r>
+      <w:r>
+        <w:t>Gausova metoda.</w:t>
+      </w:r>
+    </w:p>
+    <w:p/>
+    <w:p>
+      <w:r>
+        <w:t>Integrace harmonické funkce</w:t>
+      </w:r>
+    </w:p>
+    <w:tbl>
+      <w:tblPr>
+        <w:tblStyle w:val="Mkatabulky"/>
+        <w:tblW w:w="0" w:type="auto"/>
+        <w:tblLook w:val="04A0" w:firstRow="1" w:lastRow="0" w:firstColumn="1" w:lastColumn="0" w:noHBand="0" w:noVBand="1"/>
+      </w:tblPr>
+      <w:tblGrid>
+        <w:gridCol w:w="4509"/>
+        <w:gridCol w:w="4510"/>
+      </w:tblGrid>
+      <w:tr>
+        <w:tc>
+          <w:tcPr>
+            <w:tcW w:w="4509" w:type="dxa"/>
+          </w:tcPr>
+          <w:p>
+            <w:r>
+              <w:t>Gausova kvadratura</w:t>
+            </w:r>
+          </w:p>
+        </w:tc>
+        <w:tc>
+          <w:tcPr>
+            <w:tcW w:w="4510" w:type="dxa"/>
+          </w:tcPr>
+          <w:p>
+            <w:r>
+              <w:rPr>
+                <w:b/>
+                <w:bCs/>
+              </w:rPr>
+              <w:t>0.45969</w:t>
+            </w:r>
+            <w:r>
+              <w:t>76941320484</w:t>
+            </w:r>
+          </w:p>
+        </w:tc>
+      </w:tr>
+      <w:tr>
+        <w:tc>
+          <w:tcPr>
+            <w:tcW w:w="4509" w:type="dxa"/>
+          </w:tcPr>
+          <w:p>
+            <w:r>
+              <w:t>Obdelníková metoda</w:t>
+            </w:r>
+          </w:p>
+        </w:tc>
+        <w:tc>
+          <w:tcPr>
+            <w:tcW w:w="4510" w:type="dxa"/>
+          </w:tcPr>
+          <w:p>
+            <w:r>
+              <w:rPr>
+                <w:b/>
+                <w:bCs/>
+              </w:rPr>
+              <w:t>0.45969</w:t>
+            </w:r>
+            <w:r>
+              <w:t>769413186023</w:t>
+            </w:r>
+          </w:p>
+        </w:tc>
+      </w:tr>
+      <w:tr>
+        <w:tc>
+          <w:tcPr>
+            <w:tcW w:w="4509" w:type="dxa"/>
+          </w:tcPr>
+          <w:p>
+            <w:r>
+              <w:t>Lichoběžníková metoda</w:t>
+            </w:r>
+          </w:p>
+        </w:tc>
+        <w:tc>
+          <w:tcPr>
+            <w:tcW w:w="4510" w:type="dxa"/>
+          </w:tcPr>
+          <w:p>
+            <w:r>
+              <w:rPr>
+                <w:b/>
+                <w:bCs/>
+              </w:rPr>
+              <w:t>0.45969</w:t>
+            </w:r>
+            <w:r>
+              <w:t>37855300522</w:t>
+            </w:r>
+          </w:p>
+        </w:tc>
+      </w:tr>
+    </w:tbl>
+    <w:p>
+      <w:r>
+        <w:t xml:space="preserve">Nejpřesnější je </w:t>
+      </w:r>
+      <w:r>
+        <w:t>Gausova metoda.</w:t>
+      </w:r>
+    </w:p>
+    <w:p/>
+    <w:p>
+      <w:pPr>
+        <w:jc w:val="both"/>
+      </w:pPr>
+      <w:r>
+        <w:t xml:space="preserve">Vypracované řešení je k dispozici </w:t>
+      </w:r>
+      <w:hyperlink r:id="rId19" w:history="1">
+        <w:r>
+          <w:rPr>
+            <w:rStyle w:val="Hypertextovodkaz"/>
+          </w:rPr>
+          <w:t>zde</w:t>
+        </w:r>
+      </w:hyperlink>
+      <w:r>
+        <w:t>.</w:t>
+      </w:r>
     </w:p>
     <w:sectPr>
       <w:pgSz w:w="11909" w:h="16834"/>
@@ -1884,6 +4095,345 @@
     </w:lvl>
   </w:abstractNum>
   <w:abstractNum w:abstractNumId="1" w15:restartNumberingAfterBreak="0">
+    <w:nsid w:val="520E32AD"/>
+    <w:multiLevelType w:val="hybridMultilevel"/>
+    <w:tmpl w:val="A5B82C78"/>
+    <w:lvl w:ilvl="0" w:tplc="04050001">
+      <w:start w:val="1"/>
+      <w:numFmt w:val="bullet"/>
+      <w:lvlText w:val=""/>
+      <w:lvlJc w:val="left"/>
+      <w:pPr>
+        <w:ind w:left="720" w:hanging="360"/>
+      </w:pPr>
+      <w:rPr>
+        <w:rFonts w:ascii="Symbol" w:hAnsi="Symbol" w:hint="default"/>
+      </w:rPr>
+    </w:lvl>
+    <w:lvl w:ilvl="1" w:tplc="04050003" w:tentative="1">
+      <w:start w:val="1"/>
+      <w:numFmt w:val="bullet"/>
+      <w:lvlText w:val="o"/>
+      <w:lvlJc w:val="left"/>
+      <w:pPr>
+        <w:ind w:left="1440" w:hanging="360"/>
+      </w:pPr>
+      <w:rPr>
+        <w:rFonts w:ascii="Courier New" w:hAnsi="Courier New" w:cs="Courier New" w:hint="default"/>
+      </w:rPr>
+    </w:lvl>
+    <w:lvl w:ilvl="2" w:tplc="04050005" w:tentative="1">
+      <w:start w:val="1"/>
+      <w:numFmt w:val="bullet"/>
+      <w:lvlText w:val=""/>
+      <w:lvlJc w:val="left"/>
+      <w:pPr>
+        <w:ind w:left="2160" w:hanging="360"/>
+      </w:pPr>
+      <w:rPr>
+        <w:rFonts w:ascii="Wingdings" w:hAnsi="Wingdings" w:hint="default"/>
+      </w:rPr>
+    </w:lvl>
+    <w:lvl w:ilvl="3" w:tplc="04050001" w:tentative="1">
+      <w:start w:val="1"/>
+      <w:numFmt w:val="bullet"/>
+      <w:lvlText w:val=""/>
+      <w:lvlJc w:val="left"/>
+      <w:pPr>
+        <w:ind w:left="2880" w:hanging="360"/>
+      </w:pPr>
+      <w:rPr>
+        <w:rFonts w:ascii="Symbol" w:hAnsi="Symbol" w:hint="default"/>
+      </w:rPr>
+    </w:lvl>
+    <w:lvl w:ilvl="4" w:tplc="04050003" w:tentative="1">
+      <w:start w:val="1"/>
+      <w:numFmt w:val="bullet"/>
+      <w:lvlText w:val="o"/>
+      <w:lvlJc w:val="left"/>
+      <w:pPr>
+        <w:ind w:left="3600" w:hanging="360"/>
+      </w:pPr>
+      <w:rPr>
+        <w:rFonts w:ascii="Courier New" w:hAnsi="Courier New" w:cs="Courier New" w:hint="default"/>
+      </w:rPr>
+    </w:lvl>
+    <w:lvl w:ilvl="5" w:tplc="04050005" w:tentative="1">
+      <w:start w:val="1"/>
+      <w:numFmt w:val="bullet"/>
+      <w:lvlText w:val=""/>
+      <w:lvlJc w:val="left"/>
+      <w:pPr>
+        <w:ind w:left="4320" w:hanging="360"/>
+      </w:pPr>
+      <w:rPr>
+        <w:rFonts w:ascii="Wingdings" w:hAnsi="Wingdings" w:hint="default"/>
+      </w:rPr>
+    </w:lvl>
+    <w:lvl w:ilvl="6" w:tplc="04050001" w:tentative="1">
+      <w:start w:val="1"/>
+      <w:numFmt w:val="bullet"/>
+      <w:lvlText w:val=""/>
+      <w:lvlJc w:val="left"/>
+      <w:pPr>
+        <w:ind w:left="5040" w:hanging="360"/>
+      </w:pPr>
+      <w:rPr>
+        <w:rFonts w:ascii="Symbol" w:hAnsi="Symbol" w:hint="default"/>
+      </w:rPr>
+    </w:lvl>
+    <w:lvl w:ilvl="7" w:tplc="04050003" w:tentative="1">
+      <w:start w:val="1"/>
+      <w:numFmt w:val="bullet"/>
+      <w:lvlText w:val="o"/>
+      <w:lvlJc w:val="left"/>
+      <w:pPr>
+        <w:ind w:left="5760" w:hanging="360"/>
+      </w:pPr>
+      <w:rPr>
+        <w:rFonts w:ascii="Courier New" w:hAnsi="Courier New" w:cs="Courier New" w:hint="default"/>
+      </w:rPr>
+    </w:lvl>
+    <w:lvl w:ilvl="8" w:tplc="04050005" w:tentative="1">
+      <w:start w:val="1"/>
+      <w:numFmt w:val="bullet"/>
+      <w:lvlText w:val=""/>
+      <w:lvlJc w:val="left"/>
+      <w:pPr>
+        <w:ind w:left="6480" w:hanging="360"/>
+      </w:pPr>
+      <w:rPr>
+        <w:rFonts w:ascii="Wingdings" w:hAnsi="Wingdings" w:hint="default"/>
+      </w:rPr>
+    </w:lvl>
+  </w:abstractNum>
+  <w:abstractNum w:abstractNumId="2" w15:restartNumberingAfterBreak="0">
+    <w:nsid w:val="5C1B394B"/>
+    <w:multiLevelType w:val="hybridMultilevel"/>
+    <w:tmpl w:val="5E623D2E"/>
+    <w:lvl w:ilvl="0" w:tplc="04050001">
+      <w:start w:val="1"/>
+      <w:numFmt w:val="bullet"/>
+      <w:lvlText w:val=""/>
+      <w:lvlJc w:val="left"/>
+      <w:pPr>
+        <w:ind w:left="1440" w:hanging="360"/>
+      </w:pPr>
+      <w:rPr>
+        <w:rFonts w:ascii="Symbol" w:hAnsi="Symbol" w:hint="default"/>
+      </w:rPr>
+    </w:lvl>
+    <w:lvl w:ilvl="1" w:tplc="04050003" w:tentative="1">
+      <w:start w:val="1"/>
+      <w:numFmt w:val="bullet"/>
+      <w:lvlText w:val="o"/>
+      <w:lvlJc w:val="left"/>
+      <w:pPr>
+        <w:ind w:left="2160" w:hanging="360"/>
+      </w:pPr>
+      <w:rPr>
+        <w:rFonts w:ascii="Courier New" w:hAnsi="Courier New" w:cs="Courier New" w:hint="default"/>
+      </w:rPr>
+    </w:lvl>
+    <w:lvl w:ilvl="2" w:tplc="04050005" w:tentative="1">
+      <w:start w:val="1"/>
+      <w:numFmt w:val="bullet"/>
+      <w:lvlText w:val=""/>
+      <w:lvlJc w:val="left"/>
+      <w:pPr>
+        <w:ind w:left="2880" w:hanging="360"/>
+      </w:pPr>
+      <w:rPr>
+        <w:rFonts w:ascii="Wingdings" w:hAnsi="Wingdings" w:hint="default"/>
+      </w:rPr>
+    </w:lvl>
+    <w:lvl w:ilvl="3" w:tplc="04050001" w:tentative="1">
+      <w:start w:val="1"/>
+      <w:numFmt w:val="bullet"/>
+      <w:lvlText w:val=""/>
+      <w:lvlJc w:val="left"/>
+      <w:pPr>
+        <w:ind w:left="3600" w:hanging="360"/>
+      </w:pPr>
+      <w:rPr>
+        <w:rFonts w:ascii="Symbol" w:hAnsi="Symbol" w:hint="default"/>
+      </w:rPr>
+    </w:lvl>
+    <w:lvl w:ilvl="4" w:tplc="04050003" w:tentative="1">
+      <w:start w:val="1"/>
+      <w:numFmt w:val="bullet"/>
+      <w:lvlText w:val="o"/>
+      <w:lvlJc w:val="left"/>
+      <w:pPr>
+        <w:ind w:left="4320" w:hanging="360"/>
+      </w:pPr>
+      <w:rPr>
+        <w:rFonts w:ascii="Courier New" w:hAnsi="Courier New" w:cs="Courier New" w:hint="default"/>
+      </w:rPr>
+    </w:lvl>
+    <w:lvl w:ilvl="5" w:tplc="04050005" w:tentative="1">
+      <w:start w:val="1"/>
+      <w:numFmt w:val="bullet"/>
+      <w:lvlText w:val=""/>
+      <w:lvlJc w:val="left"/>
+      <w:pPr>
+        <w:ind w:left="5040" w:hanging="360"/>
+      </w:pPr>
+      <w:rPr>
+        <w:rFonts w:ascii="Wingdings" w:hAnsi="Wingdings" w:hint="default"/>
+      </w:rPr>
+    </w:lvl>
+    <w:lvl w:ilvl="6" w:tplc="04050001" w:tentative="1">
+      <w:start w:val="1"/>
+      <w:numFmt w:val="bullet"/>
+      <w:lvlText w:val=""/>
+      <w:lvlJc w:val="left"/>
+      <w:pPr>
+        <w:ind w:left="5760" w:hanging="360"/>
+      </w:pPr>
+      <w:rPr>
+        <w:rFonts w:ascii="Symbol" w:hAnsi="Symbol" w:hint="default"/>
+      </w:rPr>
+    </w:lvl>
+    <w:lvl w:ilvl="7" w:tplc="04050003" w:tentative="1">
+      <w:start w:val="1"/>
+      <w:numFmt w:val="bullet"/>
+      <w:lvlText w:val="o"/>
+      <w:lvlJc w:val="left"/>
+      <w:pPr>
+        <w:ind w:left="6480" w:hanging="360"/>
+      </w:pPr>
+      <w:rPr>
+        <w:rFonts w:ascii="Courier New" w:hAnsi="Courier New" w:cs="Courier New" w:hint="default"/>
+      </w:rPr>
+    </w:lvl>
+    <w:lvl w:ilvl="8" w:tplc="04050005" w:tentative="1">
+      <w:start w:val="1"/>
+      <w:numFmt w:val="bullet"/>
+      <w:lvlText w:val=""/>
+      <w:lvlJc w:val="left"/>
+      <w:pPr>
+        <w:ind w:left="7200" w:hanging="360"/>
+      </w:pPr>
+      <w:rPr>
+        <w:rFonts w:ascii="Wingdings" w:hAnsi="Wingdings" w:hint="default"/>
+      </w:rPr>
+    </w:lvl>
+  </w:abstractNum>
+  <w:abstractNum w:abstractNumId="3" w15:restartNumberingAfterBreak="0">
+    <w:nsid w:val="6E673F66"/>
+    <w:multiLevelType w:val="hybridMultilevel"/>
+    <w:tmpl w:val="D022626C"/>
+    <w:lvl w:ilvl="0" w:tplc="04050001">
+      <w:start w:val="1"/>
+      <w:numFmt w:val="bullet"/>
+      <w:lvlText w:val=""/>
+      <w:lvlJc w:val="left"/>
+      <w:pPr>
+        <w:ind w:left="720" w:hanging="360"/>
+      </w:pPr>
+      <w:rPr>
+        <w:rFonts w:ascii="Symbol" w:hAnsi="Symbol" w:hint="default"/>
+      </w:rPr>
+    </w:lvl>
+    <w:lvl w:ilvl="1" w:tplc="04050003" w:tentative="1">
+      <w:start w:val="1"/>
+      <w:numFmt w:val="bullet"/>
+      <w:lvlText w:val="o"/>
+      <w:lvlJc w:val="left"/>
+      <w:pPr>
+        <w:ind w:left="1440" w:hanging="360"/>
+      </w:pPr>
+      <w:rPr>
+        <w:rFonts w:ascii="Courier New" w:hAnsi="Courier New" w:cs="Courier New" w:hint="default"/>
+      </w:rPr>
+    </w:lvl>
+    <w:lvl w:ilvl="2" w:tplc="04050005" w:tentative="1">
+      <w:start w:val="1"/>
+      <w:numFmt w:val="bullet"/>
+      <w:lvlText w:val=""/>
+      <w:lvlJc w:val="left"/>
+      <w:pPr>
+        <w:ind w:left="2160" w:hanging="360"/>
+      </w:pPr>
+      <w:rPr>
+        <w:rFonts w:ascii="Wingdings" w:hAnsi="Wingdings" w:hint="default"/>
+      </w:rPr>
+    </w:lvl>
+    <w:lvl w:ilvl="3" w:tplc="04050001" w:tentative="1">
+      <w:start w:val="1"/>
+      <w:numFmt w:val="bullet"/>
+      <w:lvlText w:val=""/>
+      <w:lvlJc w:val="left"/>
+      <w:pPr>
+        <w:ind w:left="2880" w:hanging="360"/>
+      </w:pPr>
+      <w:rPr>
+        <w:rFonts w:ascii="Symbol" w:hAnsi="Symbol" w:hint="default"/>
+      </w:rPr>
+    </w:lvl>
+    <w:lvl w:ilvl="4" w:tplc="04050003" w:tentative="1">
+      <w:start w:val="1"/>
+      <w:numFmt w:val="bullet"/>
+      <w:lvlText w:val="o"/>
+      <w:lvlJc w:val="left"/>
+      <w:pPr>
+        <w:ind w:left="3600" w:hanging="360"/>
+      </w:pPr>
+      <w:rPr>
+        <w:rFonts w:ascii="Courier New" w:hAnsi="Courier New" w:cs="Courier New" w:hint="default"/>
+      </w:rPr>
+    </w:lvl>
+    <w:lvl w:ilvl="5" w:tplc="04050005" w:tentative="1">
+      <w:start w:val="1"/>
+      <w:numFmt w:val="bullet"/>
+      <w:lvlText w:val=""/>
+      <w:lvlJc w:val="left"/>
+      <w:pPr>
+        <w:ind w:left="4320" w:hanging="360"/>
+      </w:pPr>
+      <w:rPr>
+        <w:rFonts w:ascii="Wingdings" w:hAnsi="Wingdings" w:hint="default"/>
+      </w:rPr>
+    </w:lvl>
+    <w:lvl w:ilvl="6" w:tplc="04050001" w:tentative="1">
+      <w:start w:val="1"/>
+      <w:numFmt w:val="bullet"/>
+      <w:lvlText w:val=""/>
+      <w:lvlJc w:val="left"/>
+      <w:pPr>
+        <w:ind w:left="5040" w:hanging="360"/>
+      </w:pPr>
+      <w:rPr>
+        <w:rFonts w:ascii="Symbol" w:hAnsi="Symbol" w:hint="default"/>
+      </w:rPr>
+    </w:lvl>
+    <w:lvl w:ilvl="7" w:tplc="04050003" w:tentative="1">
+      <w:start w:val="1"/>
+      <w:numFmt w:val="bullet"/>
+      <w:lvlText w:val="o"/>
+      <w:lvlJc w:val="left"/>
+      <w:pPr>
+        <w:ind w:left="5760" w:hanging="360"/>
+      </w:pPr>
+      <w:rPr>
+        <w:rFonts w:ascii="Courier New" w:hAnsi="Courier New" w:cs="Courier New" w:hint="default"/>
+      </w:rPr>
+    </w:lvl>
+    <w:lvl w:ilvl="8" w:tplc="04050005" w:tentative="1">
+      <w:start w:val="1"/>
+      <w:numFmt w:val="bullet"/>
+      <w:lvlText w:val=""/>
+      <w:lvlJc w:val="left"/>
+      <w:pPr>
+        <w:ind w:left="6480" w:hanging="360"/>
+      </w:pPr>
+      <w:rPr>
+        <w:rFonts w:ascii="Wingdings" w:hAnsi="Wingdings" w:hint="default"/>
+      </w:rPr>
+    </w:lvl>
+  </w:abstractNum>
+  <w:abstractNum w:abstractNumId="4" w15:restartNumberingAfterBreak="0">
     <w:nsid w:val="757F5DF9"/>
     <w:multiLevelType w:val="multilevel"/>
     <w:tmpl w:val="B9768F4C"/>
@@ -1996,11 +4546,136 @@
       </w:rPr>
     </w:lvl>
   </w:abstractNum>
+  <w:abstractNum w:abstractNumId="5" w15:restartNumberingAfterBreak="0">
+    <w:nsid w:val="7C0D44D8"/>
+    <w:multiLevelType w:val="hybridMultilevel"/>
+    <w:tmpl w:val="B1F21096"/>
+    <w:lvl w:ilvl="0" w:tplc="04050001">
+      <w:start w:val="1"/>
+      <w:numFmt w:val="bullet"/>
+      <w:lvlText w:val=""/>
+      <w:lvlJc w:val="left"/>
+      <w:pPr>
+        <w:ind w:left="720" w:hanging="360"/>
+      </w:pPr>
+      <w:rPr>
+        <w:rFonts w:ascii="Symbol" w:hAnsi="Symbol" w:hint="default"/>
+      </w:rPr>
+    </w:lvl>
+    <w:lvl w:ilvl="1" w:tplc="04050003" w:tentative="1">
+      <w:start w:val="1"/>
+      <w:numFmt w:val="bullet"/>
+      <w:lvlText w:val="o"/>
+      <w:lvlJc w:val="left"/>
+      <w:pPr>
+        <w:ind w:left="1440" w:hanging="360"/>
+      </w:pPr>
+      <w:rPr>
+        <w:rFonts w:ascii="Courier New" w:hAnsi="Courier New" w:cs="Courier New" w:hint="default"/>
+      </w:rPr>
+    </w:lvl>
+    <w:lvl w:ilvl="2" w:tplc="04050005" w:tentative="1">
+      <w:start w:val="1"/>
+      <w:numFmt w:val="bullet"/>
+      <w:lvlText w:val=""/>
+      <w:lvlJc w:val="left"/>
+      <w:pPr>
+        <w:ind w:left="2160" w:hanging="360"/>
+      </w:pPr>
+      <w:rPr>
+        <w:rFonts w:ascii="Wingdings" w:hAnsi="Wingdings" w:hint="default"/>
+      </w:rPr>
+    </w:lvl>
+    <w:lvl w:ilvl="3" w:tplc="04050001" w:tentative="1">
+      <w:start w:val="1"/>
+      <w:numFmt w:val="bullet"/>
+      <w:lvlText w:val=""/>
+      <w:lvlJc w:val="left"/>
+      <w:pPr>
+        <w:ind w:left="2880" w:hanging="360"/>
+      </w:pPr>
+      <w:rPr>
+        <w:rFonts w:ascii="Symbol" w:hAnsi="Symbol" w:hint="default"/>
+      </w:rPr>
+    </w:lvl>
+    <w:lvl w:ilvl="4" w:tplc="04050003" w:tentative="1">
+      <w:start w:val="1"/>
+      <w:numFmt w:val="bullet"/>
+      <w:lvlText w:val="o"/>
+      <w:lvlJc w:val="left"/>
+      <w:pPr>
+        <w:ind w:left="3600" w:hanging="360"/>
+      </w:pPr>
+      <w:rPr>
+        <w:rFonts w:ascii="Courier New" w:hAnsi="Courier New" w:cs="Courier New" w:hint="default"/>
+      </w:rPr>
+    </w:lvl>
+    <w:lvl w:ilvl="5" w:tplc="04050005" w:tentative="1">
+      <w:start w:val="1"/>
+      <w:numFmt w:val="bullet"/>
+      <w:lvlText w:val=""/>
+      <w:lvlJc w:val="left"/>
+      <w:pPr>
+        <w:ind w:left="4320" w:hanging="360"/>
+      </w:pPr>
+      <w:rPr>
+        <w:rFonts w:ascii="Wingdings" w:hAnsi="Wingdings" w:hint="default"/>
+      </w:rPr>
+    </w:lvl>
+    <w:lvl w:ilvl="6" w:tplc="04050001" w:tentative="1">
+      <w:start w:val="1"/>
+      <w:numFmt w:val="bullet"/>
+      <w:lvlText w:val=""/>
+      <w:lvlJc w:val="left"/>
+      <w:pPr>
+        <w:ind w:left="5040" w:hanging="360"/>
+      </w:pPr>
+      <w:rPr>
+        <w:rFonts w:ascii="Symbol" w:hAnsi="Symbol" w:hint="default"/>
+      </w:rPr>
+    </w:lvl>
+    <w:lvl w:ilvl="7" w:tplc="04050003" w:tentative="1">
+      <w:start w:val="1"/>
+      <w:numFmt w:val="bullet"/>
+      <w:lvlText w:val="o"/>
+      <w:lvlJc w:val="left"/>
+      <w:pPr>
+        <w:ind w:left="5760" w:hanging="360"/>
+      </w:pPr>
+      <w:rPr>
+        <w:rFonts w:ascii="Courier New" w:hAnsi="Courier New" w:cs="Courier New" w:hint="default"/>
+      </w:rPr>
+    </w:lvl>
+    <w:lvl w:ilvl="8" w:tplc="04050005" w:tentative="1">
+      <w:start w:val="1"/>
+      <w:numFmt w:val="bullet"/>
+      <w:lvlText w:val=""/>
+      <w:lvlJc w:val="left"/>
+      <w:pPr>
+        <w:ind w:left="6480" w:hanging="360"/>
+      </w:pPr>
+      <w:rPr>
+        <w:rFonts w:ascii="Wingdings" w:hAnsi="Wingdings" w:hint="default"/>
+      </w:rPr>
+    </w:lvl>
+  </w:abstractNum>
   <w:num w:numId="1" w16cid:durableId="1680309408">
-    <w:abstractNumId w:val="1"/>
+    <w:abstractNumId w:val="4"/>
   </w:num>
   <w:num w:numId="2" w16cid:durableId="1678461634">
     <w:abstractNumId w:val="0"/>
+  </w:num>
+  <w:num w:numId="3" w16cid:durableId="660814086">
+    <w:abstractNumId w:val="1"/>
+  </w:num>
+  <w:num w:numId="4" w16cid:durableId="1956522976">
+    <w:abstractNumId w:val="2"/>
+  </w:num>
+  <w:num w:numId="5" w16cid:durableId="860507807">
+    <w:abstractNumId w:val="3"/>
+  </w:num>
+  <w:num w:numId="6" w16cid:durableId="2044790743">
+    <w:abstractNumId w:val="5"/>
   </w:num>
 </w:numbering>
 </file>
@@ -2623,6 +5298,81 @@
       <w:u w:val="single"/>
     </w:rPr>
   </w:style>
+  <w:style w:type="paragraph" w:styleId="Odstavecseseznamem">
+    <w:name w:val="List Paragraph"/>
+    <w:basedOn w:val="Normln"/>
+    <w:uiPriority w:val="34"/>
+    <w:qFormat/>
+    <w:rsid w:val="00BF7ADB"/>
+    <w:pPr>
+      <w:ind w:left="720"/>
+      <w:contextualSpacing/>
+    </w:pPr>
+  </w:style>
+  <w:style w:type="table" w:styleId="Mkatabulky">
+    <w:name w:val="Table Grid"/>
+    <w:basedOn w:val="Normlntabulka"/>
+    <w:uiPriority w:val="39"/>
+    <w:rsid w:val="001A7FB1"/>
+    <w:pPr>
+      <w:spacing w:line="240" w:lineRule="auto"/>
+    </w:pPr>
+    <w:tblPr>
+      <w:tblBorders>
+        <w:top w:val="single" w:sz="4" w:space="0" w:color="auto"/>
+        <w:left w:val="single" w:sz="4" w:space="0" w:color="auto"/>
+        <w:bottom w:val="single" w:sz="4" w:space="0" w:color="auto"/>
+        <w:right w:val="single" w:sz="4" w:space="0" w:color="auto"/>
+        <w:insideH w:val="single" w:sz="4" w:space="0" w:color="auto"/>
+        <w:insideV w:val="single" w:sz="4" w:space="0" w:color="auto"/>
+      </w:tblBorders>
+    </w:tblPr>
+  </w:style>
+  <w:style w:type="character" w:customStyle="1" w:styleId="mord">
+    <w:name w:val="mord"/>
+    <w:basedOn w:val="Standardnpsmoodstavce"/>
+    <w:rsid w:val="007D5DD3"/>
+  </w:style>
+  <w:style w:type="character" w:customStyle="1" w:styleId="mbin">
+    <w:name w:val="mbin"/>
+    <w:basedOn w:val="Standardnpsmoodstavce"/>
+    <w:rsid w:val="007D5DD3"/>
+  </w:style>
+  <w:style w:type="character" w:styleId="Zstupntext">
+    <w:name w:val="Placeholder Text"/>
+    <w:basedOn w:val="Standardnpsmoodstavce"/>
+    <w:uiPriority w:val="99"/>
+    <w:semiHidden/>
+    <w:rsid w:val="007D5DD3"/>
+    <w:rPr>
+      <w:color w:val="666666"/>
+    </w:rPr>
+  </w:style>
+  <w:style w:type="character" w:customStyle="1" w:styleId="katex-mathml">
+    <w:name w:val="katex-mathml"/>
+    <w:basedOn w:val="Standardnpsmoodstavce"/>
+    <w:rsid w:val="00823274"/>
+  </w:style>
+  <w:style w:type="character" w:customStyle="1" w:styleId="mopen">
+    <w:name w:val="mopen"/>
+    <w:basedOn w:val="Standardnpsmoodstavce"/>
+    <w:rsid w:val="00823274"/>
+  </w:style>
+  <w:style w:type="character" w:customStyle="1" w:styleId="mclose">
+    <w:name w:val="mclose"/>
+    <w:basedOn w:val="Standardnpsmoodstavce"/>
+    <w:rsid w:val="00823274"/>
+  </w:style>
+  <w:style w:type="character" w:customStyle="1" w:styleId="mrel">
+    <w:name w:val="mrel"/>
+    <w:basedOn w:val="Standardnpsmoodstavce"/>
+    <w:rsid w:val="00823274"/>
+  </w:style>
+  <w:style w:type="character" w:customStyle="1" w:styleId="mop">
+    <w:name w:val="mop"/>
+    <w:basedOn w:val="Standardnpsmoodstavce"/>
+    <w:rsid w:val="00823274"/>
+  </w:style>
 </w:styles>
 </file>
 

</xml_diff>